<commit_message>
update R files in day3
</commit_message>
<xml_diff>
--- a/교안/R구문보충.docx
+++ b/교안/R구문보충.docx
@@ -382,41 +382,59 @@
           <w:rFonts w:ascii="1훈떡볶이 R" w:eastAsia="1훈떡볶이 R" w:hAnsi="1훈떡볶이 R" w:hint="eastAsia"/>
           <w:sz w:val="22"/>
         </w:rPr>
-        <w:t>참값과 거짓값</w:t>
-      </w:r>
-    </w:p>
-    <w:p>
-      <w:pPr>
-        <w:wordWrap/>
-        <w:adjustRightInd w:val="0"/>
-        <w:snapToGrid w:val="0"/>
-        <w:spacing w:after="0" w:line="240" w:lineRule="auto"/>
-        <w:jc w:val="left"/>
-        <w:rPr>
-          <w:rFonts w:ascii="1훈떡볶이 R" w:eastAsia="1훈떡볶이 R" w:hAnsi="1훈떡볶이 R"/>
-          <w:sz w:val="22"/>
-        </w:rPr>
-      </w:pPr>
-    </w:p>
-    <w:p>
-      <w:pPr>
-        <w:wordWrap/>
-        <w:adjustRightInd w:val="0"/>
-        <w:snapToGrid w:val="0"/>
-        <w:spacing w:after="0" w:line="240" w:lineRule="auto"/>
-        <w:jc w:val="left"/>
-        <w:rPr>
-          <w:rFonts w:ascii="1훈떡볶이 R" w:eastAsia="1훈떡볶이 R" w:hAnsi="1훈떡볶이 R"/>
-          <w:sz w:val="22"/>
-        </w:rPr>
-      </w:pPr>
-      <w:r>
-        <w:rPr>
-          <w:rFonts w:ascii="1훈떡볶이 R" w:eastAsia="1훈떡볶이 R" w:hAnsi="1훈떡볶이 R" w:hint="eastAsia"/>
-          <w:sz w:val="22"/>
-        </w:rPr>
-        <w:t>(2) R의 리터럴</w:t>
-      </w:r>
+        <w:t xml:space="preserve">참값과 </w:t>
+      </w:r>
+      <w:proofErr w:type="spellStart"/>
+      <w:r>
+        <w:rPr>
+          <w:rFonts w:ascii="1훈떡볶이 R" w:eastAsia="1훈떡볶이 R" w:hAnsi="1훈떡볶이 R" w:hint="eastAsia"/>
+          <w:sz w:val="22"/>
+        </w:rPr>
+        <w:t>거짓값</w:t>
+      </w:r>
+      <w:proofErr w:type="spellEnd"/>
+    </w:p>
+    <w:p>
+      <w:pPr>
+        <w:wordWrap/>
+        <w:adjustRightInd w:val="0"/>
+        <w:snapToGrid w:val="0"/>
+        <w:spacing w:after="0" w:line="240" w:lineRule="auto"/>
+        <w:jc w:val="left"/>
+        <w:rPr>
+          <w:rFonts w:ascii="1훈떡볶이 R" w:eastAsia="1훈떡볶이 R" w:hAnsi="1훈떡볶이 R"/>
+          <w:sz w:val="22"/>
+        </w:rPr>
+      </w:pPr>
+    </w:p>
+    <w:p>
+      <w:pPr>
+        <w:wordWrap/>
+        <w:adjustRightInd w:val="0"/>
+        <w:snapToGrid w:val="0"/>
+        <w:spacing w:after="0" w:line="240" w:lineRule="auto"/>
+        <w:jc w:val="left"/>
+        <w:rPr>
+          <w:rFonts w:ascii="1훈떡볶이 R" w:eastAsia="1훈떡볶이 R" w:hAnsi="1훈떡볶이 R"/>
+          <w:sz w:val="22"/>
+        </w:rPr>
+      </w:pPr>
+      <w:r>
+        <w:rPr>
+          <w:rFonts w:ascii="1훈떡볶이 R" w:eastAsia="1훈떡볶이 R" w:hAnsi="1훈떡볶이 R" w:hint="eastAsia"/>
+          <w:sz w:val="22"/>
+        </w:rPr>
+        <w:t xml:space="preserve">(2) R의 </w:t>
+      </w:r>
+      <w:proofErr w:type="spellStart"/>
+      <w:r>
+        <w:rPr>
+          <w:rFonts w:ascii="1훈떡볶이 R" w:eastAsia="1훈떡볶이 R" w:hAnsi="1훈떡볶이 R" w:hint="eastAsia"/>
+          <w:sz w:val="22"/>
+        </w:rPr>
+        <w:t>리터럴</w:t>
+      </w:r>
+      <w:proofErr w:type="spellEnd"/>
     </w:p>
     <w:p>
       <w:pPr>
@@ -438,13 +456,22 @@
         </w:rPr>
         <w:t>문자형(character)</w:t>
       </w:r>
+      <w:proofErr w:type="spellStart"/>
       <w:proofErr w:type="gramStart"/>
       <w:r>
         <w:rPr>
           <w:rFonts w:ascii="1훈떡볶이 R" w:eastAsia="1훈떡볶이 R" w:hAnsi="1훈떡볶이 R" w:hint="eastAsia"/>
           <w:sz w:val="22"/>
         </w:rPr>
-        <w:t>리터럴 :</w:t>
+        <w:t>리터럴</w:t>
+      </w:r>
+      <w:proofErr w:type="spellEnd"/>
+      <w:r>
+        <w:rPr>
+          <w:rFonts w:ascii="1훈떡볶이 R" w:eastAsia="1훈떡볶이 R" w:hAnsi="1훈떡볶이 R" w:hint="eastAsia"/>
+          <w:sz w:val="22"/>
+        </w:rPr>
+        <w:t xml:space="preserve"> :</w:t>
       </w:r>
       <w:proofErr w:type="gramEnd"/>
       <w:r>
@@ -452,7 +479,23 @@
           <w:rFonts w:ascii="1훈떡볶이 R" w:eastAsia="1훈떡볶이 R" w:hAnsi="1훈떡볶이 R"/>
           <w:sz w:val="22"/>
         </w:rPr>
-        <w:t>"가나다", '가나다', "", '', '123', "abc"</w:t>
+        <w:t>"가나다", '가나다', "", '', '123', "</w:t>
+      </w:r>
+      <w:proofErr w:type="spellStart"/>
+      <w:r>
+        <w:rPr>
+          <w:rFonts w:ascii="1훈떡볶이 R" w:eastAsia="1훈떡볶이 R" w:hAnsi="1훈떡볶이 R"/>
+          <w:sz w:val="22"/>
+        </w:rPr>
+        <w:t>abc</w:t>
+      </w:r>
+      <w:proofErr w:type="spellEnd"/>
+      <w:r>
+        <w:rPr>
+          <w:rFonts w:ascii="1훈떡볶이 R" w:eastAsia="1훈떡볶이 R" w:hAnsi="1훈떡볶이 R"/>
+          <w:sz w:val="22"/>
+        </w:rPr>
+        <w:t>"</w:t>
       </w:r>
     </w:p>
     <w:p>
@@ -475,13 +518,22 @@
         </w:rPr>
         <w:t>수치형(numeric)</w:t>
       </w:r>
+      <w:proofErr w:type="spellStart"/>
       <w:proofErr w:type="gramStart"/>
       <w:r>
         <w:rPr>
           <w:rFonts w:ascii="1훈떡볶이 R" w:eastAsia="1훈떡볶이 R" w:hAnsi="1훈떡볶이 R" w:hint="eastAsia"/>
           <w:sz w:val="22"/>
         </w:rPr>
-        <w:t>리터럴 :</w:t>
+        <w:t>리터럴</w:t>
+      </w:r>
+      <w:proofErr w:type="spellEnd"/>
+      <w:r>
+        <w:rPr>
+          <w:rFonts w:ascii="1훈떡볶이 R" w:eastAsia="1훈떡볶이 R" w:hAnsi="1훈떡볶이 R" w:hint="eastAsia"/>
+          <w:sz w:val="22"/>
+        </w:rPr>
+        <w:t xml:space="preserve"> :</w:t>
       </w:r>
       <w:proofErr w:type="gramEnd"/>
       <w:r>
@@ -512,13 +564,22 @@
         </w:rPr>
         <w:t>논리형(logical)</w:t>
       </w:r>
+      <w:proofErr w:type="spellStart"/>
       <w:proofErr w:type="gramStart"/>
       <w:r>
         <w:rPr>
           <w:rFonts w:ascii="1훈떡볶이 R" w:eastAsia="1훈떡볶이 R" w:hAnsi="1훈떡볶이 R" w:hint="eastAsia"/>
           <w:sz w:val="22"/>
         </w:rPr>
-        <w:t>리터럴 :</w:t>
+        <w:t>리터럴</w:t>
+      </w:r>
+      <w:proofErr w:type="spellEnd"/>
+      <w:r>
+        <w:rPr>
+          <w:rFonts w:ascii="1훈떡볶이 R" w:eastAsia="1훈떡볶이 R" w:hAnsi="1훈떡볶이 R" w:hint="eastAsia"/>
+          <w:sz w:val="22"/>
+        </w:rPr>
+        <w:t xml:space="preserve"> :</w:t>
       </w:r>
       <w:proofErr w:type="gramEnd"/>
       <w:r>
@@ -582,7 +643,23 @@
           <w:rFonts w:ascii="1훈떡볶이 R" w:eastAsia="1훈떡볶이 R" w:hAnsi="1훈떡볶이 R"/>
           <w:sz w:val="22"/>
         </w:rPr>
-        <w:t xml:space="preserve"> 비어있음을 의미</w:t>
+        <w:t xml:space="preserve"> </w:t>
+      </w:r>
+      <w:proofErr w:type="spellStart"/>
+      <w:r>
+        <w:rPr>
+          <w:rFonts w:ascii="1훈떡볶이 R" w:eastAsia="1훈떡볶이 R" w:hAnsi="1훈떡볶이 R"/>
+          <w:sz w:val="22"/>
+        </w:rPr>
+        <w:t>비어있음을</w:t>
+      </w:r>
+      <w:proofErr w:type="spellEnd"/>
+      <w:r>
+        <w:rPr>
+          <w:rFonts w:ascii="1훈떡볶이 R" w:eastAsia="1훈떡볶이 R" w:hAnsi="1훈떡볶이 R"/>
+          <w:sz w:val="22"/>
+        </w:rPr>
+        <w:t xml:space="preserve"> 의미</w:t>
       </w:r>
       <w:r>
         <w:rPr>
@@ -645,6 +722,7 @@
         </w:rPr>
         <w:t>에 존재하지 않는 값(</w:t>
       </w:r>
+      <w:proofErr w:type="spellStart"/>
       <w:r>
         <w:rPr>
           <w:rFonts w:ascii="1훈떡볶이 R" w:eastAsia="1훈떡볶이 R" w:hAnsi="1훈떡볶이 R"/>
@@ -654,6 +732,7 @@
         </w:rPr>
         <w:t>결측치</w:t>
       </w:r>
+      <w:proofErr w:type="spellEnd"/>
       <w:r>
         <w:rPr>
           <w:rFonts w:ascii="1훈떡볶이 R" w:eastAsia="1훈떡볶이 R" w:hAnsi="1훈떡볶이 R" w:hint="eastAsia"/>
@@ -692,19 +771,44 @@
           <w:sz w:val="22"/>
         </w:rPr>
       </w:pPr>
-      <w:r>
-        <w:rPr>
-          <w:rFonts w:ascii="1훈떡볶이 R" w:eastAsia="1훈떡볶이 R" w:hAnsi="1훈떡볶이 R"/>
-          <w:sz w:val="22"/>
-        </w:rPr>
-        <w:t>NaN(not a number: 숫자가 아님</w:t>
-      </w:r>
-      <w:r>
-        <w:rPr>
-          <w:rFonts w:ascii="1훈떡볶이 R" w:eastAsia="1훈떡볶이 R" w:hAnsi="1훈떡볶이 R" w:hint="eastAsia"/>
-          <w:sz w:val="22"/>
-        </w:rPr>
-        <w:t>), Inf(무한대값)</w:t>
+      <w:proofErr w:type="spellStart"/>
+      <w:r>
+        <w:rPr>
+          <w:rFonts w:ascii="1훈떡볶이 R" w:eastAsia="1훈떡볶이 R" w:hAnsi="1훈떡볶이 R"/>
+          <w:sz w:val="22"/>
+        </w:rPr>
+        <w:t>NaN</w:t>
+      </w:r>
+      <w:proofErr w:type="spellEnd"/>
+      <w:r>
+        <w:rPr>
+          <w:rFonts w:ascii="1훈떡볶이 R" w:eastAsia="1훈떡볶이 R" w:hAnsi="1훈떡볶이 R"/>
+          <w:sz w:val="22"/>
+        </w:rPr>
+        <w:t>(not a number: 숫자가 아님</w:t>
+      </w:r>
+      <w:r>
+        <w:rPr>
+          <w:rFonts w:ascii="1훈떡볶이 R" w:eastAsia="1훈떡볶이 R" w:hAnsi="1훈떡볶이 R" w:hint="eastAsia"/>
+          <w:sz w:val="22"/>
+        </w:rPr>
+        <w:t>), Inf(</w:t>
+      </w:r>
+      <w:proofErr w:type="spellStart"/>
+      <w:r>
+        <w:rPr>
+          <w:rFonts w:ascii="1훈떡볶이 R" w:eastAsia="1훈떡볶이 R" w:hAnsi="1훈떡볶이 R" w:hint="eastAsia"/>
+          <w:sz w:val="22"/>
+        </w:rPr>
+        <w:t>무한대값</w:t>
+      </w:r>
+      <w:proofErr w:type="spellEnd"/>
+      <w:r>
+        <w:rPr>
+          <w:rFonts w:ascii="1훈떡볶이 R" w:eastAsia="1훈떡볶이 R" w:hAnsi="1훈떡볶이 R" w:hint="eastAsia"/>
+          <w:sz w:val="22"/>
+        </w:rPr>
+        <w:t>)</w:t>
       </w:r>
     </w:p>
     <w:p>
@@ -802,6 +906,7 @@
                                 <w:sz w:val="22"/>
                               </w:rPr>
                             </w:pPr>
+                            <w:proofErr w:type="spellStart"/>
                             <w:proofErr w:type="gramStart"/>
                             <w:r>
                               <w:rPr>
@@ -810,6 +915,7 @@
                               </w:rPr>
                               <w:t>is.null</w:t>
                             </w:r>
+                            <w:proofErr w:type="spellEnd"/>
                             <w:proofErr w:type="gramEnd"/>
                             <w:r>
                               <w:rPr>
@@ -843,31 +949,15 @@
                                 <w:sz w:val="22"/>
                               </w:rPr>
                             </w:pPr>
+                            <w:proofErr w:type="spellStart"/>
                             <w:r>
                               <w:rPr>
                                 <w:rFonts w:ascii="1훈떡볶이 R" w:eastAsia="1훈떡볶이 R" w:hAnsi="1훈떡볶이 R"/>
                                 <w:sz w:val="22"/>
                               </w:rPr>
-                              <w:t>is.nan(x)</w:t>
+                              <w:t>is.nan</w:t>
                             </w:r>
-                          </w:p>
-                          <w:p>
-                            <w:pPr>
-                              <w:spacing w:after="0" w:line="240" w:lineRule="auto"/>
-                              <w:rPr>
-                                <w:rFonts w:ascii="1훈떡볶이 R" w:eastAsia="1훈떡볶이 R" w:hAnsi="1훈떡볶이 R"/>
-                                <w:sz w:val="22"/>
-                              </w:rPr>
-                            </w:pPr>
-                            <w:proofErr w:type="gramStart"/>
-                            <w:r>
-                              <w:rPr>
-                                <w:rFonts w:ascii="1훈떡볶이 R" w:eastAsia="1훈떡볶이 R" w:hAnsi="1훈떡볶이 R"/>
-                                <w:sz w:val="22"/>
-                              </w:rPr>
-                              <w:t>is.finite</w:t>
-                            </w:r>
-                            <w:proofErr w:type="gramEnd"/>
+                            <w:proofErr w:type="spellEnd"/>
                             <w:r>
                               <w:rPr>
                                 <w:rFonts w:ascii="1훈떡볶이 R" w:eastAsia="1훈떡볶이 R" w:hAnsi="1훈떡볶이 R"/>
@@ -884,14 +974,43 @@
                                 <w:sz w:val="22"/>
                               </w:rPr>
                             </w:pPr>
+                            <w:proofErr w:type="spellStart"/>
                             <w:proofErr w:type="gramStart"/>
                             <w:r>
                               <w:rPr>
                                 <w:rFonts w:ascii="1훈떡볶이 R" w:eastAsia="1훈떡볶이 R" w:hAnsi="1훈떡볶이 R"/>
                                 <w:sz w:val="22"/>
                               </w:rPr>
+                              <w:t>is.finite</w:t>
+                            </w:r>
+                            <w:proofErr w:type="spellEnd"/>
+                            <w:proofErr w:type="gramEnd"/>
+                            <w:r>
+                              <w:rPr>
+                                <w:rFonts w:ascii="1훈떡볶이 R" w:eastAsia="1훈떡볶이 R" w:hAnsi="1훈떡볶이 R"/>
+                                <w:sz w:val="22"/>
+                              </w:rPr>
+                              <w:t>(x)</w:t>
+                            </w:r>
+                          </w:p>
+                          <w:p>
+                            <w:pPr>
+                              <w:spacing w:after="0" w:line="240" w:lineRule="auto"/>
+                              <w:rPr>
+                                <w:rFonts w:ascii="1훈떡볶이 R" w:eastAsia="1훈떡볶이 R" w:hAnsi="1훈떡볶이 R"/>
+                                <w:sz w:val="22"/>
+                              </w:rPr>
+                            </w:pPr>
+                            <w:proofErr w:type="spellStart"/>
+                            <w:proofErr w:type="gramStart"/>
+                            <w:r>
+                              <w:rPr>
+                                <w:rFonts w:ascii="1훈떡볶이 R" w:eastAsia="1훈떡볶이 R" w:hAnsi="1훈떡볶이 R"/>
+                                <w:sz w:val="22"/>
+                              </w:rPr>
                               <w:t>is.infinite</w:t>
                             </w:r>
+                            <w:proofErr w:type="spellEnd"/>
                             <w:proofErr w:type="gramEnd"/>
                             <w:r>
                               <w:rPr>
@@ -945,6 +1064,7 @@
                           <w:sz w:val="22"/>
                         </w:rPr>
                       </w:pPr>
+                      <w:proofErr w:type="spellStart"/>
                       <w:proofErr w:type="gramStart"/>
                       <w:r>
                         <w:rPr>
@@ -953,6 +1073,7 @@
                         </w:rPr>
                         <w:t>is.null</w:t>
                       </w:r>
+                      <w:proofErr w:type="spellEnd"/>
                       <w:proofErr w:type="gramEnd"/>
                       <w:r>
                         <w:rPr>
@@ -986,31 +1107,15 @@
                           <w:sz w:val="22"/>
                         </w:rPr>
                       </w:pPr>
+                      <w:proofErr w:type="spellStart"/>
                       <w:r>
                         <w:rPr>
                           <w:rFonts w:ascii="1훈떡볶이 R" w:eastAsia="1훈떡볶이 R" w:hAnsi="1훈떡볶이 R"/>
                           <w:sz w:val="22"/>
                         </w:rPr>
-                        <w:t>is.nan(x)</w:t>
+                        <w:t>is.nan</w:t>
                       </w:r>
-                    </w:p>
-                    <w:p>
-                      <w:pPr>
-                        <w:spacing w:after="0" w:line="240" w:lineRule="auto"/>
-                        <w:rPr>
-                          <w:rFonts w:ascii="1훈떡볶이 R" w:eastAsia="1훈떡볶이 R" w:hAnsi="1훈떡볶이 R"/>
-                          <w:sz w:val="22"/>
-                        </w:rPr>
-                      </w:pPr>
-                      <w:proofErr w:type="gramStart"/>
-                      <w:r>
-                        <w:rPr>
-                          <w:rFonts w:ascii="1훈떡볶이 R" w:eastAsia="1훈떡볶이 R" w:hAnsi="1훈떡볶이 R"/>
-                          <w:sz w:val="22"/>
-                        </w:rPr>
-                        <w:t>is.finite</w:t>
-                      </w:r>
-                      <w:proofErr w:type="gramEnd"/>
+                      <w:proofErr w:type="spellEnd"/>
                       <w:r>
                         <w:rPr>
                           <w:rFonts w:ascii="1훈떡볶이 R" w:eastAsia="1훈떡볶이 R" w:hAnsi="1훈떡볶이 R"/>
@@ -1027,14 +1132,43 @@
                           <w:sz w:val="22"/>
                         </w:rPr>
                       </w:pPr>
+                      <w:proofErr w:type="spellStart"/>
                       <w:proofErr w:type="gramStart"/>
                       <w:r>
                         <w:rPr>
                           <w:rFonts w:ascii="1훈떡볶이 R" w:eastAsia="1훈떡볶이 R" w:hAnsi="1훈떡볶이 R"/>
                           <w:sz w:val="22"/>
                         </w:rPr>
+                        <w:t>is.finite</w:t>
+                      </w:r>
+                      <w:proofErr w:type="spellEnd"/>
+                      <w:proofErr w:type="gramEnd"/>
+                      <w:r>
+                        <w:rPr>
+                          <w:rFonts w:ascii="1훈떡볶이 R" w:eastAsia="1훈떡볶이 R" w:hAnsi="1훈떡볶이 R"/>
+                          <w:sz w:val="22"/>
+                        </w:rPr>
+                        <w:t>(x)</w:t>
+                      </w:r>
+                    </w:p>
+                    <w:p>
+                      <w:pPr>
+                        <w:spacing w:after="0" w:line="240" w:lineRule="auto"/>
+                        <w:rPr>
+                          <w:rFonts w:ascii="1훈떡볶이 R" w:eastAsia="1훈떡볶이 R" w:hAnsi="1훈떡볶이 R"/>
+                          <w:sz w:val="22"/>
+                        </w:rPr>
+                      </w:pPr>
+                      <w:proofErr w:type="spellStart"/>
+                      <w:proofErr w:type="gramStart"/>
+                      <w:r>
+                        <w:rPr>
+                          <w:rFonts w:ascii="1훈떡볶이 R" w:eastAsia="1훈떡볶이 R" w:hAnsi="1훈떡볶이 R"/>
+                          <w:sz w:val="22"/>
+                        </w:rPr>
                         <w:t>is.infinite</w:t>
                       </w:r>
+                      <w:proofErr w:type="spellEnd"/>
                       <w:proofErr w:type="gramEnd"/>
                       <w:r>
                         <w:rPr>
@@ -1064,8 +1198,17 @@
           <w:rFonts w:ascii="1훈떡볶이 R" w:eastAsia="1훈떡볶이 R" w:hAnsi="1훈떡볶이 R" w:hint="eastAsia"/>
           <w:sz w:val="22"/>
         </w:rPr>
-        <w:t>[ 타입채크</w:t>
-      </w:r>
+        <w:t xml:space="preserve">[ </w:t>
+      </w:r>
+      <w:proofErr w:type="spellStart"/>
+      <w:r>
+        <w:rPr>
+          <w:rFonts w:ascii="1훈떡볶이 R" w:eastAsia="1훈떡볶이 R" w:hAnsi="1훈떡볶이 R" w:hint="eastAsia"/>
+          <w:sz w:val="22"/>
+        </w:rPr>
+        <w:t>타입채크</w:t>
+      </w:r>
+      <w:proofErr w:type="spellEnd"/>
       <w:proofErr w:type="gramEnd"/>
       <w:r>
         <w:rPr>
@@ -1095,6 +1238,7 @@
         </w:rPr>
         <w:t xml:space="preserve"> </w:t>
       </w:r>
+      <w:proofErr w:type="spellStart"/>
       <w:proofErr w:type="gramStart"/>
       <w:r>
         <w:rPr>
@@ -1103,6 +1247,7 @@
         </w:rPr>
         <w:t>is.character</w:t>
       </w:r>
+      <w:proofErr w:type="spellEnd"/>
       <w:proofErr w:type="gramEnd"/>
       <w:r>
         <w:rPr>
@@ -1131,6 +1276,7 @@
         </w:rPr>
         <w:tab/>
       </w:r>
+      <w:proofErr w:type="spellStart"/>
       <w:proofErr w:type="gramStart"/>
       <w:r>
         <w:rPr>
@@ -1139,6 +1285,7 @@
         </w:rPr>
         <w:t>is.logical</w:t>
       </w:r>
+      <w:proofErr w:type="spellEnd"/>
       <w:proofErr w:type="gramEnd"/>
       <w:r>
         <w:rPr>
@@ -1161,6 +1308,7 @@
           <w:sz w:val="22"/>
         </w:rPr>
       </w:pPr>
+      <w:proofErr w:type="spellStart"/>
       <w:proofErr w:type="gramStart"/>
       <w:r>
         <w:rPr>
@@ -1169,6 +1317,7 @@
         </w:rPr>
         <w:t>is.numeric</w:t>
       </w:r>
+      <w:proofErr w:type="spellEnd"/>
       <w:proofErr w:type="gramEnd"/>
       <w:r>
         <w:rPr>
@@ -1197,6 +1346,7 @@
         </w:rPr>
         <w:tab/>
       </w:r>
+      <w:proofErr w:type="spellStart"/>
       <w:proofErr w:type="gramStart"/>
       <w:r>
         <w:rPr>
@@ -1205,6 +1355,7 @@
         </w:rPr>
         <w:t>is.double</w:t>
       </w:r>
+      <w:proofErr w:type="spellEnd"/>
       <w:proofErr w:type="gramEnd"/>
       <w:r>
         <w:rPr>
@@ -1233,6 +1384,7 @@
         </w:rPr>
         <w:tab/>
       </w:r>
+      <w:proofErr w:type="spellStart"/>
       <w:proofErr w:type="gramStart"/>
       <w:r>
         <w:rPr>
@@ -1241,6 +1393,7 @@
         </w:rPr>
         <w:t>is.integer</w:t>
       </w:r>
+      <w:proofErr w:type="spellEnd"/>
       <w:proofErr w:type="gramEnd"/>
       <w:r>
         <w:rPr>
@@ -1405,6 +1558,7 @@
         </w:rPr>
         <w:tab/>
       </w:r>
+      <w:proofErr w:type="spellStart"/>
       <w:proofErr w:type="gramStart"/>
       <w:r>
         <w:rPr>
@@ -1413,6 +1567,7 @@
         </w:rPr>
         <w:t>as.character</w:t>
       </w:r>
+      <w:proofErr w:type="spellEnd"/>
       <w:proofErr w:type="gramEnd"/>
       <w:r>
         <w:rPr>
@@ -1435,12 +1590,21 @@
         </w:rPr>
         <w:tab/>
       </w:r>
-      <w:r>
-        <w:rPr>
-          <w:rFonts w:ascii="1훈떡볶이 R" w:eastAsia="1훈떡볶이 R" w:hAnsi="1훈떡볶이 R"/>
-          <w:sz w:val="22"/>
-        </w:rPr>
-        <w:t>as.complex(x)</w:t>
+      <w:proofErr w:type="spellStart"/>
+      <w:r>
+        <w:rPr>
+          <w:rFonts w:ascii="1훈떡볶이 R" w:eastAsia="1훈떡볶이 R" w:hAnsi="1훈떡볶이 R"/>
+          <w:sz w:val="22"/>
+        </w:rPr>
+        <w:t>as.complex</w:t>
+      </w:r>
+      <w:proofErr w:type="spellEnd"/>
+      <w:r>
+        <w:rPr>
+          <w:rFonts w:ascii="1훈떡볶이 R" w:eastAsia="1훈떡볶이 R" w:hAnsi="1훈떡볶이 R"/>
+          <w:sz w:val="22"/>
+        </w:rPr>
+        <w:t>(x)</w:t>
       </w:r>
       <w:r>
         <w:rPr>
@@ -1449,12 +1613,21 @@
         </w:rPr>
         <w:tab/>
       </w:r>
-      <w:r>
-        <w:rPr>
-          <w:rFonts w:ascii="1훈떡볶이 R" w:eastAsia="1훈떡볶이 R" w:hAnsi="1훈떡볶이 R"/>
-          <w:sz w:val="22"/>
-        </w:rPr>
-        <w:t>as.numeric(x)</w:t>
+      <w:proofErr w:type="spellStart"/>
+      <w:r>
+        <w:rPr>
+          <w:rFonts w:ascii="1훈떡볶이 R" w:eastAsia="1훈떡볶이 R" w:hAnsi="1훈떡볶이 R"/>
+          <w:sz w:val="22"/>
+        </w:rPr>
+        <w:t>as.numeric</w:t>
+      </w:r>
+      <w:proofErr w:type="spellEnd"/>
+      <w:r>
+        <w:rPr>
+          <w:rFonts w:ascii="1훈떡볶이 R" w:eastAsia="1훈떡볶이 R" w:hAnsi="1훈떡볶이 R"/>
+          <w:sz w:val="22"/>
+        </w:rPr>
+        <w:t>(x)</w:t>
       </w:r>
       <w:r>
         <w:rPr>
@@ -1470,12 +1643,21 @@
         </w:rPr>
         <w:tab/>
       </w:r>
-      <w:r>
-        <w:rPr>
-          <w:rFonts w:ascii="1훈떡볶이 R" w:eastAsia="1훈떡볶이 R" w:hAnsi="1훈떡볶이 R"/>
-          <w:sz w:val="22"/>
-        </w:rPr>
-        <w:t>as.double(x)</w:t>
+      <w:proofErr w:type="spellStart"/>
+      <w:r>
+        <w:rPr>
+          <w:rFonts w:ascii="1훈떡볶이 R" w:eastAsia="1훈떡볶이 R" w:hAnsi="1훈떡볶이 R"/>
+          <w:sz w:val="22"/>
+        </w:rPr>
+        <w:t>as.double</w:t>
+      </w:r>
+      <w:proofErr w:type="spellEnd"/>
+      <w:r>
+        <w:rPr>
+          <w:rFonts w:ascii="1훈떡볶이 R" w:eastAsia="1훈떡볶이 R" w:hAnsi="1훈떡볶이 R"/>
+          <w:sz w:val="22"/>
+        </w:rPr>
+        <w:t>(x)</w:t>
       </w:r>
       <w:r>
         <w:rPr>
@@ -1498,12 +1680,21 @@
         </w:rPr>
         <w:tab/>
       </w:r>
-      <w:r>
-        <w:rPr>
-          <w:rFonts w:ascii="1훈떡볶이 R" w:eastAsia="1훈떡볶이 R" w:hAnsi="1훈떡볶이 R"/>
-          <w:sz w:val="22"/>
-        </w:rPr>
-        <w:t>as.integer(x)</w:t>
+      <w:proofErr w:type="spellStart"/>
+      <w:r>
+        <w:rPr>
+          <w:rFonts w:ascii="1훈떡볶이 R" w:eastAsia="1훈떡볶이 R" w:hAnsi="1훈떡볶이 R"/>
+          <w:sz w:val="22"/>
+        </w:rPr>
+        <w:t>as.integer</w:t>
+      </w:r>
+      <w:proofErr w:type="spellEnd"/>
+      <w:r>
+        <w:rPr>
+          <w:rFonts w:ascii="1훈떡볶이 R" w:eastAsia="1훈떡볶이 R" w:hAnsi="1훈떡볶이 R"/>
+          <w:sz w:val="22"/>
+        </w:rPr>
+        <w:t>(x)</w:t>
       </w:r>
       <w:r>
         <w:rPr>
@@ -1519,12 +1710,21 @@
         </w:rPr>
         <w:tab/>
       </w:r>
-      <w:r>
-        <w:rPr>
-          <w:rFonts w:ascii="1훈떡볶이 R" w:eastAsia="1훈떡볶이 R" w:hAnsi="1훈떡볶이 R"/>
-          <w:sz w:val="22"/>
-        </w:rPr>
-        <w:t>as.logical(x)</w:t>
+      <w:proofErr w:type="spellStart"/>
+      <w:r>
+        <w:rPr>
+          <w:rFonts w:ascii="1훈떡볶이 R" w:eastAsia="1훈떡볶이 R" w:hAnsi="1훈떡볶이 R"/>
+          <w:sz w:val="22"/>
+        </w:rPr>
+        <w:t>as.logical</w:t>
+      </w:r>
+      <w:proofErr w:type="spellEnd"/>
+      <w:r>
+        <w:rPr>
+          <w:rFonts w:ascii="1훈떡볶이 R" w:eastAsia="1훈떡볶이 R" w:hAnsi="1훈떡볶이 R"/>
+          <w:sz w:val="22"/>
+        </w:rPr>
+        <w:t>(x)</w:t>
       </w:r>
       <w:r>
         <w:rPr>
@@ -1638,12 +1838,21 @@
         </w:rPr>
         <w:t xml:space="preserve">, </w:t>
       </w:r>
-      <w:r>
-        <w:rPr>
-          <w:rFonts w:ascii="1훈떡볶이 R" w:eastAsia="1훈떡볶이 R" w:hAnsi="1훈떡볶이 R" w:hint="eastAsia"/>
-          <w:sz w:val="22"/>
-        </w:rPr>
-        <w:t>typeof(</w:t>
+      <w:proofErr w:type="spellStart"/>
+      <w:r>
+        <w:rPr>
+          <w:rFonts w:ascii="1훈떡볶이 R" w:eastAsia="1훈떡볶이 R" w:hAnsi="1훈떡볶이 R" w:hint="eastAsia"/>
+          <w:sz w:val="22"/>
+        </w:rPr>
+        <w:t>typeof</w:t>
+      </w:r>
+      <w:proofErr w:type="spellEnd"/>
+      <w:r>
+        <w:rPr>
+          <w:rFonts w:ascii="1훈떡볶이 R" w:eastAsia="1훈떡볶이 R" w:hAnsi="1훈떡볶이 R" w:hint="eastAsia"/>
+          <w:sz w:val="22"/>
+        </w:rPr>
+        <w:t>(</w:t>
       </w:r>
       <w:r>
         <w:rPr>
@@ -1691,7 +1900,39 @@
           <w:rFonts w:ascii="1훈떡볶이 R" w:eastAsia="1훈떡볶이 R" w:hAnsi="1훈떡볶이 R" w:hint="eastAsia"/>
           <w:sz w:val="22"/>
         </w:rPr>
-        <w:t xml:space="preserve">    벡터(팩터), 행열, 배열, 데이터프레임, 리스트</w:t>
+        <w:t xml:space="preserve">    벡터(</w:t>
+      </w:r>
+      <w:proofErr w:type="spellStart"/>
+      <w:r>
+        <w:rPr>
+          <w:rFonts w:ascii="1훈떡볶이 R" w:eastAsia="1훈떡볶이 R" w:hAnsi="1훈떡볶이 R" w:hint="eastAsia"/>
+          <w:sz w:val="22"/>
+        </w:rPr>
+        <w:t>팩터</w:t>
+      </w:r>
+      <w:proofErr w:type="spellEnd"/>
+      <w:r>
+        <w:rPr>
+          <w:rFonts w:ascii="1훈떡볶이 R" w:eastAsia="1훈떡볶이 R" w:hAnsi="1훈떡볶이 R" w:hint="eastAsia"/>
+          <w:sz w:val="22"/>
+        </w:rPr>
+        <w:t xml:space="preserve">), </w:t>
+      </w:r>
+      <w:proofErr w:type="spellStart"/>
+      <w:r>
+        <w:rPr>
+          <w:rFonts w:ascii="1훈떡볶이 R" w:eastAsia="1훈떡볶이 R" w:hAnsi="1훈떡볶이 R" w:hint="eastAsia"/>
+          <w:sz w:val="22"/>
+        </w:rPr>
+        <w:t>행열</w:t>
+      </w:r>
+      <w:proofErr w:type="spellEnd"/>
+      <w:r>
+        <w:rPr>
+          <w:rFonts w:ascii="1훈떡볶이 R" w:eastAsia="1훈떡볶이 R" w:hAnsi="1훈떡볶이 R" w:hint="eastAsia"/>
+          <w:sz w:val="22"/>
+        </w:rPr>
+        <w:t>, 배열, 데이터프레임, 리스트</w:t>
       </w:r>
     </w:p>
     <w:p>
@@ -2071,7 +2312,25 @@
           <w:color w:val="FF0000"/>
           <w:sz w:val="22"/>
         </w:rPr>
-        <w:t>LETTERS, letters, month.name, month.abb, pi</w:t>
+        <w:t xml:space="preserve">LETTERS, letters, month.name, </w:t>
+      </w:r>
+      <w:proofErr w:type="spellStart"/>
+      <w:r>
+        <w:rPr>
+          <w:rFonts w:ascii="1훈떡볶이 R" w:eastAsia="1훈떡볶이 R" w:hAnsi="1훈떡볶이 R" w:hint="eastAsia"/>
+          <w:color w:val="FF0000"/>
+          <w:sz w:val="22"/>
+        </w:rPr>
+        <w:t>month.abb</w:t>
+      </w:r>
+      <w:proofErr w:type="spellEnd"/>
+      <w:r>
+        <w:rPr>
+          <w:rFonts w:ascii="1훈떡볶이 R" w:eastAsia="1훈떡볶이 R" w:hAnsi="1훈떡볶이 R" w:hint="eastAsia"/>
+          <w:color w:val="FF0000"/>
+          <w:sz w:val="22"/>
+        </w:rPr>
+        <w:t>, pi</w:t>
       </w:r>
     </w:p>
     <w:p>
@@ -2116,7 +2375,23 @@
           <w:rFonts w:ascii="1훈떡볶이 R" w:eastAsia="1훈떡볶이 R" w:hAnsi="1훈떡볶이 R" w:hint="eastAsia"/>
           <w:sz w:val="22"/>
         </w:rPr>
-        <w:t>부터 시작하는 인텍스값과 [ 인덱스 ] 연산자 사용</w:t>
+        <w:t xml:space="preserve">부터 시작하는 </w:t>
+      </w:r>
+      <w:proofErr w:type="spellStart"/>
+      <w:r>
+        <w:rPr>
+          <w:rFonts w:ascii="1훈떡볶이 R" w:eastAsia="1훈떡볶이 R" w:hAnsi="1훈떡볶이 R" w:hint="eastAsia"/>
+          <w:sz w:val="22"/>
+        </w:rPr>
+        <w:t>인텍스값과</w:t>
+      </w:r>
+      <w:proofErr w:type="spellEnd"/>
+      <w:r>
+        <w:rPr>
+          <w:rFonts w:ascii="1훈떡볶이 R" w:eastAsia="1훈떡볶이 R" w:hAnsi="1훈떡볶이 R" w:hint="eastAsia"/>
+          <w:sz w:val="22"/>
+        </w:rPr>
+        <w:t xml:space="preserve"> [ 인덱스 ] 연산자 사용</w:t>
       </w:r>
     </w:p>
     <w:p>
@@ -2343,21 +2618,66 @@
           <w:color w:val="FF0000"/>
           <w:sz w:val="22"/>
         </w:rPr>
-        <w:t>[행의인덱싱, 열의인덱싱]</w:t>
-      </w:r>
-      <w:r>
-        <w:rPr>
-          <w:rFonts w:ascii="1훈떡볶이 R" w:eastAsia="1훈떡볶이 R" w:hAnsi="1훈떡볶이 R" w:hint="eastAsia"/>
-          <w:sz w:val="22"/>
-        </w:rPr>
-        <w:t>,[행의인덱싱</w:t>
-      </w:r>
+        <w:t>[</w:t>
+      </w:r>
+      <w:proofErr w:type="spellStart"/>
       <w:r>
         <w:rPr>
           <w:rFonts w:ascii="1훈떡볶이 R" w:eastAsia="1훈떡볶이 R" w:hAnsi="1훈떡볶이 R" w:hint="eastAsia"/>
           <w:color w:val="FF0000"/>
           <w:sz w:val="22"/>
         </w:rPr>
+        <w:t>행의인덱싱</w:t>
+      </w:r>
+      <w:proofErr w:type="spellEnd"/>
+      <w:r>
+        <w:rPr>
+          <w:rFonts w:ascii="1훈떡볶이 R" w:eastAsia="1훈떡볶이 R" w:hAnsi="1훈떡볶이 R" w:hint="eastAsia"/>
+          <w:color w:val="FF0000"/>
+          <w:sz w:val="22"/>
+        </w:rPr>
+        <w:t xml:space="preserve">, </w:t>
+      </w:r>
+      <w:proofErr w:type="spellStart"/>
+      <w:r>
+        <w:rPr>
+          <w:rFonts w:ascii="1훈떡볶이 R" w:eastAsia="1훈떡볶이 R" w:hAnsi="1훈떡볶이 R" w:hint="eastAsia"/>
+          <w:color w:val="FF0000"/>
+          <w:sz w:val="22"/>
+        </w:rPr>
+        <w:t>열의인덱싱</w:t>
+      </w:r>
+      <w:proofErr w:type="spellEnd"/>
+      <w:r>
+        <w:rPr>
+          <w:rFonts w:ascii="1훈떡볶이 R" w:eastAsia="1훈떡볶이 R" w:hAnsi="1훈떡볶이 R" w:hint="eastAsia"/>
+          <w:color w:val="FF0000"/>
+          <w:sz w:val="22"/>
+        </w:rPr>
+        <w:t>]</w:t>
+      </w:r>
+      <w:r>
+        <w:rPr>
+          <w:rFonts w:ascii="1훈떡볶이 R" w:eastAsia="1훈떡볶이 R" w:hAnsi="1훈떡볶이 R" w:hint="eastAsia"/>
+          <w:sz w:val="22"/>
+        </w:rPr>
+        <w:t>,[</w:t>
+      </w:r>
+      <w:proofErr w:type="spellStart"/>
+      <w:r>
+        <w:rPr>
+          <w:rFonts w:ascii="1훈떡볶이 R" w:eastAsia="1훈떡볶이 R" w:hAnsi="1훈떡볶이 R" w:hint="eastAsia"/>
+          <w:sz w:val="22"/>
+        </w:rPr>
+        <w:t>행의인덱싱</w:t>
+      </w:r>
+      <w:proofErr w:type="spellEnd"/>
+      <w:r>
+        <w:rPr>
+          <w:rFonts w:ascii="1훈떡볶이 R" w:eastAsia="1훈떡볶이 R" w:hAnsi="1훈떡볶이 R" w:hint="eastAsia"/>
+          <w:color w:val="FF0000"/>
+          <w:sz w:val="22"/>
+        </w:rPr>
         <w:t>,</w:t>
       </w:r>
       <w:r>
@@ -2380,7 +2700,23 @@
           <w:rFonts w:ascii="1훈떡볶이 R" w:eastAsia="1훈떡볶이 R" w:hAnsi="1훈떡볶이 R" w:hint="eastAsia"/>
           <w:sz w:val="22"/>
         </w:rPr>
-        <w:t xml:space="preserve"> 열의인덱싱], </w:t>
+        <w:t xml:space="preserve"> </w:t>
+      </w:r>
+      <w:proofErr w:type="spellStart"/>
+      <w:r>
+        <w:rPr>
+          <w:rFonts w:ascii="1훈떡볶이 R" w:eastAsia="1훈떡볶이 R" w:hAnsi="1훈떡볶이 R" w:hint="eastAsia"/>
+          <w:sz w:val="22"/>
+        </w:rPr>
+        <w:t>열의인덱싱</w:t>
+      </w:r>
+      <w:proofErr w:type="spellEnd"/>
+      <w:r>
+        <w:rPr>
+          <w:rFonts w:ascii="1훈떡볶이 R" w:eastAsia="1훈떡볶이 R" w:hAnsi="1훈떡볶이 R" w:hint="eastAsia"/>
+          <w:sz w:val="22"/>
+        </w:rPr>
+        <w:t xml:space="preserve">], </w:t>
       </w:r>
     </w:p>
     <w:p>
@@ -2450,7 +2786,79 @@
           <w:color w:val="FF0000"/>
           <w:sz w:val="22"/>
         </w:rPr>
-        <w:t>matrix(data=벡터, nrow=행의갯수, ncol=열의갯수)</w:t>
+        <w:t xml:space="preserve">matrix(data=벡터, </w:t>
+      </w:r>
+      <w:proofErr w:type="spellStart"/>
+      <w:r>
+        <w:rPr>
+          <w:rFonts w:ascii="1훈떡볶이 R" w:eastAsia="1훈떡볶이 R" w:hAnsi="1훈떡볶이 R" w:hint="eastAsia"/>
+          <w:color w:val="FF0000"/>
+          <w:sz w:val="22"/>
+        </w:rPr>
+        <w:t>nrow</w:t>
+      </w:r>
+      <w:proofErr w:type="spellEnd"/>
+      <w:r>
+        <w:rPr>
+          <w:rFonts w:ascii="1훈떡볶이 R" w:eastAsia="1훈떡볶이 R" w:hAnsi="1훈떡볶이 R" w:hint="eastAsia"/>
+          <w:color w:val="FF0000"/>
+          <w:sz w:val="22"/>
+        </w:rPr>
+        <w:t>=</w:t>
+      </w:r>
+      <w:proofErr w:type="spellStart"/>
+      <w:r>
+        <w:rPr>
+          <w:rFonts w:ascii="1훈떡볶이 R" w:eastAsia="1훈떡볶이 R" w:hAnsi="1훈떡볶이 R" w:hint="eastAsia"/>
+          <w:color w:val="FF0000"/>
+          <w:sz w:val="22"/>
+        </w:rPr>
+        <w:t>행의갯수</w:t>
+      </w:r>
+      <w:proofErr w:type="spellEnd"/>
+      <w:r>
+        <w:rPr>
+          <w:rFonts w:ascii="1훈떡볶이 R" w:eastAsia="1훈떡볶이 R" w:hAnsi="1훈떡볶이 R" w:hint="eastAsia"/>
+          <w:color w:val="FF0000"/>
+          <w:sz w:val="22"/>
+        </w:rPr>
+        <w:t xml:space="preserve">, </w:t>
+      </w:r>
+      <w:proofErr w:type="spellStart"/>
+      <w:r>
+        <w:rPr>
+          <w:rFonts w:ascii="1훈떡볶이 R" w:eastAsia="1훈떡볶이 R" w:hAnsi="1훈떡볶이 R" w:hint="eastAsia"/>
+          <w:color w:val="FF0000"/>
+          <w:sz w:val="22"/>
+        </w:rPr>
+        <w:t>ncol</w:t>
+      </w:r>
+      <w:proofErr w:type="spellEnd"/>
+      <w:r>
+        <w:rPr>
+          <w:rFonts w:ascii="1훈떡볶이 R" w:eastAsia="1훈떡볶이 R" w:hAnsi="1훈떡볶이 R" w:hint="eastAsia"/>
+          <w:color w:val="FF0000"/>
+          <w:sz w:val="22"/>
+        </w:rPr>
+        <w:t>=</w:t>
+      </w:r>
+      <w:proofErr w:type="spellStart"/>
+      <w:r>
+        <w:rPr>
+          <w:rFonts w:ascii="1훈떡볶이 R" w:eastAsia="1훈떡볶이 R" w:hAnsi="1훈떡볶이 R" w:hint="eastAsia"/>
+          <w:color w:val="FF0000"/>
+          <w:sz w:val="22"/>
+        </w:rPr>
+        <w:t>열의갯수</w:t>
+      </w:r>
+      <w:proofErr w:type="spellEnd"/>
+      <w:r>
+        <w:rPr>
+          <w:rFonts w:ascii="1훈떡볶이 R" w:eastAsia="1훈떡볶이 R" w:hAnsi="1훈떡볶이 R" w:hint="eastAsia"/>
+          <w:color w:val="FF0000"/>
+          <w:sz w:val="22"/>
+        </w:rPr>
+        <w:t>)</w:t>
       </w:r>
     </w:p>
     <w:p>
@@ -2482,15 +2890,89 @@
           <w:rFonts w:ascii="1훈떡볶이 R" w:eastAsia="1훈떡볶이 R" w:hAnsi="1훈떡볶이 R" w:hint="eastAsia"/>
           <w:sz w:val="22"/>
         </w:rPr>
-        <w:t xml:space="preserve">   matrix(data=벡터, nrow=행의갯수, ncol=열의갯수, </w:t>
-      </w:r>
+        <w:t xml:space="preserve">   matrix(data=벡터, </w:t>
+      </w:r>
+      <w:proofErr w:type="spellStart"/>
+      <w:r>
+        <w:rPr>
+          <w:rFonts w:ascii="1훈떡볶이 R" w:eastAsia="1훈떡볶이 R" w:hAnsi="1훈떡볶이 R" w:hint="eastAsia"/>
+          <w:sz w:val="22"/>
+        </w:rPr>
+        <w:t>nrow</w:t>
+      </w:r>
+      <w:proofErr w:type="spellEnd"/>
+      <w:r>
+        <w:rPr>
+          <w:rFonts w:ascii="1훈떡볶이 R" w:eastAsia="1훈떡볶이 R" w:hAnsi="1훈떡볶이 R" w:hint="eastAsia"/>
+          <w:sz w:val="22"/>
+        </w:rPr>
+        <w:t>=</w:t>
+      </w:r>
+      <w:proofErr w:type="spellStart"/>
+      <w:r>
+        <w:rPr>
+          <w:rFonts w:ascii="1훈떡볶이 R" w:eastAsia="1훈떡볶이 R" w:hAnsi="1훈떡볶이 R" w:hint="eastAsia"/>
+          <w:sz w:val="22"/>
+        </w:rPr>
+        <w:t>행의갯수</w:t>
+      </w:r>
+      <w:proofErr w:type="spellEnd"/>
+      <w:r>
+        <w:rPr>
+          <w:rFonts w:ascii="1훈떡볶이 R" w:eastAsia="1훈떡볶이 R" w:hAnsi="1훈떡볶이 R" w:hint="eastAsia"/>
+          <w:sz w:val="22"/>
+        </w:rPr>
+        <w:t xml:space="preserve">, </w:t>
+      </w:r>
+      <w:proofErr w:type="spellStart"/>
+      <w:r>
+        <w:rPr>
+          <w:rFonts w:ascii="1훈떡볶이 R" w:eastAsia="1훈떡볶이 R" w:hAnsi="1훈떡볶이 R" w:hint="eastAsia"/>
+          <w:sz w:val="22"/>
+        </w:rPr>
+        <w:t>ncol</w:t>
+      </w:r>
+      <w:proofErr w:type="spellEnd"/>
+      <w:r>
+        <w:rPr>
+          <w:rFonts w:ascii="1훈떡볶이 R" w:eastAsia="1훈떡볶이 R" w:hAnsi="1훈떡볶이 R" w:hint="eastAsia"/>
+          <w:sz w:val="22"/>
+        </w:rPr>
+        <w:t>=</w:t>
+      </w:r>
+      <w:proofErr w:type="spellStart"/>
+      <w:r>
+        <w:rPr>
+          <w:rFonts w:ascii="1훈떡볶이 R" w:eastAsia="1훈떡볶이 R" w:hAnsi="1훈떡볶이 R" w:hint="eastAsia"/>
+          <w:sz w:val="22"/>
+        </w:rPr>
+        <w:t>열의갯수</w:t>
+      </w:r>
+      <w:proofErr w:type="spellEnd"/>
+      <w:r>
+        <w:rPr>
+          <w:rFonts w:ascii="1훈떡볶이 R" w:eastAsia="1훈떡볶이 R" w:hAnsi="1훈떡볶이 R" w:hint="eastAsia"/>
+          <w:sz w:val="22"/>
+        </w:rPr>
+        <w:t xml:space="preserve">, </w:t>
+      </w:r>
+      <w:proofErr w:type="spellStart"/>
       <w:r>
         <w:rPr>
           <w:rFonts w:ascii="1훈떡볶이 R" w:eastAsia="1훈떡볶이 R" w:hAnsi="1훈떡볶이 R" w:hint="eastAsia"/>
           <w:color w:val="FF0000"/>
           <w:sz w:val="22"/>
         </w:rPr>
-        <w:t>byrow=TRUE</w:t>
+        <w:t>byrow</w:t>
+      </w:r>
+      <w:proofErr w:type="spellEnd"/>
+      <w:r>
+        <w:rPr>
+          <w:rFonts w:ascii="1훈떡볶이 R" w:eastAsia="1훈떡볶이 R" w:hAnsi="1훈떡볶이 R" w:hint="eastAsia"/>
+          <w:color w:val="FF0000"/>
+          <w:sz w:val="22"/>
+        </w:rPr>
+        <w:t>=TRUE</w:t>
       </w:r>
       <w:r>
         <w:rPr>
@@ -2524,20 +3006,38 @@
         </w:rPr>
         <w:t xml:space="preserve">        </w:t>
       </w:r>
-      <w:r>
-        <w:rPr>
-          <w:rFonts w:ascii="1훈떡볶이 R" w:eastAsia="1훈떡볶이 R" w:hAnsi="1훈떡볶이 R" w:hint="eastAsia"/>
-          <w:sz w:val="22"/>
-        </w:rPr>
-        <w:t>rbind(</w:t>
-      </w:r>
+      <w:proofErr w:type="spellStart"/>
+      <w:r>
+        <w:rPr>
+          <w:rFonts w:ascii="1훈떡볶이 R" w:eastAsia="1훈떡볶이 R" w:hAnsi="1훈떡볶이 R" w:hint="eastAsia"/>
+          <w:sz w:val="22"/>
+        </w:rPr>
+        <w:t>rbind</w:t>
+      </w:r>
+      <w:proofErr w:type="spellEnd"/>
+      <w:r>
+        <w:rPr>
+          <w:rFonts w:ascii="1훈떡볶이 R" w:eastAsia="1훈떡볶이 R" w:hAnsi="1훈떡볶이 R" w:hint="eastAsia"/>
+          <w:sz w:val="22"/>
+        </w:rPr>
+        <w:t>(</w:t>
+      </w:r>
+      <w:proofErr w:type="spellStart"/>
       <w:proofErr w:type="gramStart"/>
       <w:r>
         <w:rPr>
           <w:rFonts w:ascii="1훈떡볶이 R" w:eastAsia="1훈떡볶이 R" w:hAnsi="1훈떡볶이 R" w:hint="eastAsia"/>
           <w:sz w:val="22"/>
         </w:rPr>
-        <w:t>백터들..</w:t>
+        <w:t>백터들</w:t>
+      </w:r>
+      <w:proofErr w:type="spellEnd"/>
+      <w:r>
+        <w:rPr>
+          <w:rFonts w:ascii="1훈떡볶이 R" w:eastAsia="1훈떡볶이 R" w:hAnsi="1훈떡볶이 R" w:hint="eastAsia"/>
+          <w:sz w:val="22"/>
+        </w:rPr>
+        <w:t>..</w:t>
       </w:r>
       <w:proofErr w:type="gramEnd"/>
       <w:r>
@@ -2545,7 +3045,23 @@
           <w:rFonts w:ascii="1훈떡볶이 R" w:eastAsia="1훈떡볶이 R" w:hAnsi="1훈떡볶이 R" w:hint="eastAsia"/>
           <w:sz w:val="22"/>
         </w:rPr>
-        <w:t>), cbind(벡터들..)</w:t>
+        <w:t xml:space="preserve">), </w:t>
+      </w:r>
+      <w:proofErr w:type="spellStart"/>
+      <w:r>
+        <w:rPr>
+          <w:rFonts w:ascii="1훈떡볶이 R" w:eastAsia="1훈떡볶이 R" w:hAnsi="1훈떡볶이 R" w:hint="eastAsia"/>
+          <w:sz w:val="22"/>
+        </w:rPr>
+        <w:t>cbind</w:t>
+      </w:r>
+      <w:proofErr w:type="spellEnd"/>
+      <w:r>
+        <w:rPr>
+          <w:rFonts w:ascii="1훈떡볶이 R" w:eastAsia="1훈떡볶이 R" w:hAnsi="1훈떡볶이 R" w:hint="eastAsia"/>
+          <w:sz w:val="22"/>
+        </w:rPr>
+        <w:t>(벡터들..)</w:t>
       </w:r>
     </w:p>
     <w:p>
@@ -2563,8 +3079,33 @@
           <w:rFonts w:ascii="1훈떡볶이 R" w:eastAsia="1훈떡볶이 R" w:hAnsi="1훈떡볶이 R" w:hint="eastAsia"/>
           <w:sz w:val="22"/>
         </w:rPr>
-        <w:t>dim(m)-행렬이 몇차원인지 채크</w:t>
-      </w:r>
+        <w:t xml:space="preserve">dim(m)-행렬이 </w:t>
+      </w:r>
+      <w:proofErr w:type="spellStart"/>
+      <w:r>
+        <w:rPr>
+          <w:rFonts w:ascii="1훈떡볶이 R" w:eastAsia="1훈떡볶이 R" w:hAnsi="1훈떡볶이 R" w:hint="eastAsia"/>
+          <w:sz w:val="22"/>
+        </w:rPr>
+        <w:t>몇차원인지</w:t>
+      </w:r>
+      <w:proofErr w:type="spellEnd"/>
+      <w:r>
+        <w:rPr>
+          <w:rFonts w:ascii="1훈떡볶이 R" w:eastAsia="1훈떡볶이 R" w:hAnsi="1훈떡볶이 R" w:hint="eastAsia"/>
+          <w:sz w:val="22"/>
+        </w:rPr>
+        <w:t xml:space="preserve"> </w:t>
+      </w:r>
+      <w:proofErr w:type="spellStart"/>
+      <w:r>
+        <w:rPr>
+          <w:rFonts w:ascii="1훈떡볶이 R" w:eastAsia="1훈떡볶이 R" w:hAnsi="1훈떡볶이 R" w:hint="eastAsia"/>
+          <w:sz w:val="22"/>
+        </w:rPr>
+        <w:t>채크</w:t>
+      </w:r>
+      <w:proofErr w:type="spellEnd"/>
       <w:r>
         <w:rPr>
           <w:rFonts w:ascii="1훈떡볶이 R" w:eastAsia="1훈떡볶이 R" w:hAnsi="1훈떡볶이 R" w:hint="eastAsia"/>
@@ -2579,12 +3120,37 @@
         </w:rPr>
         <w:t xml:space="preserve"> </w:t>
       </w:r>
-      <w:r>
-        <w:rPr>
-          <w:rFonts w:ascii="1훈떡볶이 R" w:eastAsia="1훈떡볶이 R" w:hAnsi="1훈떡볶이 R" w:hint="eastAsia"/>
-          <w:sz w:val="22"/>
-        </w:rPr>
-        <w:t>nrow(행렬), ncol(행렬)</w:t>
+      <w:proofErr w:type="spellStart"/>
+      <w:r>
+        <w:rPr>
+          <w:rFonts w:ascii="1훈떡볶이 R" w:eastAsia="1훈떡볶이 R" w:hAnsi="1훈떡볶이 R" w:hint="eastAsia"/>
+          <w:sz w:val="22"/>
+        </w:rPr>
+        <w:t>nrow</w:t>
+      </w:r>
+      <w:proofErr w:type="spellEnd"/>
+      <w:r>
+        <w:rPr>
+          <w:rFonts w:ascii="1훈떡볶이 R" w:eastAsia="1훈떡볶이 R" w:hAnsi="1훈떡볶이 R" w:hint="eastAsia"/>
+          <w:sz w:val="22"/>
+        </w:rPr>
+        <w:t xml:space="preserve">(행렬), </w:t>
+      </w:r>
+      <w:proofErr w:type="spellStart"/>
+      <w:r>
+        <w:rPr>
+          <w:rFonts w:ascii="1훈떡볶이 R" w:eastAsia="1훈떡볶이 R" w:hAnsi="1훈떡볶이 R" w:hint="eastAsia"/>
+          <w:sz w:val="22"/>
+        </w:rPr>
+        <w:t>ncol</w:t>
+      </w:r>
+      <w:proofErr w:type="spellEnd"/>
+      <w:r>
+        <w:rPr>
+          <w:rFonts w:ascii="1훈떡볶이 R" w:eastAsia="1훈떡볶이 R" w:hAnsi="1훈떡볶이 R" w:hint="eastAsia"/>
+          <w:sz w:val="22"/>
+        </w:rPr>
+        <w:t>(행렬)</w:t>
       </w:r>
     </w:p>
     <w:p>
@@ -2597,26 +3163,115 @@
           <w:sz w:val="22"/>
         </w:rPr>
       </w:pPr>
-      <w:r>
-        <w:rPr>
-          <w:rFonts w:ascii="1훈떡볶이 R" w:eastAsia="1훈떡볶이 R" w:hAnsi="1훈떡볶이 R" w:hint="eastAsia"/>
-          <w:sz w:val="22"/>
-        </w:rPr>
-        <w:t>colnames(m), rownames(m), rowSums(m), colSums(m</w:t>
-      </w:r>
-      <w:r>
-        <w:rPr>
-          <w:rFonts w:ascii="1훈떡볶이 R" w:eastAsia="1훈떡볶이 R" w:hAnsi="1훈떡볶이 R" w:hint="eastAsia"/>
-          <w:sz w:val="22"/>
-        </w:rPr>
-        <w:t>), rowMeans(</w:t>
-      </w:r>
-      <w:r>
-        <w:rPr>
-          <w:rFonts w:ascii="1훈떡볶이 R" w:eastAsia="1훈떡볶이 R" w:hAnsi="1훈떡볶이 R" w:hint="eastAsia"/>
-          <w:sz w:val="22"/>
-        </w:rPr>
-        <w:t>m), colMeans(m)</w:t>
+      <w:proofErr w:type="spellStart"/>
+      <w:r>
+        <w:rPr>
+          <w:rFonts w:ascii="1훈떡볶이 R" w:eastAsia="1훈떡볶이 R" w:hAnsi="1훈떡볶이 R" w:hint="eastAsia"/>
+          <w:sz w:val="22"/>
+        </w:rPr>
+        <w:t>colnames</w:t>
+      </w:r>
+      <w:proofErr w:type="spellEnd"/>
+      <w:r>
+        <w:rPr>
+          <w:rFonts w:ascii="1훈떡볶이 R" w:eastAsia="1훈떡볶이 R" w:hAnsi="1훈떡볶이 R" w:hint="eastAsia"/>
+          <w:sz w:val="22"/>
+        </w:rPr>
+        <w:t xml:space="preserve">(m), </w:t>
+      </w:r>
+      <w:proofErr w:type="spellStart"/>
+      <w:r>
+        <w:rPr>
+          <w:rFonts w:ascii="1훈떡볶이 R" w:eastAsia="1훈떡볶이 R" w:hAnsi="1훈떡볶이 R" w:hint="eastAsia"/>
+          <w:sz w:val="22"/>
+        </w:rPr>
+        <w:t>rownames</w:t>
+      </w:r>
+      <w:proofErr w:type="spellEnd"/>
+      <w:r>
+        <w:rPr>
+          <w:rFonts w:ascii="1훈떡볶이 R" w:eastAsia="1훈떡볶이 R" w:hAnsi="1훈떡볶이 R" w:hint="eastAsia"/>
+          <w:sz w:val="22"/>
+        </w:rPr>
+        <w:t xml:space="preserve">(m), </w:t>
+      </w:r>
+      <w:proofErr w:type="spellStart"/>
+      <w:r>
+        <w:rPr>
+          <w:rFonts w:ascii="1훈떡볶이 R" w:eastAsia="1훈떡볶이 R" w:hAnsi="1훈떡볶이 R" w:hint="eastAsia"/>
+          <w:sz w:val="22"/>
+        </w:rPr>
+        <w:t>rowSums</w:t>
+      </w:r>
+      <w:proofErr w:type="spellEnd"/>
+      <w:r>
+        <w:rPr>
+          <w:rFonts w:ascii="1훈떡볶이 R" w:eastAsia="1훈떡볶이 R" w:hAnsi="1훈떡볶이 R" w:hint="eastAsia"/>
+          <w:sz w:val="22"/>
+        </w:rPr>
+        <w:t xml:space="preserve">(m), </w:t>
+      </w:r>
+      <w:proofErr w:type="spellStart"/>
+      <w:r>
+        <w:rPr>
+          <w:rFonts w:ascii="1훈떡볶이 R" w:eastAsia="1훈떡볶이 R" w:hAnsi="1훈떡볶이 R" w:hint="eastAsia"/>
+          <w:sz w:val="22"/>
+        </w:rPr>
+        <w:t>colSums</w:t>
+      </w:r>
+      <w:proofErr w:type="spellEnd"/>
+      <w:r>
+        <w:rPr>
+          <w:rFonts w:ascii="1훈떡볶이 R" w:eastAsia="1훈떡볶이 R" w:hAnsi="1훈떡볶이 R" w:hint="eastAsia"/>
+          <w:sz w:val="22"/>
+        </w:rPr>
+        <w:t>(m</w:t>
+      </w:r>
+      <w:r>
+        <w:rPr>
+          <w:rFonts w:ascii="1훈떡볶이 R" w:eastAsia="1훈떡볶이 R" w:hAnsi="1훈떡볶이 R" w:hint="eastAsia"/>
+          <w:sz w:val="22"/>
+        </w:rPr>
+        <w:t xml:space="preserve">), </w:t>
+      </w:r>
+      <w:proofErr w:type="spellStart"/>
+      <w:r>
+        <w:rPr>
+          <w:rFonts w:ascii="1훈떡볶이 R" w:eastAsia="1훈떡볶이 R" w:hAnsi="1훈떡볶이 R" w:hint="eastAsia"/>
+          <w:sz w:val="22"/>
+        </w:rPr>
+        <w:t>rowMeans</w:t>
+      </w:r>
+      <w:proofErr w:type="spellEnd"/>
+      <w:r>
+        <w:rPr>
+          <w:rFonts w:ascii="1훈떡볶이 R" w:eastAsia="1훈떡볶이 R" w:hAnsi="1훈떡볶이 R" w:hint="eastAsia"/>
+          <w:sz w:val="22"/>
+        </w:rPr>
+        <w:t>(</w:t>
+      </w:r>
+      <w:r>
+        <w:rPr>
+          <w:rFonts w:ascii="1훈떡볶이 R" w:eastAsia="1훈떡볶이 R" w:hAnsi="1훈떡볶이 R" w:hint="eastAsia"/>
+          <w:sz w:val="22"/>
+        </w:rPr>
+        <w:t xml:space="preserve">m), </w:t>
+      </w:r>
+      <w:proofErr w:type="spellStart"/>
+      <w:r>
+        <w:rPr>
+          <w:rFonts w:ascii="1훈떡볶이 R" w:eastAsia="1훈떡볶이 R" w:hAnsi="1훈떡볶이 R" w:hint="eastAsia"/>
+          <w:sz w:val="22"/>
+        </w:rPr>
+        <w:t>colMeans</w:t>
+      </w:r>
+      <w:proofErr w:type="spellEnd"/>
+      <w:r>
+        <w:rPr>
+          <w:rFonts w:ascii="1훈떡볶이 R" w:eastAsia="1훈떡볶이 R" w:hAnsi="1훈떡볶이 R" w:hint="eastAsia"/>
+          <w:sz w:val="22"/>
+        </w:rPr>
+        <w:t>(m)</w:t>
       </w:r>
       <w:r>
         <w:rPr>
@@ -2863,16 +3518,62 @@
           <w:color w:val="FF0000"/>
           <w:sz w:val="22"/>
         </w:rPr>
-        <w:t>[행의인덱싱, 열의인덱싱, 층(면)의인덱</w:t>
-      </w:r>
+        <w:t>[</w:t>
+      </w:r>
+      <w:proofErr w:type="spellStart"/>
       <w:r>
         <w:rPr>
           <w:rFonts w:ascii="1훈떡볶이 R" w:eastAsia="1훈떡볶이 R" w:hAnsi="1훈떡볶이 R" w:hint="eastAsia"/>
           <w:color w:val="FF0000"/>
           <w:sz w:val="22"/>
         </w:rPr>
+        <w:t>행의인덱싱</w:t>
+      </w:r>
+      <w:proofErr w:type="spellEnd"/>
+      <w:r>
+        <w:rPr>
+          <w:rFonts w:ascii="1훈떡볶이 R" w:eastAsia="1훈떡볶이 R" w:hAnsi="1훈떡볶이 R" w:hint="eastAsia"/>
+          <w:color w:val="FF0000"/>
+          <w:sz w:val="22"/>
+        </w:rPr>
+        <w:t xml:space="preserve">, </w:t>
+      </w:r>
+      <w:proofErr w:type="spellStart"/>
+      <w:r>
+        <w:rPr>
+          <w:rFonts w:ascii="1훈떡볶이 R" w:eastAsia="1훈떡볶이 R" w:hAnsi="1훈떡볶이 R" w:hint="eastAsia"/>
+          <w:color w:val="FF0000"/>
+          <w:sz w:val="22"/>
+        </w:rPr>
+        <w:t>열의인덱싱</w:t>
+      </w:r>
+      <w:proofErr w:type="spellEnd"/>
+      <w:r>
+        <w:rPr>
+          <w:rFonts w:ascii="1훈떡볶이 R" w:eastAsia="1훈떡볶이 R" w:hAnsi="1훈떡볶이 R" w:hint="eastAsia"/>
+          <w:color w:val="FF0000"/>
+          <w:sz w:val="22"/>
+        </w:rPr>
+        <w:t>, 층(면)</w:t>
+      </w:r>
+      <w:proofErr w:type="spellStart"/>
+      <w:r>
+        <w:rPr>
+          <w:rFonts w:ascii="1훈떡볶이 R" w:eastAsia="1훈떡볶이 R" w:hAnsi="1훈떡볶이 R" w:hint="eastAsia"/>
+          <w:color w:val="FF0000"/>
+          <w:sz w:val="22"/>
+        </w:rPr>
+        <w:t>의인덱</w:t>
+      </w:r>
+      <w:r>
+        <w:rPr>
+          <w:rFonts w:ascii="1훈떡볶이 R" w:eastAsia="1훈떡볶이 R" w:hAnsi="1훈떡볶이 R" w:hint="eastAsia"/>
+          <w:color w:val="FF0000"/>
+          <w:sz w:val="22"/>
+        </w:rPr>
         <w:t>싱</w:t>
       </w:r>
+      <w:proofErr w:type="spellEnd"/>
       <w:r>
         <w:rPr>
           <w:rFonts w:ascii="1훈떡볶이 R" w:eastAsia="1훈떡볶이 R" w:hAnsi="1훈떡볶이 R" w:hint="eastAsia"/>
@@ -2900,7 +3601,23 @@
           <w:sz w:val="22"/>
         </w:rPr>
         <w:lastRenderedPageBreak/>
-        <w:t>- 팩터(factor)</w:t>
+        <w:t xml:space="preserve">- </w:t>
+      </w:r>
+      <w:proofErr w:type="spellStart"/>
+      <w:r>
+        <w:rPr>
+          <w:rFonts w:ascii="1훈떡볶이 R" w:eastAsia="1훈떡볶이 R" w:hAnsi="1훈떡볶이 R" w:hint="eastAsia"/>
+          <w:sz w:val="22"/>
+        </w:rPr>
+        <w:t>팩터</w:t>
+      </w:r>
+      <w:proofErr w:type="spellEnd"/>
+      <w:r>
+        <w:rPr>
+          <w:rFonts w:ascii="1훈떡볶이 R" w:eastAsia="1훈떡볶이 R" w:hAnsi="1훈떡볶이 R" w:hint="eastAsia"/>
+          <w:sz w:val="22"/>
+        </w:rPr>
+        <w:t>(factor)</w:t>
       </w:r>
     </w:p>
     <w:p>
@@ -3087,7 +3804,23 @@
           <w:rFonts w:ascii="1훈떡볶이 R" w:eastAsia="1훈떡볶이 R" w:hAnsi="1훈떡볶이 R" w:hint="eastAsia"/>
           <w:sz w:val="22"/>
         </w:rPr>
-        <w:t>가능한 범주값(level) 만으로 구성되는 벡터이다.</w:t>
+        <w:t xml:space="preserve">가능한 </w:t>
+      </w:r>
+      <w:proofErr w:type="spellStart"/>
+      <w:r>
+        <w:rPr>
+          <w:rFonts w:ascii="1훈떡볶이 R" w:eastAsia="1훈떡볶이 R" w:hAnsi="1훈떡볶이 R" w:hint="eastAsia"/>
+          <w:sz w:val="22"/>
+        </w:rPr>
+        <w:t>범주값</w:t>
+      </w:r>
+      <w:proofErr w:type="spellEnd"/>
+      <w:r>
+        <w:rPr>
+          <w:rFonts w:ascii="1훈떡볶이 R" w:eastAsia="1훈떡볶이 R" w:hAnsi="1훈떡볶이 R" w:hint="eastAsia"/>
+          <w:sz w:val="22"/>
+        </w:rPr>
+        <w:t>(level) 만으로 구성되는 벡터이다.</w:t>
       </w:r>
     </w:p>
     <w:p>
@@ -3100,12 +3833,21 @@
           <w:sz w:val="22"/>
         </w:rPr>
       </w:pPr>
-      <w:r>
-        <w:rPr>
-          <w:rFonts w:ascii="1훈떡볶이 R" w:eastAsia="1훈떡볶이 R" w:hAnsi="1훈떡볶이 R" w:hint="eastAsia"/>
-          <w:sz w:val="22"/>
-        </w:rPr>
-        <w:t xml:space="preserve">팩터 생성 </w:t>
+      <w:proofErr w:type="spellStart"/>
+      <w:r>
+        <w:rPr>
+          <w:rFonts w:ascii="1훈떡볶이 R" w:eastAsia="1훈떡볶이 R" w:hAnsi="1훈떡볶이 R" w:hint="eastAsia"/>
+          <w:sz w:val="22"/>
+        </w:rPr>
+        <w:t>팩터</w:t>
+      </w:r>
+      <w:proofErr w:type="spellEnd"/>
+      <w:r>
+        <w:rPr>
+          <w:rFonts w:ascii="1훈떡볶이 R" w:eastAsia="1훈떡볶이 R" w:hAnsi="1훈떡볶이 R" w:hint="eastAsia"/>
+          <w:sz w:val="22"/>
+        </w:rPr>
+        <w:t xml:space="preserve"> 생성 </w:t>
       </w:r>
       <w:proofErr w:type="gramStart"/>
       <w:r>
@@ -3244,12 +3986,21 @@
           <w:sz w:val="22"/>
         </w:rPr>
       </w:pPr>
-      <w:r>
-        <w:rPr>
-          <w:rFonts w:ascii="1훈떡볶이 R" w:eastAsia="1훈떡볶이 R" w:hAnsi="1훈떡볶이 R" w:hint="eastAsia"/>
-          <w:sz w:val="22"/>
-        </w:rPr>
-        <w:t xml:space="preserve">팩터의 레벨 정보 </w:t>
+      <w:proofErr w:type="spellStart"/>
+      <w:r>
+        <w:rPr>
+          <w:rFonts w:ascii="1훈떡볶이 R" w:eastAsia="1훈떡볶이 R" w:hAnsi="1훈떡볶이 R" w:hint="eastAsia"/>
+          <w:sz w:val="22"/>
+        </w:rPr>
+        <w:t>팩터의</w:t>
+      </w:r>
+      <w:proofErr w:type="spellEnd"/>
+      <w:r>
+        <w:rPr>
+          <w:rFonts w:ascii="1훈떡볶이 R" w:eastAsia="1훈떡볶이 R" w:hAnsi="1훈떡볶이 R" w:hint="eastAsia"/>
+          <w:sz w:val="22"/>
+        </w:rPr>
+        <w:t xml:space="preserve"> 레벨 정보 </w:t>
       </w:r>
       <w:proofErr w:type="gramStart"/>
       <w:r>
@@ -3265,7 +4016,23 @@
           <w:rFonts w:ascii="1훈떡볶이 R" w:eastAsia="1훈떡볶이 R" w:hAnsi="1훈떡볶이 R" w:hint="eastAsia"/>
           <w:sz w:val="22"/>
         </w:rPr>
-        <w:t xml:space="preserve"> levels(팩터변수)</w:t>
+        <w:t xml:space="preserve"> levels(</w:t>
+      </w:r>
+      <w:proofErr w:type="spellStart"/>
+      <w:r>
+        <w:rPr>
+          <w:rFonts w:ascii="1훈떡볶이 R" w:eastAsia="1훈떡볶이 R" w:hAnsi="1훈떡볶이 R" w:hint="eastAsia"/>
+          <w:sz w:val="22"/>
+        </w:rPr>
+        <w:t>팩터변수</w:t>
+      </w:r>
+      <w:proofErr w:type="spellEnd"/>
+      <w:r>
+        <w:rPr>
+          <w:rFonts w:ascii="1훈떡볶이 R" w:eastAsia="1훈떡볶이 R" w:hAnsi="1훈떡볶이 R" w:hint="eastAsia"/>
+          <w:sz w:val="22"/>
+        </w:rPr>
+        <w:t>)</w:t>
       </w:r>
     </w:p>
     <w:p>
@@ -3373,6 +4140,7 @@
         </w:rPr>
         <w:t>- 데이터프레임(</w:t>
       </w:r>
+      <w:proofErr w:type="spellStart"/>
       <w:proofErr w:type="gramStart"/>
       <w:r>
         <w:rPr>
@@ -3381,6 +4149,7 @@
         </w:rPr>
         <w:t>data.frame</w:t>
       </w:r>
+      <w:proofErr w:type="spellEnd"/>
       <w:proofErr w:type="gramEnd"/>
       <w:r>
         <w:rPr>
@@ -3423,7 +4192,23 @@
           <w:rFonts w:ascii="1훈떡볶이 R" w:eastAsia="1훈떡볶이 R" w:hAnsi="1훈떡볶이 R" w:hint="eastAsia"/>
           <w:sz w:val="22"/>
         </w:rPr>
-        <w:t xml:space="preserve">  열단위로 서로다른 타입의 데이터들로 구성 가능</w:t>
+        <w:t xml:space="preserve">  열단위로 </w:t>
+      </w:r>
+      <w:proofErr w:type="spellStart"/>
+      <w:r>
+        <w:rPr>
+          <w:rFonts w:ascii="1훈떡볶이 R" w:eastAsia="1훈떡볶이 R" w:hAnsi="1훈떡볶이 R" w:hint="eastAsia"/>
+          <w:sz w:val="22"/>
+        </w:rPr>
+        <w:t>서로다른</w:t>
+      </w:r>
+      <w:proofErr w:type="spellEnd"/>
+      <w:r>
+        <w:rPr>
+          <w:rFonts w:ascii="1훈떡볶이 R" w:eastAsia="1훈떡볶이 R" w:hAnsi="1훈떡볶이 R" w:hint="eastAsia"/>
+          <w:sz w:val="22"/>
+        </w:rPr>
+        <w:t xml:space="preserve"> 타입의 데이터들로 구성 가능</w:t>
       </w:r>
     </w:p>
     <w:p>
@@ -3486,12 +4271,69 @@
         </w:rPr>
         <w:t xml:space="preserve"> </w:t>
       </w:r>
-      <w:r>
-        <w:rPr>
-          <w:rFonts w:ascii="1훈떡볶이 R" w:eastAsia="1훈떡볶이 R" w:hAnsi="1훈떡볶이 R" w:hint="eastAsia"/>
-          <w:sz w:val="22"/>
-        </w:rPr>
-        <w:t>data.frame(백터들..), data.frame(열이름=벡터,</w:t>
+      <w:proofErr w:type="spellStart"/>
+      <w:r>
+        <w:rPr>
+          <w:rFonts w:ascii="1훈떡볶이 R" w:eastAsia="1훈떡볶이 R" w:hAnsi="1훈떡볶이 R" w:hint="eastAsia"/>
+          <w:sz w:val="22"/>
+        </w:rPr>
+        <w:t>data.frame</w:t>
+      </w:r>
+      <w:proofErr w:type="spellEnd"/>
+      <w:r>
+        <w:rPr>
+          <w:rFonts w:ascii="1훈떡볶이 R" w:eastAsia="1훈떡볶이 R" w:hAnsi="1훈떡볶이 R" w:hint="eastAsia"/>
+          <w:sz w:val="22"/>
+        </w:rPr>
+        <w:t>(</w:t>
+      </w:r>
+      <w:proofErr w:type="spellStart"/>
+      <w:r>
+        <w:rPr>
+          <w:rFonts w:ascii="1훈떡볶이 R" w:eastAsia="1훈떡볶이 R" w:hAnsi="1훈떡볶이 R" w:hint="eastAsia"/>
+          <w:sz w:val="22"/>
+        </w:rPr>
+        <w:t>백터들</w:t>
+      </w:r>
+      <w:proofErr w:type="spellEnd"/>
+      <w:r>
+        <w:rPr>
+          <w:rFonts w:ascii="1훈떡볶이 R" w:eastAsia="1훈떡볶이 R" w:hAnsi="1훈떡볶이 R" w:hint="eastAsia"/>
+          <w:sz w:val="22"/>
+        </w:rPr>
+        <w:t xml:space="preserve">..), </w:t>
+      </w:r>
+      <w:proofErr w:type="spellStart"/>
+      <w:r>
+        <w:rPr>
+          <w:rFonts w:ascii="1훈떡볶이 R" w:eastAsia="1훈떡볶이 R" w:hAnsi="1훈떡볶이 R" w:hint="eastAsia"/>
+          <w:sz w:val="22"/>
+        </w:rPr>
+        <w:t>data.frame</w:t>
+      </w:r>
+      <w:proofErr w:type="spellEnd"/>
+      <w:r>
+        <w:rPr>
+          <w:rFonts w:ascii="1훈떡볶이 R" w:eastAsia="1훈떡볶이 R" w:hAnsi="1훈떡볶이 R" w:hint="eastAsia"/>
+          <w:sz w:val="22"/>
+        </w:rPr>
+        <w:t>(</w:t>
+      </w:r>
+      <w:proofErr w:type="spellStart"/>
+      <w:r>
+        <w:rPr>
+          <w:rFonts w:ascii="1훈떡볶이 R" w:eastAsia="1훈떡볶이 R" w:hAnsi="1훈떡볶이 R" w:hint="eastAsia"/>
+          <w:sz w:val="22"/>
+        </w:rPr>
+        <w:t>열이름</w:t>
+      </w:r>
+      <w:proofErr w:type="spellEnd"/>
+      <w:r>
+        <w:rPr>
+          <w:rFonts w:ascii="1훈떡볶이 R" w:eastAsia="1훈떡볶이 R" w:hAnsi="1훈떡볶이 R" w:hint="eastAsia"/>
+          <w:sz w:val="22"/>
+        </w:rPr>
+        <w:t>=벡터,</w:t>
       </w:r>
       <w:r>
         <w:rPr>
@@ -3526,6 +4368,7 @@
         </w:rPr>
         <w:t xml:space="preserve">                       </w:t>
       </w:r>
+      <w:proofErr w:type="spellStart"/>
       <w:proofErr w:type="gramStart"/>
       <w:r>
         <w:rPr>
@@ -3534,6 +4377,7 @@
         </w:rPr>
         <w:t>data.frame</w:t>
       </w:r>
+      <w:proofErr w:type="spellEnd"/>
       <w:proofErr w:type="gramEnd"/>
       <w:r>
         <w:rPr>
@@ -3563,6 +4407,7 @@
         </w:rPr>
         <w:t>,</w:t>
       </w:r>
+      <w:proofErr w:type="spellStart"/>
       <w:r>
         <w:rPr>
           <w:rFonts w:ascii="1훈떡볶이 R" w:eastAsia="1훈떡볶이 R" w:hAnsi="1훈떡볶이 R" w:hint="eastAsia"/>
@@ -3570,7 +4415,17 @@
           <w:color w:val="FF0000"/>
           <w:sz w:val="22"/>
         </w:rPr>
-        <w:t>stringsAsFactors=FALSE</w:t>
+        <w:t>stringsAsFactors</w:t>
+      </w:r>
+      <w:proofErr w:type="spellEnd"/>
+      <w:r>
+        <w:rPr>
+          <w:rFonts w:ascii="1훈떡볶이 R" w:eastAsia="1훈떡볶이 R" w:hAnsi="1훈떡볶이 R" w:hint="eastAsia"/>
+          <w:b/>
+          <w:color w:val="FF0000"/>
+          <w:sz w:val="22"/>
+        </w:rPr>
+        <w:t>=FALSE</w:t>
       </w:r>
       <w:r>
         <w:rPr>
@@ -3632,7 +4487,22 @@
           <w:sz w:val="22"/>
         </w:rPr>
         <w:tab/>
-        <w:t>as.data.frame(벡터 또는 행렬 등)</w:t>
+      </w:r>
+      <w:proofErr w:type="spellStart"/>
+      <w:r>
+        <w:rPr>
+          <w:rFonts w:ascii="1훈떡볶이 R" w:eastAsia="1훈떡볶이 R" w:hAnsi="1훈떡볶이 R" w:hint="eastAsia"/>
+          <w:sz w:val="22"/>
+        </w:rPr>
+        <w:t>as.data.frame</w:t>
+      </w:r>
+      <w:proofErr w:type="spellEnd"/>
+      <w:r>
+        <w:rPr>
+          <w:rFonts w:ascii="1훈떡볶이 R" w:eastAsia="1훈떡볶이 R" w:hAnsi="1훈떡볶이 R" w:hint="eastAsia"/>
+          <w:sz w:val="22"/>
+        </w:rPr>
+        <w:t>(벡터 또는 행렬 등)</w:t>
       </w:r>
     </w:p>
     <w:p>
@@ -3668,12 +4538,53 @@
         </w:rPr>
         <w:t xml:space="preserve"> </w:t>
       </w:r>
-      <w:r>
-        <w:rPr>
-          <w:rFonts w:ascii="1훈떡볶이 R" w:eastAsia="1훈떡볶이 R" w:hAnsi="1훈떡볶이 R" w:hint="eastAsia"/>
-          <w:sz w:val="22"/>
-        </w:rPr>
-        <w:t>rbind(df, 백터), cbind(df, 벡터)</w:t>
+      <w:proofErr w:type="spellStart"/>
+      <w:r>
+        <w:rPr>
+          <w:rFonts w:ascii="1훈떡볶이 R" w:eastAsia="1훈떡볶이 R" w:hAnsi="1훈떡볶이 R" w:hint="eastAsia"/>
+          <w:sz w:val="22"/>
+        </w:rPr>
+        <w:t>rbind</w:t>
+      </w:r>
+      <w:proofErr w:type="spellEnd"/>
+      <w:r>
+        <w:rPr>
+          <w:rFonts w:ascii="1훈떡볶이 R" w:eastAsia="1훈떡볶이 R" w:hAnsi="1훈떡볶이 R" w:hint="eastAsia"/>
+          <w:sz w:val="22"/>
+        </w:rPr>
+        <w:t xml:space="preserve">(df, </w:t>
+      </w:r>
+      <w:proofErr w:type="spellStart"/>
+      <w:r>
+        <w:rPr>
+          <w:rFonts w:ascii="1훈떡볶이 R" w:eastAsia="1훈떡볶이 R" w:hAnsi="1훈떡볶이 R" w:hint="eastAsia"/>
+          <w:sz w:val="22"/>
+        </w:rPr>
+        <w:t>백터</w:t>
+      </w:r>
+      <w:proofErr w:type="spellEnd"/>
+      <w:r>
+        <w:rPr>
+          <w:rFonts w:ascii="1훈떡볶이 R" w:eastAsia="1훈떡볶이 R" w:hAnsi="1훈떡볶이 R" w:hint="eastAsia"/>
+          <w:sz w:val="22"/>
+        </w:rPr>
+        <w:t xml:space="preserve">), </w:t>
+      </w:r>
+      <w:proofErr w:type="spellStart"/>
+      <w:r>
+        <w:rPr>
+          <w:rFonts w:ascii="1훈떡볶이 R" w:eastAsia="1훈떡볶이 R" w:hAnsi="1훈떡볶이 R" w:hint="eastAsia"/>
+          <w:sz w:val="22"/>
+        </w:rPr>
+        <w:t>cbind</w:t>
+      </w:r>
+      <w:proofErr w:type="spellEnd"/>
+      <w:r>
+        <w:rPr>
+          <w:rFonts w:ascii="1훈떡볶이 R" w:eastAsia="1훈떡볶이 R" w:hAnsi="1훈떡볶이 R" w:hint="eastAsia"/>
+          <w:sz w:val="22"/>
+        </w:rPr>
+        <w:t>(df, 벡터)</w:t>
       </w:r>
     </w:p>
     <w:p>
@@ -3760,7 +4671,71 @@
           <w:rFonts w:ascii="1훈떡볶이 R" w:eastAsia="1훈떡볶이 R" w:hAnsi="1훈떡볶이 R" w:hint="eastAsia"/>
           <w:sz w:val="22"/>
         </w:rPr>
-        <w:t xml:space="preserve"> [행의인덱싱, 열의인덱싱],[열의인덱싱], df$컬럼이름, [[열인덱싱]]</w:t>
+        <w:t xml:space="preserve"> [</w:t>
+      </w:r>
+      <w:proofErr w:type="spellStart"/>
+      <w:r>
+        <w:rPr>
+          <w:rFonts w:ascii="1훈떡볶이 R" w:eastAsia="1훈떡볶이 R" w:hAnsi="1훈떡볶이 R" w:hint="eastAsia"/>
+          <w:sz w:val="22"/>
+        </w:rPr>
+        <w:t>행의인덱싱</w:t>
+      </w:r>
+      <w:proofErr w:type="spellEnd"/>
+      <w:r>
+        <w:rPr>
+          <w:rFonts w:ascii="1훈떡볶이 R" w:eastAsia="1훈떡볶이 R" w:hAnsi="1훈떡볶이 R" w:hint="eastAsia"/>
+          <w:sz w:val="22"/>
+        </w:rPr>
+        <w:t xml:space="preserve">, </w:t>
+      </w:r>
+      <w:proofErr w:type="spellStart"/>
+      <w:r>
+        <w:rPr>
+          <w:rFonts w:ascii="1훈떡볶이 R" w:eastAsia="1훈떡볶이 R" w:hAnsi="1훈떡볶이 R" w:hint="eastAsia"/>
+          <w:sz w:val="22"/>
+        </w:rPr>
+        <w:t>열의인덱싱</w:t>
+      </w:r>
+      <w:proofErr w:type="spellEnd"/>
+      <w:r>
+        <w:rPr>
+          <w:rFonts w:ascii="1훈떡볶이 R" w:eastAsia="1훈떡볶이 R" w:hAnsi="1훈떡볶이 R" w:hint="eastAsia"/>
+          <w:sz w:val="22"/>
+        </w:rPr>
+        <w:t>],[</w:t>
+      </w:r>
+      <w:proofErr w:type="spellStart"/>
+      <w:r>
+        <w:rPr>
+          <w:rFonts w:ascii="1훈떡볶이 R" w:eastAsia="1훈떡볶이 R" w:hAnsi="1훈떡볶이 R" w:hint="eastAsia"/>
+          <w:sz w:val="22"/>
+        </w:rPr>
+        <w:t>열의인덱싱</w:t>
+      </w:r>
+      <w:proofErr w:type="spellEnd"/>
+      <w:r>
+        <w:rPr>
+          <w:rFonts w:ascii="1훈떡볶이 R" w:eastAsia="1훈떡볶이 R" w:hAnsi="1훈떡볶이 R" w:hint="eastAsia"/>
+          <w:sz w:val="22"/>
+        </w:rPr>
+        <w:t>], df$컬럼이름, [[</w:t>
+      </w:r>
+      <w:proofErr w:type="spellStart"/>
+      <w:r>
+        <w:rPr>
+          <w:rFonts w:ascii="1훈떡볶이 R" w:eastAsia="1훈떡볶이 R" w:hAnsi="1훈떡볶이 R" w:hint="eastAsia"/>
+          <w:sz w:val="22"/>
+        </w:rPr>
+        <w:t>열인덱싱</w:t>
+      </w:r>
+      <w:proofErr w:type="spellEnd"/>
+      <w:r>
+        <w:rPr>
+          <w:rFonts w:ascii="1훈떡볶이 R" w:eastAsia="1훈떡볶이 R" w:hAnsi="1훈떡볶이 R" w:hint="eastAsia"/>
+          <w:sz w:val="22"/>
+        </w:rPr>
+        <w:t>]]</w:t>
       </w:r>
     </w:p>
     <w:p>
@@ -3878,6 +4853,7 @@
       <w:r>
         <w:rPr>
           <w:rFonts w:ascii="1훈떡볶이 R" w:eastAsia="1훈떡볶이 R" w:hAnsi="1훈떡볶이 R"/>
+          <w:color w:val="FF0000"/>
           <w:sz w:val="22"/>
         </w:rPr>
         <w:t>저장</w:t>
@@ -3885,6 +4861,7 @@
       <w:r>
         <w:rPr>
           <w:rFonts w:ascii="1훈떡볶이 R" w:eastAsia="1훈떡볶이 R" w:hAnsi="1훈떡볶이 R" w:hint="eastAsia"/>
+          <w:color w:val="FF0000"/>
           <w:sz w:val="22"/>
         </w:rPr>
         <w:t xml:space="preserve"> 가능한 데이터의 타입, 데이터 </w:t>
@@ -3892,6 +4869,7 @@
       <w:r>
         <w:rPr>
           <w:rFonts w:ascii="1훈떡볶이 R" w:eastAsia="1훈떡볶이 R" w:hAnsi="1훈떡볶이 R" w:hint="eastAsia"/>
+          <w:color w:val="FF0000"/>
           <w:sz w:val="22"/>
         </w:rPr>
         <w:t>셋</w:t>
@@ -3899,6 +4877,7 @@
       <w:r>
         <w:rPr>
           <w:rFonts w:ascii="1훈떡볶이 R" w:eastAsia="1훈떡볶이 R" w:hAnsi="1훈떡볶이 R" w:hint="eastAsia"/>
+          <w:color w:val="FF0000"/>
           <w:sz w:val="22"/>
         </w:rPr>
         <w:t xml:space="preserve">의 종류에 제한이 없다. </w:t>
@@ -4025,25 +5004,39 @@
           <w:rFonts w:ascii="1훈떡볶이 R" w:eastAsia="1훈떡볶이 R" w:hAnsi="1훈떡볶이 R"/>
           <w:sz w:val="22"/>
         </w:rPr>
-        <w:t>데이터 객체를 개별로 따로 따로 관리하는 것보다는, 이것들을 리스트라는 한 바구니에 가지</w:t>
-      </w:r>
-    </w:p>
-    <w:p>
-      <w:pPr>
-        <w:spacing w:after="0" w:line="240" w:lineRule="auto"/>
-        <w:ind w:firstLineChars="200" w:firstLine="333"/>
-        <w:jc w:val="left"/>
-        <w:rPr>
-          <w:rFonts w:ascii="1훈떡볶이 R" w:eastAsia="1훈떡볶이 R" w:hAnsi="1훈떡볶이 R"/>
-          <w:sz w:val="22"/>
-        </w:rPr>
-      </w:pPr>
-      <w:r>
-        <w:rPr>
-          <w:rFonts w:ascii="1훈떡볶이 R" w:eastAsia="1훈떡볶이 R" w:hAnsi="1훈떡볶이 R"/>
-          <w:sz w:val="22"/>
-        </w:rPr>
-        <w:t>런히 정리해서 모아놓으면 관리하기 편하다.</w:t>
+        <w:t xml:space="preserve">데이터 객체를 개별로 따로 </w:t>
+      </w:r>
+      <w:proofErr w:type="spellStart"/>
+      <w:r>
+        <w:rPr>
+          <w:rFonts w:ascii="1훈떡볶이 R" w:eastAsia="1훈떡볶이 R" w:hAnsi="1훈떡볶이 R"/>
+          <w:sz w:val="22"/>
+        </w:rPr>
+        <w:t>따로</w:t>
+      </w:r>
+      <w:proofErr w:type="spellEnd"/>
+      <w:r>
+        <w:rPr>
+          <w:rFonts w:ascii="1훈떡볶이 R" w:eastAsia="1훈떡볶이 R" w:hAnsi="1훈떡볶이 R"/>
+          <w:sz w:val="22"/>
+        </w:rPr>
+        <w:t xml:space="preserve"> 관리하는 것보다는, 이것들을 리스트라는 한 바구니에 가지런히 정리해서 </w:t>
+      </w:r>
+      <w:proofErr w:type="spellStart"/>
+      <w:r>
+        <w:rPr>
+          <w:rFonts w:ascii="1훈떡볶이 R" w:eastAsia="1훈떡볶이 R" w:hAnsi="1훈떡볶이 R"/>
+          <w:sz w:val="22"/>
+        </w:rPr>
+        <w:t>모아놓으면</w:t>
+      </w:r>
+      <w:proofErr w:type="spellEnd"/>
+      <w:r>
+        <w:rPr>
+          <w:rFonts w:ascii="1훈떡볶이 R" w:eastAsia="1훈떡볶이 R" w:hAnsi="1훈떡볶이 R"/>
+          <w:sz w:val="22"/>
+        </w:rPr>
+        <w:t xml:space="preserve"> 관리하기 편하다.</w:t>
       </w:r>
     </w:p>
     <w:p>
@@ -4712,7 +5705,7 @@
           </mc:Choice>
           <mc:Fallback>
             <w:pict>
-              <v:shapetype w14:anchorId="672C8800" id="_x0000_t32" coordsize="21600,21600" o:spt="32" o:oned="t" path="m,l21600,21600e" filled="f">
+              <v:shapetype w14:anchorId="4909A0A4" id="_x0000_t32" coordsize="21600,21600" o:spt="32" o:oned="t" path="m,l21600,21600e" filled="f">
                 <v:path arrowok="t" fillok="f" o:connecttype="none"/>
                 <o:lock v:ext="edit" shapetype="t"/>
               </v:shapetype>
@@ -4813,7 +5806,7 @@
           </mc:Choice>
           <mc:Fallback>
             <w:pict>
-              <v:shape w14:anchorId="1E5B0AC0" id="AutoShape 19" o:spid="_x0000_s1026" type="#_x0000_t32" style="position:absolute;left:0;text-align:left;margin-left:203.6pt;margin-top:1.3pt;width:42pt;height:33.1pt;flip:y;z-index:251708416;visibility:visible;mso-wrap-style:square;mso-width-percent:0;mso-height-percent:0;mso-wrap-distance-left:9pt;mso-wrap-distance-top:0;mso-wrap-distance-right:9pt;mso-wrap-distance-bottom:0;mso-position-horizontal:absolute;mso-position-horizontal-relative:text;mso-position-vertical:absolute;mso-position-vertical-relative:text;mso-width-percent:0;mso-height-percent:0;mso-width-relative:page;mso-height-relative:page" o:gfxdata="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">
+              <v:shape w14:anchorId="0D426E30" id="AutoShape 19" o:spid="_x0000_s1026" type="#_x0000_t32" style="position:absolute;left:0;text-align:left;margin-left:203.6pt;margin-top:1.3pt;width:42pt;height:33.1pt;flip:y;z-index:251708416;visibility:visible;mso-wrap-style:square;mso-width-percent:0;mso-height-percent:0;mso-wrap-distance-left:9pt;mso-wrap-distance-top:0;mso-wrap-distance-right:9pt;mso-wrap-distance-bottom:0;mso-position-horizontal:absolute;mso-position-horizontal-relative:text;mso-position-vertical:absolute;mso-position-vertical-relative:text;mso-width-percent:0;mso-height-percent:0;mso-width-relative:page;mso-height-relative:page" o:gfxdata="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">
                 <v:stroke endarrow="block"/>
               </v:shape>
             </w:pict>
@@ -5009,13 +6002,23 @@
           <w:sz w:val="22"/>
         </w:rPr>
       </w:pPr>
+      <w:proofErr w:type="spellStart"/>
       <w:r>
         <w:rPr>
           <w:rFonts w:ascii="1훈떡볶이 R" w:eastAsia="1훈떡볶이 R" w:hAnsi="1훈떡볶이 R"/>
           <w:color w:val="FF0000"/>
           <w:sz w:val="22"/>
         </w:rPr>
-        <w:t>unlist(</w:t>
+        <w:t>unlist</w:t>
+      </w:r>
+      <w:proofErr w:type="spellEnd"/>
+      <w:r>
+        <w:rPr>
+          <w:rFonts w:ascii="1훈떡볶이 R" w:eastAsia="1훈떡볶이 R" w:hAnsi="1훈떡볶이 R"/>
+          <w:color w:val="FF0000"/>
+          <w:sz w:val="22"/>
+        </w:rPr>
+        <w:t>(</w:t>
       </w:r>
       <w:proofErr w:type="gramStart"/>
       <w:r>
@@ -5076,8 +6079,25 @@
           <w:rFonts w:ascii="1훈떡볶이 R" w:eastAsia="1훈떡볶이 R" w:hAnsi="1훈떡볶이 R"/>
           <w:sz w:val="22"/>
         </w:rPr>
-        <w:t>데이터셋이 중요한 이유는 자료를 분석하기 위해서 다양한 형태의 개별 자료를 통합적으로 분석하기 위해서다. 예를 들어 개인 신용분석을 위해서는 개인의 소득, 부채, 성별, 학력 등등의 숫자형, 문자형, 요인(Factor)형 등의 자료를 데이터셋에 담아야 한다. 특히 변수와-관측값 (Variable-Observation) 형식의 자료를 분석하기 위해서는 데이터프레임(</w:t>
-      </w:r>
+        <w:t>데이터셋이 중요한 이유는 자료를 분석하기 위해서 다양한 형태의 개별 자료를 통합적으로 분석하기 위해서다. 예를 들어 개인 신용분석을 위해서는 개인의 소득, 부채, 성별, 학력 등등의 숫자형, 문자형, 요인(Factor)형 등의 자료를 데이터셋에 담아야 한다. 특히 변수와-</w:t>
+      </w:r>
+      <w:proofErr w:type="spellStart"/>
+      <w:r>
+        <w:rPr>
+          <w:rFonts w:ascii="1훈떡볶이 R" w:eastAsia="1훈떡볶이 R" w:hAnsi="1훈떡볶이 R"/>
+          <w:sz w:val="22"/>
+        </w:rPr>
+        <w:t>관측값</w:t>
+      </w:r>
+      <w:proofErr w:type="spellEnd"/>
+      <w:r>
+        <w:rPr>
+          <w:rFonts w:ascii="1훈떡볶이 R" w:eastAsia="1훈떡볶이 R" w:hAnsi="1훈떡볶이 R"/>
+          <w:sz w:val="22"/>
+        </w:rPr>
+        <w:t xml:space="preserve"> (Variable-Observation) 형식의 자료를 분석하기 위해서는 데이터프레임(</w:t>
+      </w:r>
+      <w:proofErr w:type="spellStart"/>
       <w:proofErr w:type="gramStart"/>
       <w:r>
         <w:rPr>
@@ -5086,13 +6106,30 @@
         </w:rPr>
         <w:t>data.frame</w:t>
       </w:r>
+      <w:proofErr w:type="spellEnd"/>
       <w:proofErr w:type="gramEnd"/>
       <w:r>
         <w:rPr>
           <w:rFonts w:ascii="1훈떡볶이 R" w:eastAsia="1훈떡볶이 R" w:hAnsi="1훈떡볶이 R"/>
           <w:sz w:val="22"/>
         </w:rPr>
-        <w:t>)을 사용한다. 데이터프레임은 모든 변수에 대해서 관측값이 같은 길이를 갖도록 만들어 놓은 것이다.</w:t>
+        <w:t xml:space="preserve">)을 사용한다. 데이터프레임은 모든 변수에 대해서 </w:t>
+      </w:r>
+      <w:proofErr w:type="spellStart"/>
+      <w:r>
+        <w:rPr>
+          <w:rFonts w:ascii="1훈떡볶이 R" w:eastAsia="1훈떡볶이 R" w:hAnsi="1훈떡볶이 R"/>
+          <w:sz w:val="22"/>
+        </w:rPr>
+        <w:t>관측값이</w:t>
+      </w:r>
+      <w:proofErr w:type="spellEnd"/>
+      <w:r>
+        <w:rPr>
+          <w:rFonts w:ascii="1훈떡볶이 R" w:eastAsia="1훈떡볶이 R" w:hAnsi="1훈떡볶이 R"/>
+          <w:sz w:val="22"/>
+        </w:rPr>
+        <w:t xml:space="preserve"> 같은 길이를 갖도록 만들어 놓은 것이다.</w:t>
       </w:r>
     </w:p>
     <w:p>
@@ -5274,7 +6311,7 @@
           </mc:Choice>
           <mc:Fallback>
             <w:pict>
-              <v:shape w14:anchorId="27583EC9" id="직선 화살표 연결선 63" o:spid="_x0000_s1026" type="#_x0000_t32" style="position:absolute;left:0;text-align:left;margin-left:204.75pt;margin-top:138.75pt;width:95.2pt;height:18.7pt;flip:y;z-index:251698176;visibility:visible;mso-wrap-style:square;mso-width-percent:0;mso-height-percent:0;mso-wrap-distance-left:9pt;mso-wrap-distance-top:0;mso-wrap-distance-right:9pt;mso-wrap-distance-bottom:0;mso-position-horizontal:absolute;mso-position-horizontal-relative:text;mso-position-vertical:absolute;mso-position-vertical-relative:text;mso-width-percent:0;mso-height-percent:0;mso-width-relative:margin;mso-height-relative:margin" o:gfxdata="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" strokecolor="red">
+              <v:shape w14:anchorId="48124E2B" id="직선 화살표 연결선 63" o:spid="_x0000_s1026" type="#_x0000_t32" style="position:absolute;left:0;text-align:left;margin-left:204.75pt;margin-top:138.75pt;width:95.2pt;height:18.7pt;flip:y;z-index:251698176;visibility:visible;mso-wrap-style:square;mso-width-percent:0;mso-height-percent:0;mso-wrap-distance-left:9pt;mso-wrap-distance-top:0;mso-wrap-distance-right:9pt;mso-wrap-distance-bottom:0;mso-position-horizontal:absolute;mso-position-horizontal-relative:text;mso-position-vertical:absolute;mso-position-vertical-relative:text;mso-width-percent:0;mso-height-percent:0;mso-width-relative:margin;mso-height-relative:margin" o:gfxdata="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" strokecolor="red">
                 <v:stroke endarrow="open"/>
                 <o:lock v:ext="edit" shapetype="f"/>
               </v:shape>
@@ -5349,7 +6386,7 @@
           </mc:Choice>
           <mc:Fallback>
             <w:pict>
-              <v:oval w14:anchorId="0A966715" id="타원 64" o:spid="_x0000_s1026" style="position:absolute;left:0;text-align:left;margin-left:300pt;margin-top:16.5pt;width:21.75pt;height:135.75pt;z-index:251697152;visibility:visible;mso-wrap-style:square;mso-width-percent:0;mso-height-percent:0;mso-wrap-distance-left:9pt;mso-wrap-distance-top:0;mso-wrap-distance-right:9pt;mso-wrap-distance-bottom:0;mso-position-horizontal:absolute;mso-position-horizontal-relative:text;mso-position-vertical:absolute;mso-position-vertical-relative:text;mso-width-percent:0;mso-height-percent:0;mso-width-relative:page;mso-height-relative:margin;v-text-anchor:middle" o:gfxdata="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" filled="f" strokecolor="red" strokeweight="1.5pt">
+              <v:oval w14:anchorId="4E4B9A1B" id="타원 64" o:spid="_x0000_s1026" style="position:absolute;left:0;text-align:left;margin-left:300pt;margin-top:16.5pt;width:21.75pt;height:135.75pt;z-index:251697152;visibility:visible;mso-wrap-style:square;mso-width-percent:0;mso-height-percent:0;mso-wrap-distance-left:9pt;mso-wrap-distance-top:0;mso-wrap-distance-right:9pt;mso-wrap-distance-bottom:0;mso-position-horizontal:absolute;mso-position-horizontal-relative:text;mso-position-vertical:absolute;mso-position-vertical-relative:text;mso-width-percent:0;mso-height-percent:0;mso-width-relative:page;mso-height-relative:margin;v-text-anchor:middle" o:gfxdata="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" filled="f" strokecolor="red" strokeweight="1.5pt">
                 <v:stroke dashstyle="1 1"/>
                 <v:path arrowok="t"/>
               </v:oval>
@@ -5432,7 +6469,7 @@
           </mc:Choice>
           <mc:Fallback>
             <w:pict>
-              <v:shape w14:anchorId="3CC34D40" id="직선 화살표 연결선 65" o:spid="_x0000_s1026" type="#_x0000_t32" style="position:absolute;left:0;text-align:left;margin-left:168pt;margin-top:138.75pt;width:17.25pt;height:13.5pt;flip:x y;z-index:251695104;visibility:visible;mso-wrap-style:square;mso-width-percent:0;mso-height-percent:0;mso-wrap-distance-left:9pt;mso-wrap-distance-top:0;mso-wrap-distance-right:9pt;mso-wrap-distance-bottom:0;mso-position-horizontal:absolute;mso-position-horizontal-relative:text;mso-position-vertical:absolute;mso-position-vertical-relative:text;mso-width-percent:0;mso-height-percent:0;mso-width-relative:page;mso-height-relative:page" o:gfxdata="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" strokecolor="red">
+              <v:shape w14:anchorId="20F18E12" id="직선 화살표 연결선 65" o:spid="_x0000_s1026" type="#_x0000_t32" style="position:absolute;left:0;text-align:left;margin-left:168pt;margin-top:138.75pt;width:17.25pt;height:13.5pt;flip:x y;z-index:251695104;visibility:visible;mso-wrap-style:square;mso-width-percent:0;mso-height-percent:0;mso-wrap-distance-left:9pt;mso-wrap-distance-top:0;mso-wrap-distance-right:9pt;mso-wrap-distance-bottom:0;mso-position-horizontal:absolute;mso-position-horizontal-relative:text;mso-position-vertical:absolute;mso-position-vertical-relative:text;mso-width-percent:0;mso-height-percent:0;mso-width-relative:page;mso-height-relative:page" o:gfxdata="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" strokecolor="red">
                 <v:stroke endarrow="open"/>
                 <o:lock v:ext="edit" shapetype="f"/>
               </v:shape>
@@ -5522,7 +6559,7 @@
           </mc:Choice>
           <mc:Fallback>
             <w:pict>
-              <v:oval w14:anchorId="622487E7" id="타원 66" o:spid="_x0000_s1026" style="position:absolute;left:0;text-align:left;margin-left:151.5pt;margin-top:16.5pt;width:21.75pt;height:127.5pt;z-index:251693056;visibility:visible;mso-wrap-style:square;mso-width-percent:0;mso-height-percent:0;mso-wrap-distance-left:9pt;mso-wrap-distance-top:0;mso-wrap-distance-right:9pt;mso-wrap-distance-bottom:0;mso-position-horizontal:absolute;mso-position-horizontal-relative:text;mso-position-vertical:absolute;mso-position-vertical-relative:text;mso-width-percent:0;mso-height-percent:0;mso-width-relative:page;mso-height-relative:margin;v-text-anchor:middle" o:gfxdata="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" filled="f" strokecolor="red" strokeweight="1.5pt">
+              <v:oval w14:anchorId="62639AAE" id="타원 66" o:spid="_x0000_s1026" style="position:absolute;left:0;text-align:left;margin-left:151.5pt;margin-top:16.5pt;width:21.75pt;height:127.5pt;z-index:251693056;visibility:visible;mso-wrap-style:square;mso-width-percent:0;mso-height-percent:0;mso-wrap-distance-left:9pt;mso-wrap-distance-top:0;mso-wrap-distance-right:9pt;mso-wrap-distance-bottom:0;mso-position-horizontal:absolute;mso-position-horizontal-relative:text;mso-position-vertical:absolute;mso-position-vertical-relative:text;mso-width-percent:0;mso-height-percent:0;mso-width-relative:page;mso-height-relative:margin;v-text-anchor:middle" o:gfxdata="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" filled="f" strokecolor="red" strokeweight="1.5pt">
                 <v:stroke dashstyle="1 1"/>
                 <v:path arrowok="t"/>
               </v:oval>
@@ -5781,7 +6818,14 @@
           <w:rFonts w:ascii="1훈떡볶이 R" w:eastAsia="1훈떡볶이 R" w:hAnsi="1훈떡볶이 R" w:hint="eastAsia"/>
           <w:sz w:val="22"/>
         </w:rPr>
-        <w:t>[ 데이터</w:t>
+        <w:t xml:space="preserve">[ </w:t>
+      </w:r>
+      <w:r>
+        <w:rPr>
+          <w:rFonts w:ascii="1훈떡볶이 R" w:eastAsia="1훈떡볶이 R" w:hAnsi="1훈떡볶이 R" w:hint="eastAsia"/>
+          <w:sz w:val="22"/>
+        </w:rPr>
+        <w:t>콘솔</w:t>
       </w:r>
       <w:proofErr w:type="gramEnd"/>
       <w:r>
@@ -5789,7 +6833,84 @@
           <w:rFonts w:ascii="1훈떡볶이 R" w:eastAsia="1훈떡볶이 R" w:hAnsi="1훈떡볶이 R" w:hint="eastAsia"/>
           <w:sz w:val="22"/>
         </w:rPr>
-        <w:t xml:space="preserve"> 출력 함수 ]</w:t>
+        <w:t xml:space="preserve"> 화면에 </w:t>
+      </w:r>
+      <w:r>
+        <w:rPr>
+          <w:rFonts w:ascii="1훈떡볶이 R" w:eastAsia="1훈떡볶이 R" w:hAnsi="1훈떡볶이 R" w:hint="eastAsia"/>
+          <w:sz w:val="22"/>
+        </w:rPr>
+        <w:t>데이터</w:t>
+      </w:r>
+      <w:r>
+        <w:rPr>
+          <w:rFonts w:ascii="1훈떡볶이 R" w:eastAsia="1훈떡볶이 R" w:hAnsi="1훈떡볶이 R" w:hint="eastAsia"/>
+          <w:sz w:val="22"/>
+        </w:rPr>
+        <w:t>를</w:t>
+      </w:r>
+      <w:r>
+        <w:rPr>
+          <w:rFonts w:ascii="1훈떡볶이 R" w:eastAsia="1훈떡볶이 R" w:hAnsi="1훈떡볶이 R" w:hint="eastAsia"/>
+          <w:sz w:val="22"/>
+        </w:rPr>
+        <w:t xml:space="preserve"> 출력</w:t>
+      </w:r>
+      <w:r>
+        <w:rPr>
+          <w:rFonts w:ascii="1훈떡볶이 R" w:eastAsia="1훈떡볶이 R" w:hAnsi="1훈떡볶이 R" w:hint="eastAsia"/>
+          <w:sz w:val="22"/>
+        </w:rPr>
+        <w:t>하는</w:t>
+      </w:r>
+      <w:r>
+        <w:rPr>
+          <w:rFonts w:ascii="1훈떡볶이 R" w:eastAsia="1훈떡볶이 R" w:hAnsi="1훈떡볶이 R" w:hint="eastAsia"/>
+          <w:sz w:val="22"/>
+        </w:rPr>
+        <w:t xml:space="preserve"> 함수 ]</w:t>
+      </w:r>
+      <w:r>
+        <w:rPr>
+          <w:rFonts w:ascii="1훈떡볶이 R" w:eastAsia="1훈떡볶이 R" w:hAnsi="1훈떡볶이 R"/>
+          <w:sz w:val="22"/>
+        </w:rPr>
+        <w:t xml:space="preserve"> </w:t>
+      </w:r>
+      <w:r>
+        <w:rPr>
+          <w:rFonts w:ascii="바탕" w:eastAsia="바탕" w:hAnsi="바탕" w:cs="바탕" w:hint="eastAsia"/>
+          <w:sz w:val="22"/>
+        </w:rPr>
+        <w:t>–</w:t>
+      </w:r>
+      <w:r>
+        <w:rPr>
+          <w:rFonts w:ascii="1훈떡볶이 R" w:eastAsia="1훈떡볶이 R" w:hAnsi="1훈떡볶이 R"/>
+          <w:sz w:val="22"/>
+        </w:rPr>
+        <w:t xml:space="preserve"> print(): </w:t>
+      </w:r>
+      <w:r>
+        <w:rPr>
+          <w:rFonts w:ascii="1훈떡볶이 R" w:eastAsia="1훈떡볶이 R" w:hAnsi="1훈떡볶이 R" w:hint="eastAsia"/>
+          <w:sz w:val="22"/>
+        </w:rPr>
+        <w:t>데이터셋 또는 데이터를 출력,</w:t>
+      </w:r>
+      <w:r>
+        <w:rPr>
+          <w:rFonts w:ascii="1훈떡볶이 R" w:eastAsia="1훈떡볶이 R" w:hAnsi="1훈떡볶이 R"/>
+          <w:sz w:val="22"/>
+        </w:rPr>
+        <w:t xml:space="preserve"> cat(): </w:t>
+      </w:r>
+      <w:r>
+        <w:rPr>
+          <w:rFonts w:ascii="1훈떡볶이 R" w:eastAsia="1훈떡볶이 R" w:hAnsi="1훈떡볶이 R" w:hint="eastAsia"/>
+          <w:sz w:val="22"/>
+        </w:rPr>
+        <w:t>메시지를 출력할 때</w:t>
       </w:r>
     </w:p>
     <w:p>
@@ -6143,7 +7264,23 @@
           <w:rFonts w:ascii="1훈떡볶이 R" w:eastAsia="1훈떡볶이 R" w:hAnsi="1훈떡볶이 R"/>
           <w:sz w:val="22"/>
         </w:rPr>
-        <w:t>v1, print.gap=10)</w:t>
+        <w:t xml:space="preserve">v1, </w:t>
+      </w:r>
+      <w:proofErr w:type="spellStart"/>
+      <w:r>
+        <w:rPr>
+          <w:rFonts w:ascii="1훈떡볶이 R" w:eastAsia="1훈떡볶이 R" w:hAnsi="1훈떡볶이 R"/>
+          <w:sz w:val="22"/>
+        </w:rPr>
+        <w:t>print.gap</w:t>
+      </w:r>
+      <w:proofErr w:type="spellEnd"/>
+      <w:r>
+        <w:rPr>
+          <w:rFonts w:ascii="1훈떡볶이 R" w:eastAsia="1훈떡볶이 R" w:hAnsi="1훈떡볶이 R"/>
+          <w:sz w:val="22"/>
+        </w:rPr>
+        <w:t>=10)</w:t>
       </w:r>
     </w:p>
     <w:p>
@@ -6259,7 +7396,55 @@
           <w:rFonts w:ascii="1훈떡볶이 R" w:eastAsia="1훈떡볶이 R" w:hAnsi="1훈떡볶이 R"/>
           <w:sz w:val="22"/>
         </w:rPr>
-        <w:t>"aaa", "bbb", "ccc", "ddd", "\n")</w:t>
+        <w:t>"</w:t>
+      </w:r>
+      <w:proofErr w:type="spellStart"/>
+      <w:r>
+        <w:rPr>
+          <w:rFonts w:ascii="1훈떡볶이 R" w:eastAsia="1훈떡볶이 R" w:hAnsi="1훈떡볶이 R"/>
+          <w:sz w:val="22"/>
+        </w:rPr>
+        <w:t>aaa</w:t>
+      </w:r>
+      <w:proofErr w:type="spellEnd"/>
+      <w:r>
+        <w:rPr>
+          <w:rFonts w:ascii="1훈떡볶이 R" w:eastAsia="1훈떡볶이 R" w:hAnsi="1훈떡볶이 R"/>
+          <w:sz w:val="22"/>
+        </w:rPr>
+        <w:t>", "</w:t>
+      </w:r>
+      <w:proofErr w:type="spellStart"/>
+      <w:r>
+        <w:rPr>
+          <w:rFonts w:ascii="1훈떡볶이 R" w:eastAsia="1훈떡볶이 R" w:hAnsi="1훈떡볶이 R"/>
+          <w:sz w:val="22"/>
+        </w:rPr>
+        <w:t>bbb</w:t>
+      </w:r>
+      <w:proofErr w:type="spellEnd"/>
+      <w:r>
+        <w:rPr>
+          <w:rFonts w:ascii="1훈떡볶이 R" w:eastAsia="1훈떡볶이 R" w:hAnsi="1훈떡볶이 R"/>
+          <w:sz w:val="22"/>
+        </w:rPr>
+        <w:t>", "ccc", "</w:t>
+      </w:r>
+      <w:proofErr w:type="spellStart"/>
+      <w:r>
+        <w:rPr>
+          <w:rFonts w:ascii="1훈떡볶이 R" w:eastAsia="1훈떡볶이 R" w:hAnsi="1훈떡볶이 R"/>
+          <w:sz w:val="22"/>
+        </w:rPr>
+        <w:t>ddd</w:t>
+      </w:r>
+      <w:proofErr w:type="spellEnd"/>
+      <w:r>
+        <w:rPr>
+          <w:rFonts w:ascii="1훈떡볶이 R" w:eastAsia="1훈떡볶이 R" w:hAnsi="1훈떡볶이 R"/>
+          <w:sz w:val="22"/>
+        </w:rPr>
+        <w:t>", "\n")</w:t>
       </w:r>
     </w:p>
     <w:p>
@@ -6317,7 +7502,23 @@
           <w:rFonts w:ascii="1훈떡볶이 R" w:eastAsia="1훈떡볶이 R" w:hAnsi="1훈떡볶이 R"/>
           <w:sz w:val="22"/>
         </w:rPr>
-        <w:t>v1, sep="-", "\n")</w:t>
+        <w:t xml:space="preserve">v1, </w:t>
+      </w:r>
+      <w:proofErr w:type="spellStart"/>
+      <w:r>
+        <w:rPr>
+          <w:rFonts w:ascii="1훈떡볶이 R" w:eastAsia="1훈떡볶이 R" w:hAnsi="1훈떡볶이 R"/>
+          <w:sz w:val="22"/>
+        </w:rPr>
+        <w:t>sep</w:t>
+      </w:r>
+      <w:proofErr w:type="spellEnd"/>
+      <w:r>
+        <w:rPr>
+          <w:rFonts w:ascii="1훈떡볶이 R" w:eastAsia="1훈떡볶이 R" w:hAnsi="1훈떡볶이 R"/>
+          <w:sz w:val="22"/>
+        </w:rPr>
+        <w:t>="-", "\n")</w:t>
       </w:r>
     </w:p>
     <w:p>
@@ -6440,6 +7641,7 @@
         </w:rPr>
         <w:t>(list=ls(), file="</w:t>
       </w:r>
+      <w:proofErr w:type="spellStart"/>
       <w:r>
         <w:rPr>
           <w:rFonts w:ascii="1훈떡볶이 R" w:eastAsia="1훈떡볶이 R" w:hAnsi="1훈떡볶이 R" w:hint="eastAsia"/>
@@ -6452,7 +7654,15 @@
           <w:rFonts w:ascii="1훈떡볶이 R" w:eastAsia="1훈떡볶이 R" w:hAnsi="1훈떡볶이 R"/>
           <w:sz w:val="22"/>
         </w:rPr>
-        <w:t>.rda")</w:t>
+        <w:t>.rda</w:t>
+      </w:r>
+      <w:proofErr w:type="spellEnd"/>
+      <w:r>
+        <w:rPr>
+          <w:rFonts w:ascii="1훈떡볶이 R" w:eastAsia="1훈떡볶이 R" w:hAnsi="1훈떡볶이 R"/>
+          <w:sz w:val="22"/>
+        </w:rPr>
+        <w:t>")</w:t>
       </w:r>
     </w:p>
     <w:p>
@@ -6513,13 +7723,22 @@
           <w:sz w:val="22"/>
         </w:rPr>
       </w:pPr>
+      <w:proofErr w:type="spellStart"/>
       <w:proofErr w:type="gramStart"/>
       <w:r>
         <w:rPr>
           <w:rFonts w:ascii="1훈떡볶이 R" w:eastAsia="1훈떡볶이 R" w:hAnsi="1훈떡볶이 R" w:hint="eastAsia"/>
           <w:sz w:val="22"/>
         </w:rPr>
-        <w:t>읽어오기 :</w:t>
+        <w:t>읽어오기</w:t>
+      </w:r>
+      <w:proofErr w:type="spellEnd"/>
+      <w:r>
+        <w:rPr>
+          <w:rFonts w:ascii="1훈떡볶이 R" w:eastAsia="1훈떡볶이 R" w:hAnsi="1훈떡볶이 R" w:hint="eastAsia"/>
+          <w:sz w:val="22"/>
+        </w:rPr>
+        <w:t xml:space="preserve"> :</w:t>
       </w:r>
       <w:r>
         <w:rPr>
@@ -6536,6 +7755,7 @@
         </w:rPr>
         <w:t>("</w:t>
       </w:r>
+      <w:proofErr w:type="spellStart"/>
       <w:r>
         <w:rPr>
           <w:rFonts w:ascii="1훈떡볶이 R" w:eastAsia="1훈떡볶이 R" w:hAnsi="1훈떡볶이 R" w:hint="eastAsia"/>
@@ -6548,7 +7768,15 @@
           <w:rFonts w:ascii="1훈떡볶이 R" w:eastAsia="1훈떡볶이 R" w:hAnsi="1훈떡볶이 R"/>
           <w:sz w:val="22"/>
         </w:rPr>
-        <w:t>.rda")</w:t>
+        <w:t>.rda</w:t>
+      </w:r>
+      <w:proofErr w:type="spellEnd"/>
+      <w:r>
+        <w:rPr>
+          <w:rFonts w:ascii="1훈떡볶이 R" w:eastAsia="1훈떡볶이 R" w:hAnsi="1훈떡볶이 R"/>
+          <w:sz w:val="22"/>
+        </w:rPr>
+        <w:t>")</w:t>
       </w:r>
     </w:p>
     <w:p>
@@ -6591,6 +7819,7 @@
         </w:rPr>
         <w:t>(</w:t>
       </w:r>
+      <w:proofErr w:type="spellStart"/>
       <w:r>
         <w:rPr>
           <w:rFonts w:ascii="1훈떡볶이 R" w:eastAsia="1훈떡볶이 R" w:hAnsi="1훈떡볶이 R" w:hint="eastAsia"/>
@@ -6598,6 +7827,7 @@
         </w:rPr>
         <w:t>변수명</w:t>
       </w:r>
+      <w:proofErr w:type="spellEnd"/>
       <w:r>
         <w:rPr>
           <w:rFonts w:ascii="1훈떡볶이 R" w:eastAsia="1훈떡볶이 R" w:hAnsi="1훈떡볶이 R"/>
@@ -6619,6 +7849,7 @@
         </w:rPr>
         <w:t xml:space="preserve"> file="</w:t>
       </w:r>
+      <w:proofErr w:type="spellStart"/>
       <w:r>
         <w:rPr>
           <w:rFonts w:ascii="1훈떡볶이 R" w:eastAsia="1훈떡볶이 R" w:hAnsi="1훈떡볶이 R" w:hint="eastAsia"/>
@@ -6631,15 +7862,32 @@
           <w:rFonts w:ascii="1훈떡볶이 R" w:eastAsia="1훈떡볶이 R" w:hAnsi="1훈떡볶이 R"/>
           <w:sz w:val="22"/>
         </w:rPr>
-        <w:t>.rda")</w:t>
-      </w:r>
-      <w:r>
-        <w:rPr>
-          <w:rFonts w:ascii="1훈떡볶이 R" w:eastAsia="1훈떡볶이 R" w:hAnsi="1훈떡볶이 R" w:hint="eastAsia"/>
-          <w:sz w:val="22"/>
-        </w:rPr>
-        <w:t xml:space="preserve"> # xxx.RData</w:t>
-      </w:r>
+        <w:t>.rda</w:t>
+      </w:r>
+      <w:proofErr w:type="spellEnd"/>
+      <w:r>
+        <w:rPr>
+          <w:rFonts w:ascii="1훈떡볶이 R" w:eastAsia="1훈떡볶이 R" w:hAnsi="1훈떡볶이 R"/>
+          <w:sz w:val="22"/>
+        </w:rPr>
+        <w:t>")</w:t>
+      </w:r>
+      <w:r>
+        <w:rPr>
+          <w:rFonts w:ascii="1훈떡볶이 R" w:eastAsia="1훈떡볶이 R" w:hAnsi="1훈떡볶이 R" w:hint="eastAsia"/>
+          <w:sz w:val="22"/>
+        </w:rPr>
+        <w:t xml:space="preserve"> # </w:t>
+      </w:r>
+      <w:proofErr w:type="spellStart"/>
+      <w:r>
+        <w:rPr>
+          <w:rFonts w:ascii="1훈떡볶이 R" w:eastAsia="1훈떡볶이 R" w:hAnsi="1훈떡볶이 R" w:hint="eastAsia"/>
+          <w:sz w:val="22"/>
+        </w:rPr>
+        <w:t>xxx.RData</w:t>
+      </w:r>
+      <w:proofErr w:type="spellEnd"/>
     </w:p>
     <w:p>
       <w:pPr>
@@ -6676,8 +7924,17 @@
           <w:rFonts w:ascii="1훈떡볶이 R" w:eastAsia="1훈떡볶이 R" w:hAnsi="1훈떡볶이 R"/>
           <w:sz w:val="22"/>
         </w:rPr>
-        <w:t xml:space="preserve"> 데이터 읽어들이기</w:t>
-      </w:r>
+        <w:t xml:space="preserve"> 데이터 </w:t>
+      </w:r>
+      <w:proofErr w:type="spellStart"/>
+      <w:r>
+        <w:rPr>
+          <w:rFonts w:ascii="1훈떡볶이 R" w:eastAsia="1훈떡볶이 R" w:hAnsi="1훈떡볶이 R"/>
+          <w:sz w:val="22"/>
+        </w:rPr>
+        <w:t>읽어들이기</w:t>
+      </w:r>
+      <w:proofErr w:type="spellEnd"/>
       <w:r>
         <w:rPr>
           <w:rFonts w:ascii="1훈떡볶이 R" w:eastAsia="1훈떡볶이 R" w:hAnsi="1훈떡볶이 R" w:hint="eastAsia"/>
@@ -6703,6 +7960,7 @@
           <w:sz w:val="22"/>
         </w:rPr>
       </w:pPr>
+      <w:proofErr w:type="spellStart"/>
       <w:r>
         <w:rPr>
           <w:rFonts w:ascii="1훈떡볶이 R" w:eastAsia="1훈떡볶이 R" w:hAnsi="1훈떡볶이 R"/>
@@ -6710,6 +7968,7 @@
         </w:rPr>
         <w:t>nums</w:t>
       </w:r>
+      <w:proofErr w:type="spellEnd"/>
       <w:r>
         <w:rPr>
           <w:rFonts w:ascii="1훈떡볶이 R" w:eastAsia="1훈떡볶이 R" w:hAnsi="1훈떡볶이 R" w:hint="eastAsia"/>
@@ -6750,6 +8009,7 @@
           <w:sz w:val="22"/>
         </w:rPr>
       </w:pPr>
+      <w:proofErr w:type="spellStart"/>
       <w:r>
         <w:rPr>
           <w:rFonts w:ascii="1훈떡볶이 R" w:eastAsia="1훈떡볶이 R" w:hAnsi="1훈떡볶이 R"/>
@@ -6765,6 +8025,7 @@
         </w:rPr>
         <w:t>ansi</w:t>
       </w:r>
+      <w:proofErr w:type="spellEnd"/>
       <w:r>
         <w:rPr>
           <w:rFonts w:ascii="1훈떡볶이 R" w:eastAsia="1훈떡볶이 R" w:hAnsi="1훈떡볶이 R" w:hint="eastAsia"/>
@@ -6900,6 +8161,7 @@
           <w:sz w:val="22"/>
         </w:rPr>
       </w:pPr>
+      <w:proofErr w:type="spellStart"/>
       <w:r>
         <w:rPr>
           <w:rFonts w:ascii="1훈떡볶이 R" w:eastAsia="1훈떡볶이 R" w:hAnsi="1훈떡볶이 R"/>
@@ -6907,6 +8169,7 @@
         </w:rPr>
         <w:t>lines_ansi</w:t>
       </w:r>
+      <w:proofErr w:type="spellEnd"/>
       <w:r>
         <w:rPr>
           <w:rFonts w:ascii="1훈떡볶이 R" w:eastAsia="1훈떡볶이 R" w:hAnsi="1훈떡볶이 R" w:hint="eastAsia"/>
@@ -6921,6 +8184,7 @@
         </w:rPr>
         <w:t xml:space="preserve">&lt;- </w:t>
       </w:r>
+      <w:proofErr w:type="spellStart"/>
       <w:r>
         <w:rPr>
           <w:rFonts w:ascii="1훈떡볶이 R" w:eastAsia="1훈떡볶이 R" w:hAnsi="1훈떡볶이 R"/>
@@ -6929,6 +8193,7 @@
         </w:rPr>
         <w:t>readLines</w:t>
       </w:r>
+      <w:proofErr w:type="spellEnd"/>
       <w:r>
         <w:rPr>
           <w:rFonts w:ascii="1훈떡볶이 R" w:eastAsia="1훈떡볶이 R" w:hAnsi="1훈떡볶이 R"/>
@@ -6954,6 +8219,7 @@
         </w:rPr>
         <w:t xml:space="preserve">lines_urf8 &lt;- </w:t>
       </w:r>
+      <w:proofErr w:type="spellStart"/>
       <w:proofErr w:type="gramStart"/>
       <w:r>
         <w:rPr>
@@ -6963,6 +8229,7 @@
         </w:rPr>
         <w:t>readLines</w:t>
       </w:r>
+      <w:proofErr w:type="spellEnd"/>
       <w:r>
         <w:rPr>
           <w:rFonts w:ascii="1훈떡볶이 R" w:eastAsia="1훈떡볶이 R" w:hAnsi="1훈떡볶이 R"/>
@@ -7043,6 +8310,7 @@
         </w:rPr>
         <w:t xml:space="preserve">df2 &lt;- </w:t>
       </w:r>
+      <w:proofErr w:type="spellStart"/>
       <w:proofErr w:type="gramStart"/>
       <w:r>
         <w:rPr>
@@ -7052,13 +8320,30 @@
         </w:rPr>
         <w:t>read.table</w:t>
       </w:r>
+      <w:proofErr w:type="spellEnd"/>
       <w:proofErr w:type="gramEnd"/>
       <w:r>
         <w:rPr>
           <w:rFonts w:ascii="1훈떡볶이 R" w:eastAsia="1훈떡볶이 R" w:hAnsi="1훈떡볶이 R"/>
           <w:sz w:val="22"/>
         </w:rPr>
-        <w:t>("일정한 단위(공백 또는 탭등)로 구성되어 있는 텍스트 파일 또는 URL")</w:t>
+        <w:t xml:space="preserve">("일정한 단위(공백 또는 </w:t>
+      </w:r>
+      <w:proofErr w:type="spellStart"/>
+      <w:r>
+        <w:rPr>
+          <w:rFonts w:ascii="1훈떡볶이 R" w:eastAsia="1훈떡볶이 R" w:hAnsi="1훈떡볶이 R"/>
+          <w:sz w:val="22"/>
+        </w:rPr>
+        <w:t>탭등</w:t>
+      </w:r>
+      <w:proofErr w:type="spellEnd"/>
+      <w:r>
+        <w:rPr>
+          <w:rFonts w:ascii="1훈떡볶이 R" w:eastAsia="1훈떡볶이 R" w:hAnsi="1훈떡볶이 R"/>
+          <w:sz w:val="22"/>
+        </w:rPr>
+        <w:t>)로 구성되어 있는 텍스트 파일 또는 URL")</w:t>
       </w:r>
     </w:p>
     <w:p>
@@ -7079,6 +8364,7 @@
         </w:rPr>
         <w:t xml:space="preserve">(필요에 따라서 </w:t>
       </w:r>
+      <w:proofErr w:type="spellStart"/>
       <w:r>
         <w:rPr>
           <w:rFonts w:ascii="1훈떡볶이 R" w:eastAsia="1훈떡볶이 R" w:hAnsi="1훈떡볶이 R"/>
@@ -7088,6 +8374,7 @@
         </w:rPr>
         <w:t>stringsAsFactors</w:t>
       </w:r>
+      <w:proofErr w:type="spellEnd"/>
       <w:r>
         <w:rPr>
           <w:rFonts w:ascii="1훈떡볶이 R" w:eastAsia="1훈떡볶이 R" w:hAnsi="1훈떡볶이 R" w:hint="eastAsia"/>
@@ -7126,6 +8413,7 @@
         </w:rPr>
         <w:t xml:space="preserve">write.csv(파일명), </w:t>
       </w:r>
+      <w:proofErr w:type="spellStart"/>
       <w:proofErr w:type="gramStart"/>
       <w:r>
         <w:rPr>
@@ -7134,6 +8422,7 @@
         </w:rPr>
         <w:t>write.table</w:t>
       </w:r>
+      <w:proofErr w:type="spellEnd"/>
       <w:proofErr w:type="gramEnd"/>
       <w:r>
         <w:rPr>
@@ -7185,40 +8474,81 @@
           <w:sz w:val="22"/>
         </w:rPr>
         <w:lastRenderedPageBreak/>
-        <w:t>(6)제어문</w:t>
-      </w:r>
-    </w:p>
-    <w:p>
-      <w:pPr>
-        <w:wordWrap/>
-        <w:adjustRightInd w:val="0"/>
-        <w:snapToGrid w:val="0"/>
-        <w:spacing w:after="0" w:line="240" w:lineRule="auto"/>
-        <w:jc w:val="left"/>
-        <w:rPr>
-          <w:rFonts w:ascii="1훈떡볶이 R" w:eastAsia="1훈떡볶이 R" w:hAnsi="1훈떡볶이 R"/>
-          <w:sz w:val="22"/>
-        </w:rPr>
-      </w:pPr>
-    </w:p>
-    <w:p>
-      <w:pPr>
-        <w:wordWrap/>
-        <w:adjustRightInd w:val="0"/>
-        <w:snapToGrid w:val="0"/>
-        <w:spacing w:after="0" w:line="240" w:lineRule="auto"/>
-        <w:jc w:val="left"/>
-        <w:rPr>
-          <w:rFonts w:ascii="1훈떡볶이 R" w:eastAsia="1훈떡볶이 R" w:hAnsi="1훈떡볶이 R"/>
-          <w:sz w:val="22"/>
-        </w:rPr>
-      </w:pPr>
-      <w:r>
-        <w:rPr>
-          <w:rFonts w:ascii="1훈떡볶이 R" w:eastAsia="1훈떡볶이 R" w:hAnsi="1훈떡볶이 R" w:hint="eastAsia"/>
-          <w:sz w:val="22"/>
-        </w:rPr>
-        <w:t xml:space="preserve">주어진 명령을 수행하는데 있어서 조건에 따라서 수행여부를 정하고자 하는 경우, 필요한 만큼 반복 수행하려는 경우 모두 제어문을 사용한다. 전자의 경우에는 조건문인 if 문을 사용하며 후자의 경우에는 반복문인 for, while, repeat 문을 사용한다. </w:t>
+        <w:t>(6)</w:t>
+      </w:r>
+      <w:proofErr w:type="spellStart"/>
+      <w:r>
+        <w:rPr>
+          <w:rFonts w:ascii="1훈떡볶이 R" w:eastAsia="1훈떡볶이 R" w:hAnsi="1훈떡볶이 R" w:hint="eastAsia"/>
+          <w:sz w:val="22"/>
+        </w:rPr>
+        <w:t>제어문</w:t>
+      </w:r>
+      <w:proofErr w:type="spellEnd"/>
+    </w:p>
+    <w:p>
+      <w:pPr>
+        <w:wordWrap/>
+        <w:adjustRightInd w:val="0"/>
+        <w:snapToGrid w:val="0"/>
+        <w:spacing w:after="0" w:line="240" w:lineRule="auto"/>
+        <w:jc w:val="left"/>
+        <w:rPr>
+          <w:rFonts w:ascii="1훈떡볶이 R" w:eastAsia="1훈떡볶이 R" w:hAnsi="1훈떡볶이 R"/>
+          <w:sz w:val="22"/>
+        </w:rPr>
+      </w:pPr>
+    </w:p>
+    <w:p>
+      <w:pPr>
+        <w:wordWrap/>
+        <w:adjustRightInd w:val="0"/>
+        <w:snapToGrid w:val="0"/>
+        <w:spacing w:after="0" w:line="240" w:lineRule="auto"/>
+        <w:jc w:val="left"/>
+        <w:rPr>
+          <w:rFonts w:ascii="1훈떡볶이 R" w:eastAsia="1훈떡볶이 R" w:hAnsi="1훈떡볶이 R"/>
+          <w:sz w:val="22"/>
+        </w:rPr>
+      </w:pPr>
+      <w:r>
+        <w:rPr>
+          <w:rFonts w:ascii="1훈떡볶이 R" w:eastAsia="1훈떡볶이 R" w:hAnsi="1훈떡볶이 R" w:hint="eastAsia"/>
+          <w:sz w:val="22"/>
+        </w:rPr>
+        <w:t xml:space="preserve">주어진 명령을 수행하는데 있어서 조건에 따라서 수행여부를 정하고자 하는 경우, 필요한 만큼 반복 수행하려는 경우 모두 제어문을 사용한다. 전자의 경우에는 </w:t>
+      </w:r>
+      <w:proofErr w:type="spellStart"/>
+      <w:r>
+        <w:rPr>
+          <w:rFonts w:ascii="1훈떡볶이 R" w:eastAsia="1훈떡볶이 R" w:hAnsi="1훈떡볶이 R" w:hint="eastAsia"/>
+          <w:sz w:val="22"/>
+        </w:rPr>
+        <w:t>조건문인</w:t>
+      </w:r>
+      <w:proofErr w:type="spellEnd"/>
+      <w:r>
+        <w:rPr>
+          <w:rFonts w:ascii="1훈떡볶이 R" w:eastAsia="1훈떡볶이 R" w:hAnsi="1훈떡볶이 R" w:hint="eastAsia"/>
+          <w:sz w:val="22"/>
+        </w:rPr>
+        <w:t xml:space="preserve"> if 문을 사용하며 후자의 경우에는 </w:t>
+      </w:r>
+      <w:proofErr w:type="spellStart"/>
+      <w:r>
+        <w:rPr>
+          <w:rFonts w:ascii="1훈떡볶이 R" w:eastAsia="1훈떡볶이 R" w:hAnsi="1훈떡볶이 R" w:hint="eastAsia"/>
+          <w:sz w:val="22"/>
+        </w:rPr>
+        <w:t>반복문인</w:t>
+      </w:r>
+      <w:proofErr w:type="spellEnd"/>
+      <w:r>
+        <w:rPr>
+          <w:rFonts w:ascii="1훈떡볶이 R" w:eastAsia="1훈떡볶이 R" w:hAnsi="1훈떡볶이 R" w:hint="eastAsia"/>
+          <w:sz w:val="22"/>
+        </w:rPr>
+        <w:t xml:space="preserve"> for, while, repeat 문을 사용한다. </w:t>
       </w:r>
     </w:p>
     <w:p>
@@ -8179,6 +9509,7 @@
         </w:rPr>
         <w:t xml:space="preserve">- </w:t>
       </w:r>
+      <w:proofErr w:type="spellStart"/>
       <w:r>
         <w:rPr>
           <w:rFonts w:ascii="1훈떡볶이 R" w:eastAsia="1훈떡볶이 R" w:hAnsi="1훈떡볶이 R"/>
@@ -8187,6 +9518,7 @@
         </w:rPr>
         <w:t>ifelse</w:t>
       </w:r>
+      <w:proofErr w:type="spellEnd"/>
       <w:r>
         <w:rPr>
           <w:rFonts w:ascii="1훈떡볶이 R" w:eastAsia="1훈떡볶이 R" w:hAnsi="1훈떡볶이 R" w:hint="eastAsia"/>
@@ -8209,20 +9541,30 @@
           <w:sz w:val="22"/>
         </w:rPr>
       </w:pPr>
+      <w:proofErr w:type="spellStart"/>
       <w:r>
         <w:rPr>
           <w:rFonts w:ascii="1훈떡볶이 R" w:eastAsia="1훈떡볶이 R" w:hAnsi="1훈떡볶이 R"/>
           <w:color w:val="FF0000"/>
           <w:sz w:val="22"/>
         </w:rPr>
-        <w:t xml:space="preserve">ifelse(조건, 조건이 </w:t>
-      </w:r>
-      <w:r>
-        <w:rPr>
-          <w:rFonts w:ascii="1훈떡볶이 R" w:eastAsia="1훈떡볶이 R" w:hAnsi="1훈떡볶이 R" w:hint="eastAsia"/>
+        <w:t>ifelse</w:t>
+      </w:r>
+      <w:proofErr w:type="spellEnd"/>
+      <w:r>
+        <w:rPr>
+          <w:rFonts w:ascii="1훈떡볶이 R" w:eastAsia="1훈떡볶이 R" w:hAnsi="1훈떡볶이 R"/>
           <w:color w:val="FF0000"/>
           <w:sz w:val="22"/>
         </w:rPr>
+        <w:t xml:space="preserve">(조건, 조건이 </w:t>
+      </w:r>
+      <w:r>
+        <w:rPr>
+          <w:rFonts w:ascii="1훈떡볶이 R" w:eastAsia="1훈떡볶이 R" w:hAnsi="1훈떡볶이 R" w:hint="eastAsia"/>
+          <w:color w:val="FF0000"/>
+          <w:sz w:val="22"/>
+        </w:rPr>
         <w:t>참</w:t>
       </w:r>
       <w:r>
@@ -8300,7 +9642,22 @@
           <w:rFonts w:ascii="1훈떡볶이 R" w:eastAsia="1훈떡볶이 R" w:hAnsi="1훈떡볶이 R" w:hint="eastAsia"/>
           <w:sz w:val="22"/>
         </w:rPr>
-        <w:t xml:space="preserve">switch(EXPR=수치데이터, 식1, 식2, 식3, </w:t>
+        <w:t>switch</w:t>
+      </w:r>
+      <w:r>
+        <w:rPr>
+          <w:rFonts w:ascii="1훈떡볶이 R" w:eastAsia="1훈떡볶이 R" w:hAnsi="1훈떡볶이 R" w:hint="eastAsia"/>
+          <w:color w:val="FF0000"/>
+          <w:sz w:val="22"/>
+        </w:rPr>
+        <w:t>(EXPR=수치데이터</w:t>
+      </w:r>
+      <w:r>
+        <w:rPr>
+          <w:rFonts w:ascii="1훈떡볶이 R" w:eastAsia="1훈떡볶이 R" w:hAnsi="1훈떡볶이 R" w:hint="eastAsia"/>
+          <w:sz w:val="22"/>
+        </w:rPr>
+        <w:t xml:space="preserve">, 식1, 식2, 식3, </w:t>
       </w:r>
       <w:r>
         <w:rPr>
@@ -8334,7 +9691,86 @@
           <w:rFonts w:ascii="1훈떡볶이 R" w:eastAsia="1훈떡볶이 R" w:hAnsi="1훈떡볶이 R" w:hint="eastAsia"/>
           <w:sz w:val="22"/>
         </w:rPr>
-        <w:t xml:space="preserve">switch(EXPR=문자열데이터, 비교값1=식1, 비교값2=식2, 비교값3=, 비교값4=식3, </w:t>
+        <w:t>switch</w:t>
+      </w:r>
+      <w:r>
+        <w:rPr>
+          <w:rFonts w:ascii="1훈떡볶이 R" w:eastAsia="1훈떡볶이 R" w:hAnsi="1훈떡볶이 R" w:hint="eastAsia"/>
+          <w:color w:val="FF0000"/>
+          <w:sz w:val="22"/>
+        </w:rPr>
+        <w:t>(EXPR=문자열데이터</w:t>
+      </w:r>
+      <w:r>
+        <w:rPr>
+          <w:rFonts w:ascii="1훈떡볶이 R" w:eastAsia="1훈떡볶이 R" w:hAnsi="1훈떡볶이 R" w:hint="eastAsia"/>
+          <w:sz w:val="22"/>
+        </w:rPr>
+        <w:t xml:space="preserve">, </w:t>
+      </w:r>
+      <w:proofErr w:type="spellStart"/>
+      <w:r>
+        <w:rPr>
+          <w:rFonts w:ascii="1훈떡볶이 R" w:eastAsia="1훈떡볶이 R" w:hAnsi="1훈떡볶이 R" w:hint="eastAsia"/>
+          <w:sz w:val="22"/>
+        </w:rPr>
+        <w:t>비교값</w:t>
+      </w:r>
+      <w:proofErr w:type="spellEnd"/>
+      <w:r>
+        <w:rPr>
+          <w:rFonts w:ascii="1훈떡볶이 R" w:eastAsia="1훈떡볶이 R" w:hAnsi="1훈떡볶이 R" w:hint="eastAsia"/>
+          <w:sz w:val="22"/>
+        </w:rPr>
+        <w:t xml:space="preserve">1=식1, </w:t>
+      </w:r>
+      <w:proofErr w:type="spellStart"/>
+      <w:r>
+        <w:rPr>
+          <w:rFonts w:ascii="1훈떡볶이 R" w:eastAsia="1훈떡볶이 R" w:hAnsi="1훈떡볶이 R" w:hint="eastAsia"/>
+          <w:sz w:val="22"/>
+        </w:rPr>
+        <w:t>비교값</w:t>
+      </w:r>
+      <w:proofErr w:type="spellEnd"/>
+      <w:r>
+        <w:rPr>
+          <w:rFonts w:ascii="1훈떡볶이 R" w:eastAsia="1훈떡볶이 R" w:hAnsi="1훈떡볶이 R" w:hint="eastAsia"/>
+          <w:sz w:val="22"/>
+        </w:rPr>
+        <w:t xml:space="preserve">2=식2, </w:t>
+      </w:r>
+      <w:proofErr w:type="spellStart"/>
+      <w:r>
+        <w:rPr>
+          <w:rFonts w:ascii="1훈떡볶이 R" w:eastAsia="1훈떡볶이 R" w:hAnsi="1훈떡볶이 R" w:hint="eastAsia"/>
+          <w:sz w:val="22"/>
+        </w:rPr>
+        <w:t>비교값</w:t>
+      </w:r>
+      <w:proofErr w:type="spellEnd"/>
+      <w:r>
+        <w:rPr>
+          <w:rFonts w:ascii="1훈떡볶이 R" w:eastAsia="1훈떡볶이 R" w:hAnsi="1훈떡볶이 R" w:hint="eastAsia"/>
+          <w:sz w:val="22"/>
+        </w:rPr>
+        <w:t xml:space="preserve">3=, </w:t>
+      </w:r>
+      <w:proofErr w:type="spellStart"/>
+      <w:r>
+        <w:rPr>
+          <w:rFonts w:ascii="1훈떡볶이 R" w:eastAsia="1훈떡볶이 R" w:hAnsi="1훈떡볶이 R" w:hint="eastAsia"/>
+          <w:sz w:val="22"/>
+        </w:rPr>
+        <w:t>비교값</w:t>
+      </w:r>
+      <w:proofErr w:type="spellEnd"/>
+      <w:r>
+        <w:rPr>
+          <w:rFonts w:ascii="1훈떡볶이 R" w:eastAsia="1훈떡볶이 R" w:hAnsi="1훈떡볶이 R" w:hint="eastAsia"/>
+          <w:sz w:val="22"/>
+        </w:rPr>
+        <w:t xml:space="preserve">4=식3, </w:t>
       </w:r>
       <w:r>
         <w:rPr>
@@ -8381,8 +9817,17 @@
           <w:rFonts w:ascii="1훈떡볶이 R" w:eastAsia="1훈떡볶이 R" w:hAnsi="1훈떡볶이 R" w:hint="eastAsia"/>
           <w:sz w:val="22"/>
         </w:rPr>
-        <w:t>- 반복문</w:t>
-      </w:r>
+        <w:t xml:space="preserve">- </w:t>
+      </w:r>
+      <w:proofErr w:type="spellStart"/>
+      <w:r>
+        <w:rPr>
+          <w:rFonts w:ascii="1훈떡볶이 R" w:eastAsia="1훈떡볶이 R" w:hAnsi="1훈떡볶이 R" w:hint="eastAsia"/>
+          <w:sz w:val="22"/>
+        </w:rPr>
+        <w:t>반복문</w:t>
+      </w:r>
+      <w:proofErr w:type="spellEnd"/>
     </w:p>
     <w:p>
       <w:pPr>
@@ -8629,8 +10074,17 @@
           <w:rFonts w:ascii="1훈떡볶이 R" w:eastAsia="1훈떡볶이 R" w:hAnsi="1훈떡볶이 R" w:hint="eastAsia"/>
           <w:sz w:val="22"/>
         </w:rPr>
-        <w:t>- 분기문</w:t>
-      </w:r>
+        <w:t xml:space="preserve">- </w:t>
+      </w:r>
+      <w:proofErr w:type="spellStart"/>
+      <w:r>
+        <w:rPr>
+          <w:rFonts w:ascii="1훈떡볶이 R" w:eastAsia="1훈떡볶이 R" w:hAnsi="1훈떡볶이 R" w:hint="eastAsia"/>
+          <w:sz w:val="22"/>
+        </w:rPr>
+        <w:t>분기문</w:t>
+      </w:r>
+      <w:proofErr w:type="spellEnd"/>
     </w:p>
     <w:p>
       <w:pPr>
@@ -8677,7 +10131,23 @@
           <w:rFonts w:ascii="1훈떡볶이 R" w:eastAsia="1훈떡볶이 R" w:hAnsi="1훈떡볶이 R" w:hint="eastAsia"/>
           <w:sz w:val="22"/>
         </w:rPr>
-        <w:t>(반복문)</w:t>
+        <w:t>(</w:t>
+      </w:r>
+      <w:proofErr w:type="spellStart"/>
+      <w:r>
+        <w:rPr>
+          <w:rFonts w:ascii="1훈떡볶이 R" w:eastAsia="1훈떡볶이 R" w:hAnsi="1훈떡볶이 R" w:hint="eastAsia"/>
+          <w:sz w:val="22"/>
+        </w:rPr>
+        <w:t>반복문</w:t>
+      </w:r>
+      <w:proofErr w:type="spellEnd"/>
+      <w:r>
+        <w:rPr>
+          <w:rFonts w:ascii="1훈떡볶이 R" w:eastAsia="1훈떡볶이 R" w:hAnsi="1훈떡볶이 R" w:hint="eastAsia"/>
+          <w:sz w:val="22"/>
+        </w:rPr>
+        <w:t>)</w:t>
       </w:r>
       <w:r>
         <w:rPr>
@@ -8704,7 +10174,37 @@
           <w:rFonts w:ascii="1훈떡볶이 R" w:eastAsia="1훈떡볶이 R" w:hAnsi="1훈떡볶이 R"/>
           <w:sz w:val="22"/>
         </w:rPr>
-        <w:t>next</w:t>
+        <w:t>N</w:t>
+      </w:r>
+      <w:r>
+        <w:rPr>
+          <w:rFonts w:ascii="1훈떡볶이 R" w:eastAsia="1훈떡볶이 R" w:hAnsi="1훈떡볶이 R"/>
+          <w:sz w:val="22"/>
+        </w:rPr>
+        <w:t>ext</w:t>
+      </w:r>
+      <w:r>
+        <w:rPr>
+          <w:rFonts w:ascii="1훈떡볶이 R" w:eastAsia="1훈떡볶이 R" w:hAnsi="1훈떡볶이 R"/>
+          <w:sz w:val="22"/>
+        </w:rPr>
+        <w:t xml:space="preserve"> </w:t>
+      </w:r>
+      <w:proofErr w:type="gramStart"/>
+      <w:r>
+        <w:rPr>
+          <w:rFonts w:ascii="1훈떡볶이 R" w:eastAsia="1훈떡볶이 R" w:hAnsi="1훈떡볶이 R"/>
+          <w:sz w:val="22"/>
+        </w:rPr>
+        <w:t>( =</w:t>
+      </w:r>
+      <w:proofErr w:type="gramEnd"/>
+      <w:r>
+        <w:rPr>
+          <w:rFonts w:ascii="1훈떡볶이 R" w:eastAsia="1훈떡볶이 R" w:hAnsi="1훈떡볶이 R"/>
+          <w:sz w:val="22"/>
+        </w:rPr>
+        <w:t xml:space="preserve"> continue)</w:t>
       </w:r>
     </w:p>
     <w:p>
@@ -8737,15 +10237,53 @@
         <w:jc w:val="left"/>
         <w:rPr>
           <w:rFonts w:ascii="1훈떡볶이 R" w:eastAsia="1훈떡볶이 R" w:hAnsi="1훈떡볶이 R"/>
-          <w:sz w:val="22"/>
-        </w:rPr>
-      </w:pPr>
-      <w:r>
-        <w:rPr>
-          <w:rFonts w:ascii="1훈떡볶이 R" w:eastAsia="1훈떡볶이 R" w:hAnsi="1훈떡볶이 R" w:hint="eastAsia"/>
-          <w:sz w:val="22"/>
-        </w:rPr>
-        <w:t>(반복문내에서는 화면에 결과 출력시 출력함수(print() 또는 cat())를 사용해야 한다.)</w:t>
+          <w:color w:val="FF0000"/>
+          <w:sz w:val="22"/>
+        </w:rPr>
+      </w:pPr>
+      <w:r>
+        <w:rPr>
+          <w:rFonts w:ascii="1훈떡볶이 R" w:eastAsia="1훈떡볶이 R" w:hAnsi="1훈떡볶이 R" w:hint="eastAsia"/>
+          <w:color w:val="FF0000"/>
+          <w:sz w:val="22"/>
+        </w:rPr>
+        <w:t>(</w:t>
+      </w:r>
+      <w:proofErr w:type="spellStart"/>
+      <w:r>
+        <w:rPr>
+          <w:rFonts w:ascii="1훈떡볶이 R" w:eastAsia="1훈떡볶이 R" w:hAnsi="1훈떡볶이 R" w:hint="eastAsia"/>
+          <w:color w:val="FF0000"/>
+          <w:sz w:val="22"/>
+        </w:rPr>
+        <w:t>반복문내에서는</w:t>
+      </w:r>
+      <w:proofErr w:type="spellEnd"/>
+      <w:r>
+        <w:rPr>
+          <w:rFonts w:ascii="1훈떡볶이 R" w:eastAsia="1훈떡볶이 R" w:hAnsi="1훈떡볶이 R" w:hint="eastAsia"/>
+          <w:color w:val="FF0000"/>
+          <w:sz w:val="22"/>
+        </w:rPr>
+        <w:t xml:space="preserve"> 화면에 결과 </w:t>
+      </w:r>
+      <w:proofErr w:type="spellStart"/>
+      <w:r>
+        <w:rPr>
+          <w:rFonts w:ascii="1훈떡볶이 R" w:eastAsia="1훈떡볶이 R" w:hAnsi="1훈떡볶이 R" w:hint="eastAsia"/>
+          <w:color w:val="FF0000"/>
+          <w:sz w:val="22"/>
+        </w:rPr>
+        <w:t>출력시</w:t>
+      </w:r>
+      <w:proofErr w:type="spellEnd"/>
+      <w:r>
+        <w:rPr>
+          <w:rFonts w:ascii="1훈떡볶이 R" w:eastAsia="1훈떡볶이 R" w:hAnsi="1훈떡볶이 R" w:hint="eastAsia"/>
+          <w:color w:val="FF0000"/>
+          <w:sz w:val="22"/>
+        </w:rPr>
+        <w:t xml:space="preserve"> 출력함수(print() 또는 cat())를 사용해야 한다.)</w:t>
       </w:r>
     </w:p>
     <w:p>
@@ -8940,6 +10478,7 @@
         </w:rPr>
         <w:t xml:space="preserve"> 통해 </w:t>
       </w:r>
+      <w:proofErr w:type="spellStart"/>
       <w:r>
         <w:rPr>
           <w:rFonts w:ascii="1훈떡볶이 R" w:eastAsia="1훈떡볶이 R" w:hAnsi="1훈떡볶이 R" w:hint="eastAsia"/>
@@ -8952,7 +10491,31 @@
           <w:rFonts w:ascii="1훈떡볶이 R" w:eastAsia="1훈떡볶이 R" w:hAnsi="1훈떡볶이 R"/>
           <w:sz w:val="22"/>
         </w:rPr>
-        <w:t>값을 받아옴.</w:t>
+        <w:t>값을</w:t>
+      </w:r>
+      <w:proofErr w:type="spellEnd"/>
+      <w:r>
+        <w:rPr>
+          <w:rFonts w:ascii="1훈떡볶이 R" w:eastAsia="1훈떡볶이 R" w:hAnsi="1훈떡볶이 R"/>
+          <w:sz w:val="22"/>
+        </w:rPr>
+        <w:t xml:space="preserve"> </w:t>
+      </w:r>
+      <w:proofErr w:type="spellStart"/>
+      <w:r>
+        <w:rPr>
+          <w:rFonts w:ascii="1훈떡볶이 R" w:eastAsia="1훈떡볶이 R" w:hAnsi="1훈떡볶이 R"/>
+          <w:sz w:val="22"/>
+        </w:rPr>
+        <w:t>받아옴</w:t>
+      </w:r>
+      <w:proofErr w:type="spellEnd"/>
+      <w:r>
+        <w:rPr>
+          <w:rFonts w:ascii="1훈떡볶이 R" w:eastAsia="1훈떡볶이 R" w:hAnsi="1훈떡볶이 R"/>
+          <w:sz w:val="22"/>
+        </w:rPr>
+        <w:t>.</w:t>
       </w:r>
     </w:p>
     <w:p>
@@ -9173,6 +10736,7 @@
                                 <w:szCs w:val="24"/>
                               </w:rPr>
                             </w:pPr>
+                            <w:proofErr w:type="spellStart"/>
                             <w:r>
                               <w:rPr>
                                 <w:rFonts w:ascii="1훈떡볶이 R" w:eastAsia="1훈떡볶이 R" w:hAnsi="1훈떡볶이 R" w:hint="eastAsia"/>
@@ -9180,7 +10744,37 @@
                                 <w:sz w:val="24"/>
                                 <w:szCs w:val="24"/>
                               </w:rPr>
-                              <w:t>변수명&lt;- 함수명()</w:t>
+                              <w:t>변수명</w:t>
+                            </w:r>
+                            <w:proofErr w:type="spellEnd"/>
+                            <w:r>
+                              <w:rPr>
+                                <w:rFonts w:ascii="1훈떡볶이 R" w:eastAsia="1훈떡볶이 R" w:hAnsi="1훈떡볶이 R" w:hint="eastAsia"/>
+                                <w:color w:val="000000" w:themeColor="text1"/>
+                                <w:sz w:val="24"/>
+                                <w:szCs w:val="24"/>
+                              </w:rPr>
+                              <w:t xml:space="preserve">&lt;- </w:t>
+                            </w:r>
+                            <w:proofErr w:type="spellStart"/>
+                            <w:r>
+                              <w:rPr>
+                                <w:rFonts w:ascii="1훈떡볶이 R" w:eastAsia="1훈떡볶이 R" w:hAnsi="1훈떡볶이 R" w:hint="eastAsia"/>
+                                <w:color w:val="000000" w:themeColor="text1"/>
+                                <w:sz w:val="24"/>
+                                <w:szCs w:val="24"/>
+                              </w:rPr>
+                              <w:t>함수명</w:t>
+                            </w:r>
+                            <w:proofErr w:type="spellEnd"/>
+                            <w:r>
+                              <w:rPr>
+                                <w:rFonts w:ascii="1훈떡볶이 R" w:eastAsia="1훈떡볶이 R" w:hAnsi="1훈떡볶이 R" w:hint="eastAsia"/>
+                                <w:color w:val="000000" w:themeColor="text1"/>
+                                <w:sz w:val="24"/>
+                                <w:szCs w:val="24"/>
+                              </w:rPr>
+                              <w:t>()</w:t>
                             </w:r>
                           </w:p>
                           <w:p>
@@ -9193,6 +10787,7 @@
                                 <w:szCs w:val="24"/>
                               </w:rPr>
                             </w:pPr>
+                            <w:proofErr w:type="spellStart"/>
                             <w:r>
                               <w:rPr>
                                 <w:rFonts w:ascii="1훈떡볶이 R" w:eastAsia="1훈떡볶이 R" w:hAnsi="1훈떡볶이 R" w:hint="eastAsia"/>
@@ -9200,7 +10795,57 @@
                                 <w:sz w:val="24"/>
                                 <w:szCs w:val="24"/>
                               </w:rPr>
-                              <w:t>변수명&lt;- 함수명(아규먼트)</w:t>
+                              <w:t>변수명</w:t>
+                            </w:r>
+                            <w:proofErr w:type="spellEnd"/>
+                            <w:r>
+                              <w:rPr>
+                                <w:rFonts w:ascii="1훈떡볶이 R" w:eastAsia="1훈떡볶이 R" w:hAnsi="1훈떡볶이 R" w:hint="eastAsia"/>
+                                <w:color w:val="000000" w:themeColor="text1"/>
+                                <w:sz w:val="24"/>
+                                <w:szCs w:val="24"/>
+                              </w:rPr>
+                              <w:t xml:space="preserve">&lt;- </w:t>
+                            </w:r>
+                            <w:proofErr w:type="spellStart"/>
+                            <w:r>
+                              <w:rPr>
+                                <w:rFonts w:ascii="1훈떡볶이 R" w:eastAsia="1훈떡볶이 R" w:hAnsi="1훈떡볶이 R" w:hint="eastAsia"/>
+                                <w:color w:val="000000" w:themeColor="text1"/>
+                                <w:sz w:val="24"/>
+                                <w:szCs w:val="24"/>
+                              </w:rPr>
+                              <w:t>함수명</w:t>
+                            </w:r>
+                            <w:proofErr w:type="spellEnd"/>
+                            <w:r>
+                              <w:rPr>
+                                <w:rFonts w:ascii="1훈떡볶이 R" w:eastAsia="1훈떡볶이 R" w:hAnsi="1훈떡볶이 R" w:hint="eastAsia"/>
+                                <w:color w:val="000000" w:themeColor="text1"/>
+                                <w:sz w:val="24"/>
+                                <w:szCs w:val="24"/>
+                              </w:rPr>
+                              <w:t>(</w:t>
+                            </w:r>
+                            <w:proofErr w:type="spellStart"/>
+                            <w:r>
+                              <w:rPr>
+                                <w:rFonts w:ascii="1훈떡볶이 R" w:eastAsia="1훈떡볶이 R" w:hAnsi="1훈떡볶이 R" w:hint="eastAsia"/>
+                                <w:color w:val="000000" w:themeColor="text1"/>
+                                <w:sz w:val="24"/>
+                                <w:szCs w:val="24"/>
+                              </w:rPr>
+                              <w:t>아규먼트</w:t>
+                            </w:r>
+                            <w:proofErr w:type="spellEnd"/>
+                            <w:r>
+                              <w:rPr>
+                                <w:rFonts w:ascii="1훈떡볶이 R" w:eastAsia="1훈떡볶이 R" w:hAnsi="1훈떡볶이 R" w:hint="eastAsia"/>
+                                <w:color w:val="000000" w:themeColor="text1"/>
+                                <w:sz w:val="24"/>
+                                <w:szCs w:val="24"/>
+                              </w:rPr>
+                              <w:t>)</w:t>
                             </w:r>
                           </w:p>
                           <w:p>
@@ -9213,6 +10858,7 @@
                                 <w:szCs w:val="24"/>
                               </w:rPr>
                             </w:pPr>
+                            <w:proofErr w:type="spellStart"/>
                             <w:r>
                               <w:rPr>
                                 <w:rFonts w:ascii="1훈떡볶이 R" w:eastAsia="1훈떡볶이 R" w:hAnsi="1훈떡볶이 R" w:hint="eastAsia"/>
@@ -9220,7 +10866,17 @@
                                 <w:sz w:val="24"/>
                                 <w:szCs w:val="24"/>
                               </w:rPr>
-                              <w:t>함수명()</w:t>
+                              <w:t>함수명</w:t>
+                            </w:r>
+                            <w:proofErr w:type="spellEnd"/>
+                            <w:r>
+                              <w:rPr>
+                                <w:rFonts w:ascii="1훈떡볶이 R" w:eastAsia="1훈떡볶이 R" w:hAnsi="1훈떡볶이 R" w:hint="eastAsia"/>
+                                <w:color w:val="000000" w:themeColor="text1"/>
+                                <w:sz w:val="24"/>
+                                <w:szCs w:val="24"/>
+                              </w:rPr>
+                              <w:t>()</w:t>
                             </w:r>
                           </w:p>
                           <w:p>
@@ -9233,6 +10889,7 @@
                                 <w:szCs w:val="24"/>
                               </w:rPr>
                             </w:pPr>
+                            <w:proofErr w:type="spellStart"/>
                             <w:r>
                               <w:rPr>
                                 <w:rFonts w:ascii="1훈떡볶이 R" w:eastAsia="1훈떡볶이 R" w:hAnsi="1훈떡볶이 R" w:hint="eastAsia"/>
@@ -9240,7 +10897,37 @@
                                 <w:sz w:val="24"/>
                                 <w:szCs w:val="24"/>
                               </w:rPr>
-                              <w:t>함수명(아규먼트)</w:t>
+                              <w:t>함수명</w:t>
+                            </w:r>
+                            <w:proofErr w:type="spellEnd"/>
+                            <w:r>
+                              <w:rPr>
+                                <w:rFonts w:ascii="1훈떡볶이 R" w:eastAsia="1훈떡볶이 R" w:hAnsi="1훈떡볶이 R" w:hint="eastAsia"/>
+                                <w:color w:val="000000" w:themeColor="text1"/>
+                                <w:sz w:val="24"/>
+                                <w:szCs w:val="24"/>
+                              </w:rPr>
+                              <w:t>(</w:t>
+                            </w:r>
+                            <w:proofErr w:type="spellStart"/>
+                            <w:r>
+                              <w:rPr>
+                                <w:rFonts w:ascii="1훈떡볶이 R" w:eastAsia="1훈떡볶이 R" w:hAnsi="1훈떡볶이 R" w:hint="eastAsia"/>
+                                <w:color w:val="000000" w:themeColor="text1"/>
+                                <w:sz w:val="24"/>
+                                <w:szCs w:val="24"/>
+                              </w:rPr>
+                              <w:t>아규먼트</w:t>
+                            </w:r>
+                            <w:proofErr w:type="spellEnd"/>
+                            <w:r>
+                              <w:rPr>
+                                <w:rFonts w:ascii="1훈떡볶이 R" w:eastAsia="1훈떡볶이 R" w:hAnsi="1훈떡볶이 R" w:hint="eastAsia"/>
+                                <w:color w:val="000000" w:themeColor="text1"/>
+                                <w:sz w:val="24"/>
+                                <w:szCs w:val="24"/>
+                              </w:rPr>
+                              <w:t>)</w:t>
                             </w:r>
                           </w:p>
                         </w:txbxContent>
@@ -9310,6 +10997,7 @@
                           <w:szCs w:val="24"/>
                         </w:rPr>
                       </w:pPr>
+                      <w:proofErr w:type="spellStart"/>
                       <w:r>
                         <w:rPr>
                           <w:rFonts w:ascii="1훈떡볶이 R" w:eastAsia="1훈떡볶이 R" w:hAnsi="1훈떡볶이 R" w:hint="eastAsia"/>
@@ -9317,7 +11005,37 @@
                           <w:sz w:val="24"/>
                           <w:szCs w:val="24"/>
                         </w:rPr>
-                        <w:t>변수명&lt;- 함수명()</w:t>
+                        <w:t>변수명</w:t>
+                      </w:r>
+                      <w:proofErr w:type="spellEnd"/>
+                      <w:r>
+                        <w:rPr>
+                          <w:rFonts w:ascii="1훈떡볶이 R" w:eastAsia="1훈떡볶이 R" w:hAnsi="1훈떡볶이 R" w:hint="eastAsia"/>
+                          <w:color w:val="000000" w:themeColor="text1"/>
+                          <w:sz w:val="24"/>
+                          <w:szCs w:val="24"/>
+                        </w:rPr>
+                        <w:t xml:space="preserve">&lt;- </w:t>
+                      </w:r>
+                      <w:proofErr w:type="spellStart"/>
+                      <w:r>
+                        <w:rPr>
+                          <w:rFonts w:ascii="1훈떡볶이 R" w:eastAsia="1훈떡볶이 R" w:hAnsi="1훈떡볶이 R" w:hint="eastAsia"/>
+                          <w:color w:val="000000" w:themeColor="text1"/>
+                          <w:sz w:val="24"/>
+                          <w:szCs w:val="24"/>
+                        </w:rPr>
+                        <w:t>함수명</w:t>
+                      </w:r>
+                      <w:proofErr w:type="spellEnd"/>
+                      <w:r>
+                        <w:rPr>
+                          <w:rFonts w:ascii="1훈떡볶이 R" w:eastAsia="1훈떡볶이 R" w:hAnsi="1훈떡볶이 R" w:hint="eastAsia"/>
+                          <w:color w:val="000000" w:themeColor="text1"/>
+                          <w:sz w:val="24"/>
+                          <w:szCs w:val="24"/>
+                        </w:rPr>
+                        <w:t>()</w:t>
                       </w:r>
                     </w:p>
                     <w:p>
@@ -9330,6 +11048,7 @@
                           <w:szCs w:val="24"/>
                         </w:rPr>
                       </w:pPr>
+                      <w:proofErr w:type="spellStart"/>
                       <w:r>
                         <w:rPr>
                           <w:rFonts w:ascii="1훈떡볶이 R" w:eastAsia="1훈떡볶이 R" w:hAnsi="1훈떡볶이 R" w:hint="eastAsia"/>
@@ -9337,7 +11056,57 @@
                           <w:sz w:val="24"/>
                           <w:szCs w:val="24"/>
                         </w:rPr>
-                        <w:t>변수명&lt;- 함수명(아규먼트)</w:t>
+                        <w:t>변수명</w:t>
+                      </w:r>
+                      <w:proofErr w:type="spellEnd"/>
+                      <w:r>
+                        <w:rPr>
+                          <w:rFonts w:ascii="1훈떡볶이 R" w:eastAsia="1훈떡볶이 R" w:hAnsi="1훈떡볶이 R" w:hint="eastAsia"/>
+                          <w:color w:val="000000" w:themeColor="text1"/>
+                          <w:sz w:val="24"/>
+                          <w:szCs w:val="24"/>
+                        </w:rPr>
+                        <w:t xml:space="preserve">&lt;- </w:t>
+                      </w:r>
+                      <w:proofErr w:type="spellStart"/>
+                      <w:r>
+                        <w:rPr>
+                          <w:rFonts w:ascii="1훈떡볶이 R" w:eastAsia="1훈떡볶이 R" w:hAnsi="1훈떡볶이 R" w:hint="eastAsia"/>
+                          <w:color w:val="000000" w:themeColor="text1"/>
+                          <w:sz w:val="24"/>
+                          <w:szCs w:val="24"/>
+                        </w:rPr>
+                        <w:t>함수명</w:t>
+                      </w:r>
+                      <w:proofErr w:type="spellEnd"/>
+                      <w:r>
+                        <w:rPr>
+                          <w:rFonts w:ascii="1훈떡볶이 R" w:eastAsia="1훈떡볶이 R" w:hAnsi="1훈떡볶이 R" w:hint="eastAsia"/>
+                          <w:color w:val="000000" w:themeColor="text1"/>
+                          <w:sz w:val="24"/>
+                          <w:szCs w:val="24"/>
+                        </w:rPr>
+                        <w:t>(</w:t>
+                      </w:r>
+                      <w:proofErr w:type="spellStart"/>
+                      <w:r>
+                        <w:rPr>
+                          <w:rFonts w:ascii="1훈떡볶이 R" w:eastAsia="1훈떡볶이 R" w:hAnsi="1훈떡볶이 R" w:hint="eastAsia"/>
+                          <w:color w:val="000000" w:themeColor="text1"/>
+                          <w:sz w:val="24"/>
+                          <w:szCs w:val="24"/>
+                        </w:rPr>
+                        <w:t>아규먼트</w:t>
+                      </w:r>
+                      <w:proofErr w:type="spellEnd"/>
+                      <w:r>
+                        <w:rPr>
+                          <w:rFonts w:ascii="1훈떡볶이 R" w:eastAsia="1훈떡볶이 R" w:hAnsi="1훈떡볶이 R" w:hint="eastAsia"/>
+                          <w:color w:val="000000" w:themeColor="text1"/>
+                          <w:sz w:val="24"/>
+                          <w:szCs w:val="24"/>
+                        </w:rPr>
+                        <w:t>)</w:t>
                       </w:r>
                     </w:p>
                     <w:p>
@@ -9350,6 +11119,7 @@
                           <w:szCs w:val="24"/>
                         </w:rPr>
                       </w:pPr>
+                      <w:proofErr w:type="spellStart"/>
                       <w:r>
                         <w:rPr>
                           <w:rFonts w:ascii="1훈떡볶이 R" w:eastAsia="1훈떡볶이 R" w:hAnsi="1훈떡볶이 R" w:hint="eastAsia"/>
@@ -9357,7 +11127,17 @@
                           <w:sz w:val="24"/>
                           <w:szCs w:val="24"/>
                         </w:rPr>
-                        <w:t>함수명()</w:t>
+                        <w:t>함수명</w:t>
+                      </w:r>
+                      <w:proofErr w:type="spellEnd"/>
+                      <w:r>
+                        <w:rPr>
+                          <w:rFonts w:ascii="1훈떡볶이 R" w:eastAsia="1훈떡볶이 R" w:hAnsi="1훈떡볶이 R" w:hint="eastAsia"/>
+                          <w:color w:val="000000" w:themeColor="text1"/>
+                          <w:sz w:val="24"/>
+                          <w:szCs w:val="24"/>
+                        </w:rPr>
+                        <w:t>()</w:t>
                       </w:r>
                     </w:p>
                     <w:p>
@@ -9370,6 +11150,7 @@
                           <w:szCs w:val="24"/>
                         </w:rPr>
                       </w:pPr>
+                      <w:proofErr w:type="spellStart"/>
                       <w:r>
                         <w:rPr>
                           <w:rFonts w:ascii="1훈떡볶이 R" w:eastAsia="1훈떡볶이 R" w:hAnsi="1훈떡볶이 R" w:hint="eastAsia"/>
@@ -9377,7 +11158,37 @@
                           <w:sz w:val="24"/>
                           <w:szCs w:val="24"/>
                         </w:rPr>
-                        <w:t>함수명(아규먼트)</w:t>
+                        <w:t>함수명</w:t>
+                      </w:r>
+                      <w:proofErr w:type="spellEnd"/>
+                      <w:r>
+                        <w:rPr>
+                          <w:rFonts w:ascii="1훈떡볶이 R" w:eastAsia="1훈떡볶이 R" w:hAnsi="1훈떡볶이 R" w:hint="eastAsia"/>
+                          <w:color w:val="000000" w:themeColor="text1"/>
+                          <w:sz w:val="24"/>
+                          <w:szCs w:val="24"/>
+                        </w:rPr>
+                        <w:t>(</w:t>
+                      </w:r>
+                      <w:proofErr w:type="spellStart"/>
+                      <w:r>
+                        <w:rPr>
+                          <w:rFonts w:ascii="1훈떡볶이 R" w:eastAsia="1훈떡볶이 R" w:hAnsi="1훈떡볶이 R" w:hint="eastAsia"/>
+                          <w:color w:val="000000" w:themeColor="text1"/>
+                          <w:sz w:val="24"/>
+                          <w:szCs w:val="24"/>
+                        </w:rPr>
+                        <w:t>아규먼트</w:t>
+                      </w:r>
+                      <w:proofErr w:type="spellEnd"/>
+                      <w:r>
+                        <w:rPr>
+                          <w:rFonts w:ascii="1훈떡볶이 R" w:eastAsia="1훈떡볶이 R" w:hAnsi="1훈떡볶이 R" w:hint="eastAsia"/>
+                          <w:color w:val="000000" w:themeColor="text1"/>
+                          <w:sz w:val="24"/>
+                          <w:szCs w:val="24"/>
+                        </w:rPr>
+                        <w:t>)</w:t>
                       </w:r>
                     </w:p>
                   </w:txbxContent>
@@ -9488,6 +11299,7 @@
                                 <w:szCs w:val="24"/>
                               </w:rPr>
                             </w:pPr>
+                            <w:proofErr w:type="spellStart"/>
                             <w:r>
                               <w:rPr>
                                 <w:rFonts w:ascii="1훈떡볶이 R" w:eastAsia="1훈떡볶이 R" w:hAnsi="1훈떡볶이 R" w:hint="eastAsia"/>
@@ -9496,6 +11308,7 @@
                               </w:rPr>
                               <w:t>함수명</w:t>
                             </w:r>
+                            <w:proofErr w:type="spellEnd"/>
                             <w:r>
                               <w:rPr>
                                 <w:rFonts w:ascii="1훈떡볶이 R" w:eastAsia="1훈떡볶이 R" w:hAnsi="1훈떡볶이 R"/>
@@ -9639,7 +11452,25 @@
                                 <w:sz w:val="24"/>
                                 <w:szCs w:val="24"/>
                               </w:rPr>
-                              <w:t>(리턴하려는값) ]</w:t>
+                              <w:t>(</w:t>
+                            </w:r>
+                            <w:proofErr w:type="spellStart"/>
+                            <w:r>
+                              <w:rPr>
+                                <w:rFonts w:ascii="1훈떡볶이 R" w:eastAsia="1훈떡볶이 R" w:hAnsi="1훈떡볶이 R" w:hint="eastAsia"/>
+                                <w:sz w:val="24"/>
+                                <w:szCs w:val="24"/>
+                              </w:rPr>
+                              <w:t>리턴하려는값</w:t>
+                            </w:r>
+                            <w:proofErr w:type="spellEnd"/>
+                            <w:r>
+                              <w:rPr>
+                                <w:rFonts w:ascii="1훈떡볶이 R" w:eastAsia="1훈떡볶이 R" w:hAnsi="1훈떡볶이 R" w:hint="eastAsia"/>
+                                <w:sz w:val="24"/>
+                                <w:szCs w:val="24"/>
+                              </w:rPr>
+                              <w:t>) ]</w:t>
                             </w:r>
                           </w:p>
                           <w:p>
@@ -9723,6 +11554,7 @@
                           <w:szCs w:val="24"/>
                         </w:rPr>
                       </w:pPr>
+                      <w:proofErr w:type="spellStart"/>
                       <w:r>
                         <w:rPr>
                           <w:rFonts w:ascii="1훈떡볶이 R" w:eastAsia="1훈떡볶이 R" w:hAnsi="1훈떡볶이 R" w:hint="eastAsia"/>
@@ -9731,6 +11563,7 @@
                         </w:rPr>
                         <w:t>함수명</w:t>
                       </w:r>
+                      <w:proofErr w:type="spellEnd"/>
                       <w:r>
                         <w:rPr>
                           <w:rFonts w:ascii="1훈떡볶이 R" w:eastAsia="1훈떡볶이 R" w:hAnsi="1훈떡볶이 R"/>
@@ -9874,7 +11707,25 @@
                           <w:sz w:val="24"/>
                           <w:szCs w:val="24"/>
                         </w:rPr>
-                        <w:t>(리턴하려는값) ]</w:t>
+                        <w:t>(</w:t>
+                      </w:r>
+                      <w:proofErr w:type="spellStart"/>
+                      <w:r>
+                        <w:rPr>
+                          <w:rFonts w:ascii="1훈떡볶이 R" w:eastAsia="1훈떡볶이 R" w:hAnsi="1훈떡볶이 R" w:hint="eastAsia"/>
+                          <w:sz w:val="24"/>
+                          <w:szCs w:val="24"/>
+                        </w:rPr>
+                        <w:t>리턴하려는값</w:t>
+                      </w:r>
+                      <w:proofErr w:type="spellEnd"/>
+                      <w:r>
+                        <w:rPr>
+                          <w:rFonts w:ascii="1훈떡볶이 R" w:eastAsia="1훈떡볶이 R" w:hAnsi="1훈떡볶이 R" w:hint="eastAsia"/>
+                          <w:sz w:val="24"/>
+                          <w:szCs w:val="24"/>
+                        </w:rPr>
+                        <w:t>) ]</w:t>
                       </w:r>
                     </w:p>
                     <w:p>
@@ -10011,7 +11862,23 @@
           <w:rFonts w:ascii="1훈떡볶이 R" w:eastAsia="1훈떡볶이 R" w:hAnsi="1훈떡볶이 R" w:hint="eastAsia"/>
           <w:sz w:val="22"/>
         </w:rPr>
-        <w:t xml:space="preserve">   - 호출시 함수가 정의하고 있는 </w:t>
+        <w:t xml:space="preserve">   - </w:t>
+      </w:r>
+      <w:proofErr w:type="spellStart"/>
+      <w:r>
+        <w:rPr>
+          <w:rFonts w:ascii="1훈떡볶이 R" w:eastAsia="1훈떡볶이 R" w:hAnsi="1훈떡볶이 R" w:hint="eastAsia"/>
+          <w:sz w:val="22"/>
+        </w:rPr>
+        <w:t>호출시</w:t>
+      </w:r>
+      <w:proofErr w:type="spellEnd"/>
+      <w:r>
+        <w:rPr>
+          <w:rFonts w:ascii="1훈떡볶이 R" w:eastAsia="1훈떡볶이 R" w:hAnsi="1훈떡볶이 R" w:hint="eastAsia"/>
+          <w:sz w:val="22"/>
+        </w:rPr>
+        <w:t xml:space="preserve"> 함수가 정의하고 있는 </w:t>
       </w:r>
       <w:r>
         <w:rPr>
@@ -10034,73 +11901,137 @@
           <w:rFonts w:ascii="1훈떡볶이 R" w:eastAsia="1훈떡볶이 R" w:hAnsi="1훈떡볶이 R" w:hint="eastAsia"/>
           <w:sz w:val="22"/>
         </w:rPr>
-        <w:t xml:space="preserve"> 사양에 맞춰서 아규먼트를 전달해야 한다.</w:t>
-      </w:r>
-    </w:p>
-    <w:p>
-      <w:pPr>
-        <w:wordWrap/>
-        <w:adjustRightInd w:val="0"/>
-        <w:snapToGrid w:val="0"/>
-        <w:spacing w:after="0" w:line="240" w:lineRule="auto"/>
-        <w:jc w:val="left"/>
-        <w:rPr>
-          <w:rFonts w:ascii="1훈떡볶이 R" w:eastAsia="1훈떡볶이 R" w:hAnsi="1훈떡볶이 R"/>
-          <w:sz w:val="22"/>
-        </w:rPr>
-      </w:pPr>
-    </w:p>
-    <w:p>
-      <w:pPr>
-        <w:wordWrap/>
-        <w:adjustRightInd w:val="0"/>
-        <w:snapToGrid w:val="0"/>
-        <w:spacing w:after="0" w:line="240" w:lineRule="auto"/>
-        <w:jc w:val="left"/>
-        <w:rPr>
-          <w:rFonts w:ascii="1훈떡볶이 R" w:eastAsia="1훈떡볶이 R" w:hAnsi="1훈떡볶이 R"/>
-          <w:sz w:val="22"/>
-        </w:rPr>
-      </w:pPr>
-      <w:r>
-        <w:rPr>
-          <w:rFonts w:ascii="1훈떡볶이 R" w:eastAsia="1훈떡볶이 R" w:hAnsi="1훈떡볶이 R" w:hint="eastAsia"/>
-          <w:sz w:val="22"/>
-        </w:rPr>
-        <w:t xml:space="preserve">   - 리턴값이 없는 함수는 NULL 이 리턴된다.</w:t>
-      </w:r>
-    </w:p>
-    <w:p>
-      <w:pPr>
-        <w:wordWrap/>
-        <w:adjustRightInd w:val="0"/>
-        <w:snapToGrid w:val="0"/>
-        <w:spacing w:after="0" w:line="240" w:lineRule="auto"/>
-        <w:jc w:val="left"/>
-        <w:rPr>
-          <w:rFonts w:ascii="1훈떡볶이 R" w:eastAsia="1훈떡볶이 R" w:hAnsi="1훈떡볶이 R"/>
-          <w:sz w:val="22"/>
-        </w:rPr>
-      </w:pPr>
-    </w:p>
-    <w:p>
-      <w:pPr>
-        <w:wordWrap/>
-        <w:adjustRightInd w:val="0"/>
-        <w:snapToGrid w:val="0"/>
-        <w:spacing w:after="0" w:line="240" w:lineRule="auto"/>
-        <w:jc w:val="left"/>
-        <w:rPr>
-          <w:rFonts w:ascii="1훈떡볶이 R" w:eastAsia="1훈떡볶이 R" w:hAnsi="1훈떡볶이 R"/>
-          <w:sz w:val="22"/>
-        </w:rPr>
-      </w:pPr>
-      <w:r>
-        <w:rPr>
-          <w:rFonts w:ascii="1훈떡볶이 R" w:eastAsia="1훈떡볶이 R" w:hAnsi="1훈떡볶이 R" w:hint="eastAsia"/>
-          <w:sz w:val="22"/>
-        </w:rPr>
-        <w:t xml:space="preserve">   - 리턴값은 </w:t>
+        <w:t xml:space="preserve"> 사양에 맞춰서 </w:t>
+      </w:r>
+      <w:proofErr w:type="spellStart"/>
+      <w:r>
+        <w:rPr>
+          <w:rFonts w:ascii="1훈떡볶이 R" w:eastAsia="1훈떡볶이 R" w:hAnsi="1훈떡볶이 R" w:hint="eastAsia"/>
+          <w:sz w:val="22"/>
+        </w:rPr>
+        <w:t>아규먼트를</w:t>
+      </w:r>
+      <w:proofErr w:type="spellEnd"/>
+      <w:r>
+        <w:rPr>
+          <w:rFonts w:ascii="1훈떡볶이 R" w:eastAsia="1훈떡볶이 R" w:hAnsi="1훈떡볶이 R" w:hint="eastAsia"/>
+          <w:sz w:val="22"/>
+        </w:rPr>
+        <w:t xml:space="preserve"> 전달해야 한다.</w:t>
+      </w:r>
+    </w:p>
+    <w:p>
+      <w:pPr>
+        <w:wordWrap/>
+        <w:adjustRightInd w:val="0"/>
+        <w:snapToGrid w:val="0"/>
+        <w:spacing w:after="0" w:line="240" w:lineRule="auto"/>
+        <w:jc w:val="left"/>
+        <w:rPr>
+          <w:rFonts w:ascii="1훈떡볶이 R" w:eastAsia="1훈떡볶이 R" w:hAnsi="1훈떡볶이 R"/>
+          <w:sz w:val="22"/>
+        </w:rPr>
+      </w:pPr>
+    </w:p>
+    <w:p>
+      <w:pPr>
+        <w:wordWrap/>
+        <w:adjustRightInd w:val="0"/>
+        <w:snapToGrid w:val="0"/>
+        <w:spacing w:after="0" w:line="240" w:lineRule="auto"/>
+        <w:jc w:val="left"/>
+        <w:rPr>
+          <w:rFonts w:ascii="1훈떡볶이 R" w:eastAsia="1훈떡볶이 R" w:hAnsi="1훈떡볶이 R"/>
+          <w:sz w:val="22"/>
+        </w:rPr>
+      </w:pPr>
+      <w:r>
+        <w:rPr>
+          <w:rFonts w:ascii="1훈떡볶이 R" w:eastAsia="1훈떡볶이 R" w:hAnsi="1훈떡볶이 R" w:hint="eastAsia"/>
+          <w:sz w:val="22"/>
+        </w:rPr>
+        <w:t xml:space="preserve">   - </w:t>
+      </w:r>
+      <w:proofErr w:type="spellStart"/>
+      <w:r>
+        <w:rPr>
+          <w:rFonts w:ascii="1훈떡볶이 R" w:eastAsia="1훈떡볶이 R" w:hAnsi="1훈떡볶이 R" w:hint="eastAsia"/>
+          <w:sz w:val="22"/>
+        </w:rPr>
+        <w:t>리턴값이</w:t>
+      </w:r>
+      <w:proofErr w:type="spellEnd"/>
+      <w:r>
+        <w:rPr>
+          <w:rFonts w:ascii="1훈떡볶이 R" w:eastAsia="1훈떡볶이 R" w:hAnsi="1훈떡볶이 R" w:hint="eastAsia"/>
+          <w:sz w:val="22"/>
+        </w:rPr>
+        <w:t xml:space="preserve"> 없는 함수는 NULL 이 </w:t>
+      </w:r>
+      <w:proofErr w:type="spellStart"/>
+      <w:r>
+        <w:rPr>
+          <w:rFonts w:ascii="1훈떡볶이 R" w:eastAsia="1훈떡볶이 R" w:hAnsi="1훈떡볶이 R" w:hint="eastAsia"/>
+          <w:sz w:val="22"/>
+        </w:rPr>
+        <w:t>리턴된다</w:t>
+      </w:r>
+      <w:proofErr w:type="spellEnd"/>
+      <w:r>
+        <w:rPr>
+          <w:rFonts w:ascii="1훈떡볶이 R" w:eastAsia="1훈떡볶이 R" w:hAnsi="1훈떡볶이 R" w:hint="eastAsia"/>
+          <w:sz w:val="22"/>
+        </w:rPr>
+        <w:t>.</w:t>
+      </w:r>
+    </w:p>
+    <w:p>
+      <w:pPr>
+        <w:wordWrap/>
+        <w:adjustRightInd w:val="0"/>
+        <w:snapToGrid w:val="0"/>
+        <w:spacing w:after="0" w:line="240" w:lineRule="auto"/>
+        <w:jc w:val="left"/>
+        <w:rPr>
+          <w:rFonts w:ascii="1훈떡볶이 R" w:eastAsia="1훈떡볶이 R" w:hAnsi="1훈떡볶이 R"/>
+          <w:sz w:val="22"/>
+        </w:rPr>
+      </w:pPr>
+    </w:p>
+    <w:p>
+      <w:pPr>
+        <w:wordWrap/>
+        <w:adjustRightInd w:val="0"/>
+        <w:snapToGrid w:val="0"/>
+        <w:spacing w:after="0" w:line="240" w:lineRule="auto"/>
+        <w:jc w:val="left"/>
+        <w:rPr>
+          <w:rFonts w:ascii="1훈떡볶이 R" w:eastAsia="1훈떡볶이 R" w:hAnsi="1훈떡볶이 R"/>
+          <w:sz w:val="22"/>
+        </w:rPr>
+      </w:pPr>
+      <w:r>
+        <w:rPr>
+          <w:rFonts w:ascii="1훈떡볶이 R" w:eastAsia="1훈떡볶이 R" w:hAnsi="1훈떡볶이 R" w:hint="eastAsia"/>
+          <w:sz w:val="22"/>
+        </w:rPr>
+        <w:t xml:space="preserve">   - </w:t>
+      </w:r>
+      <w:proofErr w:type="spellStart"/>
+      <w:r>
+        <w:rPr>
+          <w:rFonts w:ascii="1훈떡볶이 R" w:eastAsia="1훈떡볶이 R" w:hAnsi="1훈떡볶이 R" w:hint="eastAsia"/>
+          <w:sz w:val="22"/>
+        </w:rPr>
+        <w:t>리턴값은</w:t>
+      </w:r>
+      <w:proofErr w:type="spellEnd"/>
+      <w:r>
+        <w:rPr>
+          <w:rFonts w:ascii="1훈떡볶이 R" w:eastAsia="1훈떡볶이 R" w:hAnsi="1훈떡볶이 R" w:hint="eastAsia"/>
+          <w:sz w:val="22"/>
+        </w:rPr>
+        <w:t xml:space="preserve"> </w:t>
       </w:r>
       <w:r>
         <w:rPr>
@@ -10115,7 +12046,23 @@
           <w:rFonts w:ascii="1훈떡볶이 R" w:eastAsia="1훈떡볶이 R" w:hAnsi="1훈떡볶이 R" w:hint="eastAsia"/>
           <w:sz w:val="22"/>
         </w:rPr>
-        <w:t xml:space="preserve">이라는 함수를 호출하여 처리하며 return() 문이 생략된 경우에는 마지막으로 출력된 데이터값이 </w:t>
+        <w:t xml:space="preserve">이라는 함수를 호출하여 처리하며 return() 문이 생략된 경우에는 마지막으로 출력된 </w:t>
+      </w:r>
+      <w:proofErr w:type="spellStart"/>
+      <w:r>
+        <w:rPr>
+          <w:rFonts w:ascii="1훈떡볶이 R" w:eastAsia="1훈떡볶이 R" w:hAnsi="1훈떡볶이 R" w:hint="eastAsia"/>
+          <w:sz w:val="22"/>
+        </w:rPr>
+        <w:t>데이터값이</w:t>
+      </w:r>
+      <w:proofErr w:type="spellEnd"/>
+      <w:r>
+        <w:rPr>
+          <w:rFonts w:ascii="1훈떡볶이 R" w:eastAsia="1훈떡볶이 R" w:hAnsi="1훈떡볶이 R" w:hint="eastAsia"/>
+          <w:sz w:val="22"/>
+        </w:rPr>
+        <w:t xml:space="preserve"> </w:t>
       </w:r>
     </w:p>
     <w:p>
@@ -10136,7 +12083,39 @@
           <w:rFonts w:ascii="1훈떡볶이 R" w:eastAsia="1훈떡볶이 R" w:hAnsi="1훈떡볶이 R" w:hint="eastAsia"/>
           <w:sz w:val="22"/>
         </w:rPr>
-        <w:t>자동으로 리턴된다. 가급적 리턴함수를 사용하여 명확히 구현하는 것이 필요하다.</w:t>
+        <w:t xml:space="preserve">자동으로 </w:t>
+      </w:r>
+      <w:proofErr w:type="spellStart"/>
+      <w:r>
+        <w:rPr>
+          <w:rFonts w:ascii="1훈떡볶이 R" w:eastAsia="1훈떡볶이 R" w:hAnsi="1훈떡볶이 R" w:hint="eastAsia"/>
+          <w:sz w:val="22"/>
+        </w:rPr>
+        <w:t>리턴된다</w:t>
+      </w:r>
+      <w:proofErr w:type="spellEnd"/>
+      <w:r>
+        <w:rPr>
+          <w:rFonts w:ascii="1훈떡볶이 R" w:eastAsia="1훈떡볶이 R" w:hAnsi="1훈떡볶이 R" w:hint="eastAsia"/>
+          <w:sz w:val="22"/>
+        </w:rPr>
+        <w:t xml:space="preserve">. 가급적 </w:t>
+      </w:r>
+      <w:proofErr w:type="spellStart"/>
+      <w:r>
+        <w:rPr>
+          <w:rFonts w:ascii="1훈떡볶이 R" w:eastAsia="1훈떡볶이 R" w:hAnsi="1훈떡볶이 R" w:hint="eastAsia"/>
+          <w:sz w:val="22"/>
+        </w:rPr>
+        <w:t>리턴함수를</w:t>
+      </w:r>
+      <w:proofErr w:type="spellEnd"/>
+      <w:r>
+        <w:rPr>
+          <w:rFonts w:ascii="1훈떡볶이 R" w:eastAsia="1훈떡볶이 R" w:hAnsi="1훈떡볶이 R" w:hint="eastAsia"/>
+          <w:sz w:val="22"/>
+        </w:rPr>
+        <w:t xml:space="preserve"> 사용하여 명확히 구현하는 것이 필요하다.</w:t>
       </w:r>
     </w:p>
     <w:p>
@@ -10170,8 +12149,25 @@
           <w:rFonts w:ascii="1훈떡볶이 R" w:eastAsia="1훈떡볶이 R" w:hAnsi="1훈떡볶이 R" w:hint="eastAsia"/>
           <w:sz w:val="22"/>
         </w:rPr>
-        <w:t xml:space="preserve">   - 아규먼트의 타입을 제한하려는 경우에는 </w:t>
-      </w:r>
+        <w:t xml:space="preserve">   - </w:t>
+      </w:r>
+      <w:proofErr w:type="spellStart"/>
+      <w:r>
+        <w:rPr>
+          <w:rFonts w:ascii="1훈떡볶이 R" w:eastAsia="1훈떡볶이 R" w:hAnsi="1훈떡볶이 R" w:hint="eastAsia"/>
+          <w:sz w:val="22"/>
+        </w:rPr>
+        <w:t>아규먼트의</w:t>
+      </w:r>
+      <w:proofErr w:type="spellEnd"/>
+      <w:r>
+        <w:rPr>
+          <w:rFonts w:ascii="1훈떡볶이 R" w:eastAsia="1훈떡볶이 R" w:hAnsi="1훈떡볶이 R" w:hint="eastAsia"/>
+          <w:sz w:val="22"/>
+        </w:rPr>
+        <w:t xml:space="preserve"> 타입을 제한하려는 경우에는 </w:t>
+      </w:r>
+      <w:proofErr w:type="spellStart"/>
       <w:proofErr w:type="gramStart"/>
       <w:r>
         <w:rPr>
@@ -10180,6 +12176,7 @@
         </w:rPr>
         <w:t>is.xxxx</w:t>
       </w:r>
+      <w:proofErr w:type="spellEnd"/>
       <w:proofErr w:type="gramEnd"/>
       <w:r>
         <w:rPr>
@@ -10219,40 +12216,88 @@
           <w:rFonts w:ascii="1훈떡볶이 R" w:eastAsia="1훈떡볶이 R" w:hAnsi="1훈떡볶이 R" w:hint="eastAsia"/>
           <w:sz w:val="22"/>
         </w:rPr>
-        <w:t xml:space="preserve">   - 기본값을 갖는 매개변수 선언하여 선택적으로 전달되는 아규먼트를 처리할 수 있다. </w:t>
-      </w:r>
-    </w:p>
-    <w:p>
-      <w:pPr>
-        <w:wordWrap/>
-        <w:adjustRightInd w:val="0"/>
-        <w:snapToGrid w:val="0"/>
-        <w:spacing w:after="0" w:line="240" w:lineRule="auto"/>
-        <w:jc w:val="left"/>
-        <w:rPr>
-          <w:rFonts w:ascii="1훈떡볶이 R" w:eastAsia="1훈떡볶이 R" w:hAnsi="1훈떡볶이 R"/>
-          <w:sz w:val="22"/>
-        </w:rPr>
-      </w:pPr>
-    </w:p>
-    <w:p>
-      <w:pPr>
-        <w:wordWrap/>
-        <w:adjustRightInd w:val="0"/>
-        <w:snapToGrid w:val="0"/>
-        <w:spacing w:after="0" w:line="240" w:lineRule="auto"/>
-        <w:jc w:val="left"/>
-        <w:rPr>
-          <w:rFonts w:ascii="1훈떡볶이 R" w:eastAsia="1훈떡볶이 R" w:hAnsi="1훈떡볶이 R"/>
-          <w:sz w:val="22"/>
-        </w:rPr>
-      </w:pPr>
-      <w:r>
-        <w:rPr>
-          <w:rFonts w:ascii="1훈떡볶이 R" w:eastAsia="1훈떡볶이 R" w:hAnsi="1훈떡볶이 R" w:hint="eastAsia"/>
-          <w:sz w:val="22"/>
-        </w:rPr>
-        <w:t xml:space="preserve">   - 아규먼트의 개수와 타입을 가변적으로 처리 가능하며 리턴값의 경우에도 선택적으로</w:t>
+        <w:t xml:space="preserve">   - 기본값을 갖는 매개변수 선언하여 선택적으로 전달되는 </w:t>
+      </w:r>
+      <w:proofErr w:type="spellStart"/>
+      <w:r>
+        <w:rPr>
+          <w:rFonts w:ascii="1훈떡볶이 R" w:eastAsia="1훈떡볶이 R" w:hAnsi="1훈떡볶이 R" w:hint="eastAsia"/>
+          <w:sz w:val="22"/>
+        </w:rPr>
+        <w:t>아규먼트를</w:t>
+      </w:r>
+      <w:proofErr w:type="spellEnd"/>
+      <w:r>
+        <w:rPr>
+          <w:rFonts w:ascii="1훈떡볶이 R" w:eastAsia="1훈떡볶이 R" w:hAnsi="1훈떡볶이 R" w:hint="eastAsia"/>
+          <w:sz w:val="22"/>
+        </w:rPr>
+        <w:t xml:space="preserve"> 처리할 수 있다. </w:t>
+      </w:r>
+    </w:p>
+    <w:p>
+      <w:pPr>
+        <w:wordWrap/>
+        <w:adjustRightInd w:val="0"/>
+        <w:snapToGrid w:val="0"/>
+        <w:spacing w:after="0" w:line="240" w:lineRule="auto"/>
+        <w:jc w:val="left"/>
+        <w:rPr>
+          <w:rFonts w:ascii="1훈떡볶이 R" w:eastAsia="1훈떡볶이 R" w:hAnsi="1훈떡볶이 R"/>
+          <w:sz w:val="22"/>
+        </w:rPr>
+      </w:pPr>
+    </w:p>
+    <w:p>
+      <w:pPr>
+        <w:wordWrap/>
+        <w:adjustRightInd w:val="0"/>
+        <w:snapToGrid w:val="0"/>
+        <w:spacing w:after="0" w:line="240" w:lineRule="auto"/>
+        <w:jc w:val="left"/>
+        <w:rPr>
+          <w:rFonts w:ascii="1훈떡볶이 R" w:eastAsia="1훈떡볶이 R" w:hAnsi="1훈떡볶이 R"/>
+          <w:sz w:val="22"/>
+        </w:rPr>
+      </w:pPr>
+      <w:r>
+        <w:rPr>
+          <w:rFonts w:ascii="1훈떡볶이 R" w:eastAsia="1훈떡볶이 R" w:hAnsi="1훈떡볶이 R" w:hint="eastAsia"/>
+          <w:sz w:val="22"/>
+        </w:rPr>
+        <w:t xml:space="preserve">   - </w:t>
+      </w:r>
+      <w:proofErr w:type="spellStart"/>
+      <w:r>
+        <w:rPr>
+          <w:rFonts w:ascii="1훈떡볶이 R" w:eastAsia="1훈떡볶이 R" w:hAnsi="1훈떡볶이 R" w:hint="eastAsia"/>
+          <w:sz w:val="22"/>
+        </w:rPr>
+        <w:t>아규먼트의</w:t>
+      </w:r>
+      <w:proofErr w:type="spellEnd"/>
+      <w:r>
+        <w:rPr>
+          <w:rFonts w:ascii="1훈떡볶이 R" w:eastAsia="1훈떡볶이 R" w:hAnsi="1훈떡볶이 R" w:hint="eastAsia"/>
+          <w:sz w:val="22"/>
+        </w:rPr>
+        <w:t xml:space="preserve"> 개수와 타입을 가변적으로 처리 가능하며 </w:t>
+      </w:r>
+      <w:proofErr w:type="spellStart"/>
+      <w:r>
+        <w:rPr>
+          <w:rFonts w:ascii="1훈떡볶이 R" w:eastAsia="1훈떡볶이 R" w:hAnsi="1훈떡볶이 R" w:hint="eastAsia"/>
+          <w:sz w:val="22"/>
+        </w:rPr>
+        <w:t>리턴값의</w:t>
+      </w:r>
+      <w:proofErr w:type="spellEnd"/>
+      <w:r>
+        <w:rPr>
+          <w:rFonts w:ascii="1훈떡볶이 R" w:eastAsia="1훈떡볶이 R" w:hAnsi="1훈떡볶이 R" w:hint="eastAsia"/>
+          <w:sz w:val="22"/>
+        </w:rPr>
+        <w:t xml:space="preserve"> 경우에도 선택적으로</w:t>
       </w:r>
       <w:r>
         <w:rPr>
@@ -10306,7 +12351,23 @@
           <w:rFonts w:ascii="1훈떡볶이 R" w:eastAsia="1훈떡볶이 R" w:hAnsi="1훈떡볶이 R" w:hint="eastAsia"/>
           <w:sz w:val="22"/>
         </w:rPr>
-        <w:t>변수는 지역변수이며,</w:t>
+        <w:t xml:space="preserve">변수는 </w:t>
+      </w:r>
+      <w:proofErr w:type="spellStart"/>
+      <w:r>
+        <w:rPr>
+          <w:rFonts w:ascii="1훈떡볶이 R" w:eastAsia="1훈떡볶이 R" w:hAnsi="1훈떡볶이 R" w:hint="eastAsia"/>
+          <w:sz w:val="22"/>
+        </w:rPr>
+        <w:t>지역변수이며</w:t>
+      </w:r>
+      <w:proofErr w:type="spellEnd"/>
+      <w:r>
+        <w:rPr>
+          <w:rFonts w:ascii="1훈떡볶이 R" w:eastAsia="1훈떡볶이 R" w:hAnsi="1훈떡볶이 R" w:hint="eastAsia"/>
+          <w:sz w:val="22"/>
+        </w:rPr>
+        <w:t>,</w:t>
       </w:r>
       <w:r>
         <w:rPr>
@@ -10914,8 +12975,17 @@
           <w:rFonts w:ascii="1훈떡볶이 R" w:eastAsia="1훈떡볶이 R" w:hAnsi="1훈떡볶이 R"/>
           <w:sz w:val="22"/>
         </w:rPr>
-        <w:t>&lt;- function (p1="ㅋㅋㅋ</w:t>
-      </w:r>
+        <w:t>&lt;- function (p1="</w:t>
+      </w:r>
+      <w:proofErr w:type="spellStart"/>
+      <w:r>
+        <w:rPr>
+          <w:rFonts w:ascii="1훈떡볶이 R" w:eastAsia="1훈떡볶이 R" w:hAnsi="1훈떡볶이 R"/>
+          <w:sz w:val="22"/>
+        </w:rPr>
+        <w:t>ㅋㅋㅋ</w:t>
+      </w:r>
+      <w:proofErr w:type="spellEnd"/>
       <w:proofErr w:type="gramStart"/>
       <w:r>
         <w:rPr>
@@ -10930,7 +13000,23 @@
           <w:rFonts w:ascii="1훈떡볶이 R" w:eastAsia="1훈떡볶이 R" w:hAnsi="1훈떡볶이 R"/>
           <w:sz w:val="22"/>
         </w:rPr>
-        <w:t>2) for(i in 1:p2) print(p1)</w:t>
+        <w:t>2) for(</w:t>
+      </w:r>
+      <w:proofErr w:type="spellStart"/>
+      <w:r>
+        <w:rPr>
+          <w:rFonts w:ascii="1훈떡볶이 R" w:eastAsia="1훈떡볶이 R" w:hAnsi="1훈떡볶이 R"/>
+          <w:sz w:val="22"/>
+        </w:rPr>
+        <w:t>i</w:t>
+      </w:r>
+      <w:proofErr w:type="spellEnd"/>
+      <w:r>
+        <w:rPr>
+          <w:rFonts w:ascii="1훈떡볶이 R" w:eastAsia="1훈떡볶이 R" w:hAnsi="1훈떡볶이 R"/>
+          <w:sz w:val="22"/>
+        </w:rPr>
+        <w:t xml:space="preserve"> in 1:p2) print(p1)</w:t>
       </w:r>
     </w:p>
     <w:p>
@@ -10988,6 +13074,7 @@
         </w:rPr>
         <w:t>"</w:t>
       </w:r>
+      <w:proofErr w:type="spellStart"/>
       <w:r>
         <w:rPr>
           <w:rFonts w:ascii="1훈떡볶이 R" w:eastAsia="1훈떡볶이 R" w:hAnsi="1훈떡볶이 R" w:hint="eastAsia"/>
@@ -10995,6 +13082,7 @@
         </w:rPr>
         <w:t>abc</w:t>
       </w:r>
+      <w:proofErr w:type="spellEnd"/>
       <w:r>
         <w:rPr>
           <w:rFonts w:ascii="1훈떡볶이 R" w:eastAsia="1훈떡볶이 R" w:hAnsi="1훈떡볶이 R"/>
@@ -11016,6 +13104,7 @@
         </w:rPr>
         <w:t>"</w:t>
       </w:r>
+      <w:proofErr w:type="spellStart"/>
       <w:r>
         <w:rPr>
           <w:rFonts w:ascii="1훈떡볶이 R" w:eastAsia="1훈떡볶이 R" w:hAnsi="1훈떡볶이 R" w:hint="eastAsia"/>
@@ -11023,6 +13112,7 @@
         </w:rPr>
         <w:t>abc</w:t>
       </w:r>
+      <w:proofErr w:type="spellEnd"/>
       <w:r>
         <w:rPr>
           <w:rFonts w:ascii="1훈떡볶이 R" w:eastAsia="1훈떡볶이 R" w:hAnsi="1훈떡볶이 R"/>
@@ -11323,6 +13413,7 @@
         </w:rPr>
         <w:t>“</w:t>
       </w:r>
+      <w:proofErr w:type="spellStart"/>
       <w:r>
         <w:rPr>
           <w:rFonts w:ascii="1훈떡볶이 R" w:eastAsia="1훈떡볶이 R" w:hAnsi="1훈떡볶이 R" w:hint="eastAsia"/>
@@ -11330,6 +13421,7 @@
         </w:rPr>
         <w:t>abc</w:t>
       </w:r>
+      <w:proofErr w:type="spellEnd"/>
       <w:r>
         <w:rPr>
           <w:rFonts w:ascii="1훈떡볶이 R" w:eastAsia="1훈떡볶이 R" w:hAnsi="1훈떡볶이 R"/>
@@ -12445,6 +14537,7 @@
                               <w:tab/>
                               <w:t>if(</w:t>
                             </w:r>
+                            <w:proofErr w:type="spellStart"/>
                             <w:proofErr w:type="gramStart"/>
                             <w:r>
                               <w:rPr>
@@ -12454,6 +14547,7 @@
                               </w:rPr>
                               <w:t>is.numeric</w:t>
                             </w:r>
+                            <w:proofErr w:type="spellEnd"/>
                             <w:proofErr w:type="gramEnd"/>
                             <w:r>
                               <w:rPr>
@@ -12767,6 +14861,7 @@
                         <w:tab/>
                         <w:t>if(</w:t>
                       </w:r>
+                      <w:proofErr w:type="spellStart"/>
                       <w:proofErr w:type="gramStart"/>
                       <w:r>
                         <w:rPr>
@@ -12776,6 +14871,7 @@
                         </w:rPr>
                         <w:t>is.numeric</w:t>
                       </w:r>
+                      <w:proofErr w:type="spellEnd"/>
                       <w:proofErr w:type="gramEnd"/>
                       <w:r>
                         <w:rPr>
@@ -13119,6 +15215,7 @@
                               <w:tab/>
                               <w:t>if(</w:t>
                             </w:r>
+                            <w:proofErr w:type="spellStart"/>
                             <w:proofErr w:type="gramStart"/>
                             <w:r>
                               <w:rPr>
@@ -13128,6 +15225,7 @@
                               </w:rPr>
                               <w:t>is.numeric</w:t>
                             </w:r>
+                            <w:proofErr w:type="spellEnd"/>
                             <w:proofErr w:type="gramEnd"/>
                             <w:r>
                               <w:rPr>
@@ -13441,6 +15539,7 @@
                         <w:tab/>
                         <w:t>if(</w:t>
                       </w:r>
+                      <w:proofErr w:type="spellStart"/>
                       <w:proofErr w:type="gramStart"/>
                       <w:r>
                         <w:rPr>
@@ -13450,6 +15549,7 @@
                         </w:rPr>
                         <w:t>is.numeric</w:t>
                       </w:r>
+                      <w:proofErr w:type="spellEnd"/>
                       <w:proofErr w:type="gramEnd"/>
                       <w:r>
                         <w:rPr>

</xml_diff>

<commit_message>
update day 4 R files
</commit_message>
<xml_diff>
--- a/교안/R구문보충.docx
+++ b/교안/R구문보충.docx
@@ -5705,7 +5705,7 @@
           </mc:Choice>
           <mc:Fallback>
             <w:pict>
-              <v:shapetype w14:anchorId="4909A0A4" id="_x0000_t32" coordsize="21600,21600" o:spt="32" o:oned="t" path="m,l21600,21600e" filled="f">
+              <v:shapetype w14:anchorId="17B6ED86" id="_x0000_t32" coordsize="21600,21600" o:spt="32" o:oned="t" path="m,l21600,21600e" filled="f">
                 <v:path arrowok="t" fillok="f" o:connecttype="none"/>
                 <o:lock v:ext="edit" shapetype="t"/>
               </v:shapetype>
@@ -5806,7 +5806,7 @@
           </mc:Choice>
           <mc:Fallback>
             <w:pict>
-              <v:shape w14:anchorId="0D426E30" id="AutoShape 19" o:spid="_x0000_s1026" type="#_x0000_t32" style="position:absolute;left:0;text-align:left;margin-left:203.6pt;margin-top:1.3pt;width:42pt;height:33.1pt;flip:y;z-index:251708416;visibility:visible;mso-wrap-style:square;mso-width-percent:0;mso-height-percent:0;mso-wrap-distance-left:9pt;mso-wrap-distance-top:0;mso-wrap-distance-right:9pt;mso-wrap-distance-bottom:0;mso-position-horizontal:absolute;mso-position-horizontal-relative:text;mso-position-vertical:absolute;mso-position-vertical-relative:text;mso-width-percent:0;mso-height-percent:0;mso-width-relative:page;mso-height-relative:page" o:gfxdata="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">
+              <v:shape w14:anchorId="45C58D82" id="AutoShape 19" o:spid="_x0000_s1026" type="#_x0000_t32" style="position:absolute;left:0;text-align:left;margin-left:203.6pt;margin-top:1.3pt;width:42pt;height:33.1pt;flip:y;z-index:251708416;visibility:visible;mso-wrap-style:square;mso-width-percent:0;mso-height-percent:0;mso-wrap-distance-left:9pt;mso-wrap-distance-top:0;mso-wrap-distance-right:9pt;mso-wrap-distance-bottom:0;mso-position-horizontal:absolute;mso-position-horizontal-relative:text;mso-position-vertical:absolute;mso-position-vertical-relative:text;mso-width-percent:0;mso-height-percent:0;mso-width-relative:page;mso-height-relative:page" o:gfxdata="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">
                 <v:stroke endarrow="block"/>
               </v:shape>
             </w:pict>
@@ -6311,7 +6311,7 @@
           </mc:Choice>
           <mc:Fallback>
             <w:pict>
-              <v:shape w14:anchorId="48124E2B" id="직선 화살표 연결선 63" o:spid="_x0000_s1026" type="#_x0000_t32" style="position:absolute;left:0;text-align:left;margin-left:204.75pt;margin-top:138.75pt;width:95.2pt;height:18.7pt;flip:y;z-index:251698176;visibility:visible;mso-wrap-style:square;mso-width-percent:0;mso-height-percent:0;mso-wrap-distance-left:9pt;mso-wrap-distance-top:0;mso-wrap-distance-right:9pt;mso-wrap-distance-bottom:0;mso-position-horizontal:absolute;mso-position-horizontal-relative:text;mso-position-vertical:absolute;mso-position-vertical-relative:text;mso-width-percent:0;mso-height-percent:0;mso-width-relative:margin;mso-height-relative:margin" o:gfxdata="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" strokecolor="red">
+              <v:shape w14:anchorId="31501ABA" id="직선 화살표 연결선 63" o:spid="_x0000_s1026" type="#_x0000_t32" style="position:absolute;left:0;text-align:left;margin-left:204.75pt;margin-top:138.75pt;width:95.2pt;height:18.7pt;flip:y;z-index:251698176;visibility:visible;mso-wrap-style:square;mso-width-percent:0;mso-height-percent:0;mso-wrap-distance-left:9pt;mso-wrap-distance-top:0;mso-wrap-distance-right:9pt;mso-wrap-distance-bottom:0;mso-position-horizontal:absolute;mso-position-horizontal-relative:text;mso-position-vertical:absolute;mso-position-vertical-relative:text;mso-width-percent:0;mso-height-percent:0;mso-width-relative:margin;mso-height-relative:margin" o:gfxdata="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" strokecolor="red">
                 <v:stroke endarrow="open"/>
                 <o:lock v:ext="edit" shapetype="f"/>
               </v:shape>
@@ -6386,7 +6386,7 @@
           </mc:Choice>
           <mc:Fallback>
             <w:pict>
-              <v:oval w14:anchorId="4E4B9A1B" id="타원 64" o:spid="_x0000_s1026" style="position:absolute;left:0;text-align:left;margin-left:300pt;margin-top:16.5pt;width:21.75pt;height:135.75pt;z-index:251697152;visibility:visible;mso-wrap-style:square;mso-width-percent:0;mso-height-percent:0;mso-wrap-distance-left:9pt;mso-wrap-distance-top:0;mso-wrap-distance-right:9pt;mso-wrap-distance-bottom:0;mso-position-horizontal:absolute;mso-position-horizontal-relative:text;mso-position-vertical:absolute;mso-position-vertical-relative:text;mso-width-percent:0;mso-height-percent:0;mso-width-relative:page;mso-height-relative:margin;v-text-anchor:middle" o:gfxdata="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" filled="f" strokecolor="red" strokeweight="1.5pt">
+              <v:oval w14:anchorId="50FEFB0E" id="타원 64" o:spid="_x0000_s1026" style="position:absolute;left:0;text-align:left;margin-left:300pt;margin-top:16.5pt;width:21.75pt;height:135.75pt;z-index:251697152;visibility:visible;mso-wrap-style:square;mso-width-percent:0;mso-height-percent:0;mso-wrap-distance-left:9pt;mso-wrap-distance-top:0;mso-wrap-distance-right:9pt;mso-wrap-distance-bottom:0;mso-position-horizontal:absolute;mso-position-horizontal-relative:text;mso-position-vertical:absolute;mso-position-vertical-relative:text;mso-width-percent:0;mso-height-percent:0;mso-width-relative:page;mso-height-relative:margin;v-text-anchor:middle" o:gfxdata="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" filled="f" strokecolor="red" strokeweight="1.5pt">
                 <v:stroke dashstyle="1 1"/>
                 <v:path arrowok="t"/>
               </v:oval>
@@ -6469,7 +6469,7 @@
           </mc:Choice>
           <mc:Fallback>
             <w:pict>
-              <v:shape w14:anchorId="20F18E12" id="직선 화살표 연결선 65" o:spid="_x0000_s1026" type="#_x0000_t32" style="position:absolute;left:0;text-align:left;margin-left:168pt;margin-top:138.75pt;width:17.25pt;height:13.5pt;flip:x y;z-index:251695104;visibility:visible;mso-wrap-style:square;mso-width-percent:0;mso-height-percent:0;mso-wrap-distance-left:9pt;mso-wrap-distance-top:0;mso-wrap-distance-right:9pt;mso-wrap-distance-bottom:0;mso-position-horizontal:absolute;mso-position-horizontal-relative:text;mso-position-vertical:absolute;mso-position-vertical-relative:text;mso-width-percent:0;mso-height-percent:0;mso-width-relative:page;mso-height-relative:page" o:gfxdata="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" strokecolor="red">
+              <v:shape w14:anchorId="5C489214" id="직선 화살표 연결선 65" o:spid="_x0000_s1026" type="#_x0000_t32" style="position:absolute;left:0;text-align:left;margin-left:168pt;margin-top:138.75pt;width:17.25pt;height:13.5pt;flip:x y;z-index:251695104;visibility:visible;mso-wrap-style:square;mso-width-percent:0;mso-height-percent:0;mso-wrap-distance-left:9pt;mso-wrap-distance-top:0;mso-wrap-distance-right:9pt;mso-wrap-distance-bottom:0;mso-position-horizontal:absolute;mso-position-horizontal-relative:text;mso-position-vertical:absolute;mso-position-vertical-relative:text;mso-width-percent:0;mso-height-percent:0;mso-width-relative:page;mso-height-relative:page" o:gfxdata="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" strokecolor="red">
                 <v:stroke endarrow="open"/>
                 <o:lock v:ext="edit" shapetype="f"/>
               </v:shape>
@@ -6559,7 +6559,7 @@
           </mc:Choice>
           <mc:Fallback>
             <w:pict>
-              <v:oval w14:anchorId="62639AAE" id="타원 66" o:spid="_x0000_s1026" style="position:absolute;left:0;text-align:left;margin-left:151.5pt;margin-top:16.5pt;width:21.75pt;height:127.5pt;z-index:251693056;visibility:visible;mso-wrap-style:square;mso-width-percent:0;mso-height-percent:0;mso-wrap-distance-left:9pt;mso-wrap-distance-top:0;mso-wrap-distance-right:9pt;mso-wrap-distance-bottom:0;mso-position-horizontal:absolute;mso-position-horizontal-relative:text;mso-position-vertical:absolute;mso-position-vertical-relative:text;mso-width-percent:0;mso-height-percent:0;mso-width-relative:page;mso-height-relative:margin;v-text-anchor:middle" o:gfxdata="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" filled="f" strokecolor="red" strokeweight="1.5pt">
+              <v:oval w14:anchorId="76155523" id="타원 66" o:spid="_x0000_s1026" style="position:absolute;left:0;text-align:left;margin-left:151.5pt;margin-top:16.5pt;width:21.75pt;height:127.5pt;z-index:251693056;visibility:visible;mso-wrap-style:square;mso-width-percent:0;mso-height-percent:0;mso-wrap-distance-left:9pt;mso-wrap-distance-top:0;mso-wrap-distance-right:9pt;mso-wrap-distance-bottom:0;mso-position-horizontal:absolute;mso-position-horizontal-relative:text;mso-position-vertical:absolute;mso-position-vertical-relative:text;mso-width-percent:0;mso-height-percent:0;mso-width-relative:page;mso-height-relative:margin;v-text-anchor:middle" o:gfxdata="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" filled="f" strokecolor="red" strokeweight="1.5pt">
                 <v:stroke dashstyle="1 1"/>
                 <v:path arrowok="t"/>
               </v:oval>
@@ -12099,12 +12099,21 @@
           <w:rFonts w:ascii="1훈떡볶이 R" w:eastAsia="1훈떡볶이 R" w:hAnsi="1훈떡볶이 R" w:hint="eastAsia"/>
           <w:sz w:val="22"/>
         </w:rPr>
-        <w:t xml:space="preserve">. 가급적 </w:t>
+        <w:t xml:space="preserve">. </w:t>
+      </w:r>
+      <w:r>
+        <w:rPr>
+          <w:rFonts w:ascii="1훈떡볶이 R" w:eastAsia="1훈떡볶이 R" w:hAnsi="1훈떡볶이 R" w:hint="eastAsia"/>
+          <w:color w:val="FF0000"/>
+          <w:sz w:val="22"/>
+        </w:rPr>
+        <w:t xml:space="preserve">가급적 </w:t>
       </w:r>
       <w:proofErr w:type="spellStart"/>
       <w:r>
         <w:rPr>
           <w:rFonts w:ascii="1훈떡볶이 R" w:eastAsia="1훈떡볶이 R" w:hAnsi="1훈떡볶이 R" w:hint="eastAsia"/>
+          <w:color w:val="FF0000"/>
           <w:sz w:val="22"/>
         </w:rPr>
         <w:t>리턴함수를</w:t>
@@ -12113,9 +12122,17 @@
       <w:r>
         <w:rPr>
           <w:rFonts w:ascii="1훈떡볶이 R" w:eastAsia="1훈떡볶이 R" w:hAnsi="1훈떡볶이 R" w:hint="eastAsia"/>
-          <w:sz w:val="22"/>
-        </w:rPr>
-        <w:t xml:space="preserve"> 사용하여 명확히 구현하는 것이 필요하다.</w:t>
+          <w:color w:val="FF0000"/>
+          <w:sz w:val="22"/>
+        </w:rPr>
+        <w:t xml:space="preserve"> 사용하여 명확히 구현하는 것이 필요</w:t>
+      </w:r>
+      <w:r>
+        <w:rPr>
+          <w:rFonts w:ascii="1훈떡볶이 R" w:eastAsia="1훈떡볶이 R" w:hAnsi="1훈떡볶이 R" w:hint="eastAsia"/>
+          <w:sz w:val="22"/>
+        </w:rPr>
+        <w:t>하다.</w:t>
       </w:r>
     </w:p>
     <w:p>
@@ -13172,9 +13189,17 @@
       <w:r>
         <w:rPr>
           <w:rFonts w:ascii="1훈떡볶이 R" w:eastAsia="1훈떡볶이 R" w:hAnsi="1훈떡볶이 R" w:hint="eastAsia"/>
-          <w:sz w:val="22"/>
-        </w:rPr>
-        <w:t xml:space="preserve">f4(5) 이건 가능할까? </w:t>
+          <w:color w:val="FF0000"/>
+          <w:sz w:val="22"/>
+        </w:rPr>
+        <w:t>f4(5)</w:t>
+      </w:r>
+      <w:r>
+        <w:rPr>
+          <w:rFonts w:ascii="1훈떡볶이 R" w:eastAsia="1훈떡볶이 R" w:hAnsi="1훈떡볶이 R" w:hint="eastAsia"/>
+          <w:sz w:val="22"/>
+        </w:rPr>
+        <w:t xml:space="preserve"> 이건 가능할까? </w:t>
       </w:r>
       <w:r>
         <w:rPr>
@@ -13188,7 +13213,22 @@
           <w:rFonts w:ascii="1훈떡볶이 R" w:eastAsia="1훈떡볶이 R" w:hAnsi="1훈떡볶이 R" w:hint="eastAsia"/>
           <w:sz w:val="22"/>
         </w:rPr>
-        <w:t xml:space="preserve"> f4(p2=5) </w:t>
+        <w:t xml:space="preserve"> f4(</w:t>
+      </w:r>
+      <w:r>
+        <w:rPr>
+          <w:rFonts w:ascii="1훈떡볶이 R" w:eastAsia="1훈떡볶이 R" w:hAnsi="1훈떡볶이 R" w:hint="eastAsia"/>
+          <w:color w:val="FF0000"/>
+          <w:sz w:val="22"/>
+        </w:rPr>
+        <w:t>p2=5</w:t>
+      </w:r>
+      <w:r>
+        <w:rPr>
+          <w:rFonts w:ascii="1훈떡볶이 R" w:eastAsia="1훈떡볶이 R" w:hAnsi="1훈떡볶이 R" w:hint="eastAsia"/>
+          <w:sz w:val="22"/>
+        </w:rPr>
+        <w:t xml:space="preserve">) </w:t>
       </w:r>
       <w:r>
         <w:rPr>
@@ -13262,7 +13302,22 @@
           <w:rFonts w:ascii="1훈떡볶이 R" w:eastAsia="1훈떡볶이 R" w:hAnsi="1훈떡볶이 R"/>
           <w:sz w:val="22"/>
         </w:rPr>
-        <w:t xml:space="preserve">&lt;- function(...) </w:t>
+        <w:t>&lt;- function(</w:t>
+      </w:r>
+      <w:r>
+        <w:rPr>
+          <w:rFonts w:ascii="1훈떡볶이 R" w:eastAsia="1훈떡볶이 R" w:hAnsi="1훈떡볶이 R"/>
+          <w:color w:val="FF0000"/>
+          <w:sz w:val="22"/>
+        </w:rPr>
+        <w:t>...</w:t>
+      </w:r>
+      <w:r>
+        <w:rPr>
+          <w:rFonts w:ascii="1훈떡볶이 R" w:eastAsia="1훈떡볶이 R" w:hAnsi="1훈떡볶이 R"/>
+          <w:sz w:val="22"/>
+        </w:rPr>
+        <w:t xml:space="preserve">) </w:t>
       </w:r>
       <w:proofErr w:type="gramStart"/>
       <w:r>

</xml_diff>

<commit_message>
update day5 R files
</commit_message>
<xml_diff>
--- a/교안/R구문보충.docx
+++ b/교안/R구문보충.docx
@@ -5705,7 +5705,7 @@
           </mc:Choice>
           <mc:Fallback>
             <w:pict>
-              <v:shapetype w14:anchorId="17B6ED86" id="_x0000_t32" coordsize="21600,21600" o:spt="32" o:oned="t" path="m,l21600,21600e" filled="f">
+              <v:shapetype w14:anchorId="5F2115BD" id="_x0000_t32" coordsize="21600,21600" o:spt="32" o:oned="t" path="m,l21600,21600e" filled="f">
                 <v:path arrowok="t" fillok="f" o:connecttype="none"/>
                 <o:lock v:ext="edit" shapetype="t"/>
               </v:shapetype>
@@ -5806,7 +5806,7 @@
           </mc:Choice>
           <mc:Fallback>
             <w:pict>
-              <v:shape w14:anchorId="45C58D82" id="AutoShape 19" o:spid="_x0000_s1026" type="#_x0000_t32" style="position:absolute;left:0;text-align:left;margin-left:203.6pt;margin-top:1.3pt;width:42pt;height:33.1pt;flip:y;z-index:251708416;visibility:visible;mso-wrap-style:square;mso-width-percent:0;mso-height-percent:0;mso-wrap-distance-left:9pt;mso-wrap-distance-top:0;mso-wrap-distance-right:9pt;mso-wrap-distance-bottom:0;mso-position-horizontal:absolute;mso-position-horizontal-relative:text;mso-position-vertical:absolute;mso-position-vertical-relative:text;mso-width-percent:0;mso-height-percent:0;mso-width-relative:page;mso-height-relative:page" o:gfxdata="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">
+              <v:shape w14:anchorId="0A5EFFB5" id="AutoShape 19" o:spid="_x0000_s1026" type="#_x0000_t32" style="position:absolute;left:0;text-align:left;margin-left:203.6pt;margin-top:1.3pt;width:42pt;height:33.1pt;flip:y;z-index:251708416;visibility:visible;mso-wrap-style:square;mso-width-percent:0;mso-height-percent:0;mso-wrap-distance-left:9pt;mso-wrap-distance-top:0;mso-wrap-distance-right:9pt;mso-wrap-distance-bottom:0;mso-position-horizontal:absolute;mso-position-horizontal-relative:text;mso-position-vertical:absolute;mso-position-vertical-relative:text;mso-width-percent:0;mso-height-percent:0;mso-width-relative:page;mso-height-relative:page" o:gfxdata="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">
                 <v:stroke endarrow="block"/>
               </v:shape>
             </w:pict>
@@ -6311,7 +6311,7 @@
           </mc:Choice>
           <mc:Fallback>
             <w:pict>
-              <v:shape w14:anchorId="31501ABA" id="직선 화살표 연결선 63" o:spid="_x0000_s1026" type="#_x0000_t32" style="position:absolute;left:0;text-align:left;margin-left:204.75pt;margin-top:138.75pt;width:95.2pt;height:18.7pt;flip:y;z-index:251698176;visibility:visible;mso-wrap-style:square;mso-width-percent:0;mso-height-percent:0;mso-wrap-distance-left:9pt;mso-wrap-distance-top:0;mso-wrap-distance-right:9pt;mso-wrap-distance-bottom:0;mso-position-horizontal:absolute;mso-position-horizontal-relative:text;mso-position-vertical:absolute;mso-position-vertical-relative:text;mso-width-percent:0;mso-height-percent:0;mso-width-relative:margin;mso-height-relative:margin" o:gfxdata="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" strokecolor="red">
+              <v:shape w14:anchorId="077E179E" id="직선 화살표 연결선 63" o:spid="_x0000_s1026" type="#_x0000_t32" style="position:absolute;left:0;text-align:left;margin-left:204.75pt;margin-top:138.75pt;width:95.2pt;height:18.7pt;flip:y;z-index:251698176;visibility:visible;mso-wrap-style:square;mso-width-percent:0;mso-height-percent:0;mso-wrap-distance-left:9pt;mso-wrap-distance-top:0;mso-wrap-distance-right:9pt;mso-wrap-distance-bottom:0;mso-position-horizontal:absolute;mso-position-horizontal-relative:text;mso-position-vertical:absolute;mso-position-vertical-relative:text;mso-width-percent:0;mso-height-percent:0;mso-width-relative:margin;mso-height-relative:margin" o:gfxdata="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" strokecolor="red">
                 <v:stroke endarrow="open"/>
                 <o:lock v:ext="edit" shapetype="f"/>
               </v:shape>
@@ -6386,7 +6386,7 @@
           </mc:Choice>
           <mc:Fallback>
             <w:pict>
-              <v:oval w14:anchorId="50FEFB0E" id="타원 64" o:spid="_x0000_s1026" style="position:absolute;left:0;text-align:left;margin-left:300pt;margin-top:16.5pt;width:21.75pt;height:135.75pt;z-index:251697152;visibility:visible;mso-wrap-style:square;mso-width-percent:0;mso-height-percent:0;mso-wrap-distance-left:9pt;mso-wrap-distance-top:0;mso-wrap-distance-right:9pt;mso-wrap-distance-bottom:0;mso-position-horizontal:absolute;mso-position-horizontal-relative:text;mso-position-vertical:absolute;mso-position-vertical-relative:text;mso-width-percent:0;mso-height-percent:0;mso-width-relative:page;mso-height-relative:margin;v-text-anchor:middle" o:gfxdata="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" filled="f" strokecolor="red" strokeweight="1.5pt">
+              <v:oval w14:anchorId="0D72E5C3" id="타원 64" o:spid="_x0000_s1026" style="position:absolute;left:0;text-align:left;margin-left:300pt;margin-top:16.5pt;width:21.75pt;height:135.75pt;z-index:251697152;visibility:visible;mso-wrap-style:square;mso-width-percent:0;mso-height-percent:0;mso-wrap-distance-left:9pt;mso-wrap-distance-top:0;mso-wrap-distance-right:9pt;mso-wrap-distance-bottom:0;mso-position-horizontal:absolute;mso-position-horizontal-relative:text;mso-position-vertical:absolute;mso-position-vertical-relative:text;mso-width-percent:0;mso-height-percent:0;mso-width-relative:page;mso-height-relative:margin;v-text-anchor:middle" o:gfxdata="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" filled="f" strokecolor="red" strokeweight="1.5pt">
                 <v:stroke dashstyle="1 1"/>
                 <v:path arrowok="t"/>
               </v:oval>
@@ -6469,7 +6469,7 @@
           </mc:Choice>
           <mc:Fallback>
             <w:pict>
-              <v:shape w14:anchorId="5C489214" id="직선 화살표 연결선 65" o:spid="_x0000_s1026" type="#_x0000_t32" style="position:absolute;left:0;text-align:left;margin-left:168pt;margin-top:138.75pt;width:17.25pt;height:13.5pt;flip:x y;z-index:251695104;visibility:visible;mso-wrap-style:square;mso-width-percent:0;mso-height-percent:0;mso-wrap-distance-left:9pt;mso-wrap-distance-top:0;mso-wrap-distance-right:9pt;mso-wrap-distance-bottom:0;mso-position-horizontal:absolute;mso-position-horizontal-relative:text;mso-position-vertical:absolute;mso-position-vertical-relative:text;mso-width-percent:0;mso-height-percent:0;mso-width-relative:page;mso-height-relative:page" o:gfxdata="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" strokecolor="red">
+              <v:shape w14:anchorId="6CC0036D" id="직선 화살표 연결선 65" o:spid="_x0000_s1026" type="#_x0000_t32" style="position:absolute;left:0;text-align:left;margin-left:168pt;margin-top:138.75pt;width:17.25pt;height:13.5pt;flip:x y;z-index:251695104;visibility:visible;mso-wrap-style:square;mso-width-percent:0;mso-height-percent:0;mso-wrap-distance-left:9pt;mso-wrap-distance-top:0;mso-wrap-distance-right:9pt;mso-wrap-distance-bottom:0;mso-position-horizontal:absolute;mso-position-horizontal-relative:text;mso-position-vertical:absolute;mso-position-vertical-relative:text;mso-width-percent:0;mso-height-percent:0;mso-width-relative:page;mso-height-relative:page" o:gfxdata="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" strokecolor="red">
                 <v:stroke endarrow="open"/>
                 <o:lock v:ext="edit" shapetype="f"/>
               </v:shape>
@@ -6559,7 +6559,7 @@
           </mc:Choice>
           <mc:Fallback>
             <w:pict>
-              <v:oval w14:anchorId="76155523" id="타원 66" o:spid="_x0000_s1026" style="position:absolute;left:0;text-align:left;margin-left:151.5pt;margin-top:16.5pt;width:21.75pt;height:127.5pt;z-index:251693056;visibility:visible;mso-wrap-style:square;mso-width-percent:0;mso-height-percent:0;mso-wrap-distance-left:9pt;mso-wrap-distance-top:0;mso-wrap-distance-right:9pt;mso-wrap-distance-bottom:0;mso-position-horizontal:absolute;mso-position-horizontal-relative:text;mso-position-vertical:absolute;mso-position-vertical-relative:text;mso-width-percent:0;mso-height-percent:0;mso-width-relative:page;mso-height-relative:margin;v-text-anchor:middle" o:gfxdata="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" filled="f" strokecolor="red" strokeweight="1.5pt">
+              <v:oval w14:anchorId="1591474A" id="타원 66" o:spid="_x0000_s1026" style="position:absolute;left:0;text-align:left;margin-left:151.5pt;margin-top:16.5pt;width:21.75pt;height:127.5pt;z-index:251693056;visibility:visible;mso-wrap-style:square;mso-width-percent:0;mso-height-percent:0;mso-wrap-distance-left:9pt;mso-wrap-distance-top:0;mso-wrap-distance-right:9pt;mso-wrap-distance-bottom:0;mso-position-horizontal:absolute;mso-position-horizontal-relative:text;mso-position-vertical:absolute;mso-position-vertical-relative:text;mso-width-percent:0;mso-height-percent:0;mso-width-relative:page;mso-height-relative:margin;v-text-anchor:middle" o:gfxdata="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" filled="f" strokecolor="red" strokeweight="1.5pt">
                 <v:stroke dashstyle="1 1"/>
                 <v:path arrowok="t"/>
               </v:oval>
@@ -7577,6 +7577,19 @@
     <w:p>
       <w:pPr>
         <w:wordWrap/>
+        <w:adjustRightInd w:val="0"/>
+        <w:snapToGrid w:val="0"/>
+        <w:spacing w:after="0" w:line="240" w:lineRule="auto"/>
+        <w:jc w:val="left"/>
+        <w:rPr>
+          <w:rFonts w:ascii="1훈떡볶이 R" w:eastAsia="1훈떡볶이 R" w:hAnsi="1훈떡볶이 R"/>
+          <w:sz w:val="22"/>
+        </w:rPr>
+      </w:pPr>
+    </w:p>
+    <w:p>
+      <w:pPr>
+        <w:wordWrap/>
         <w:spacing w:after="0" w:line="240" w:lineRule="auto"/>
         <w:jc w:val="left"/>
         <w:rPr>
@@ -7654,7 +7667,15 @@
           <w:rFonts w:ascii="1훈떡볶이 R" w:eastAsia="1훈떡볶이 R" w:hAnsi="1훈떡볶이 R"/>
           <w:sz w:val="22"/>
         </w:rPr>
-        <w:t>.rda</w:t>
+        <w:t>.</w:t>
+      </w:r>
+      <w:r>
+        <w:rPr>
+          <w:rFonts w:ascii="1훈떡볶이 R" w:eastAsia="1훈떡볶이 R" w:hAnsi="1훈떡볶이 R"/>
+          <w:sz w:val="22"/>
+          <w:highlight w:val="yellow"/>
+        </w:rPr>
+        <w:t>rda</w:t>
       </w:r>
       <w:proofErr w:type="spellEnd"/>
       <w:r>
@@ -7862,7 +7883,15 @@
           <w:rFonts w:ascii="1훈떡볶이 R" w:eastAsia="1훈떡볶이 R" w:hAnsi="1훈떡볶이 R"/>
           <w:sz w:val="22"/>
         </w:rPr>
-        <w:t>.rda</w:t>
+        <w:t>.</w:t>
+      </w:r>
+      <w:r>
+        <w:rPr>
+          <w:rFonts w:ascii="1훈떡볶이 R" w:eastAsia="1훈떡볶이 R" w:hAnsi="1훈떡볶이 R"/>
+          <w:sz w:val="22"/>
+          <w:highlight w:val="yellow"/>
+        </w:rPr>
+        <w:t>rda</w:t>
       </w:r>
       <w:proofErr w:type="spellEnd"/>
       <w:r>
@@ -8410,8 +8439,16 @@
         <w:rPr>
           <w:rFonts w:ascii="1훈떡볶이 R" w:eastAsia="1훈떡볶이 R" w:hAnsi="1훈떡볶이 R" w:hint="eastAsia"/>
           <w:sz w:val="22"/>
-        </w:rPr>
-        <w:t xml:space="preserve">write.csv(파일명), </w:t>
+          <w:highlight w:val="yellow"/>
+        </w:rPr>
+        <w:t>write.csv(파일명)</w:t>
+      </w:r>
+      <w:r>
+        <w:rPr>
+          <w:rFonts w:ascii="1훈떡볶이 R" w:eastAsia="1훈떡볶이 R" w:hAnsi="1훈떡볶이 R" w:hint="eastAsia"/>
+          <w:sz w:val="22"/>
+        </w:rPr>
+        <w:t xml:space="preserve">, </w:t>
       </w:r>
       <w:proofErr w:type="spellStart"/>
       <w:proofErr w:type="gramStart"/>
@@ -8473,7 +8510,6 @@
           <w:rFonts w:ascii="1훈떡볶이 R" w:eastAsia="1훈떡볶이 R" w:hAnsi="1훈떡볶이 R" w:hint="eastAsia"/>
           <w:sz w:val="22"/>
         </w:rPr>
-        <w:lastRenderedPageBreak/>
         <w:t>(6)</w:t>
       </w:r>
       <w:proofErr w:type="spellStart"/>
@@ -10247,6 +10283,7 @@
           <w:color w:val="FF0000"/>
           <w:sz w:val="22"/>
         </w:rPr>
+        <w:lastRenderedPageBreak/>
         <w:t>(</w:t>
       </w:r>
       <w:proofErr w:type="spellStart"/>
@@ -10303,7 +10340,6 @@
           <w:rFonts w:ascii="1훈떡볶이 R" w:eastAsia="1훈떡볶이 R" w:hAnsi="1훈떡볶이 R" w:hint="eastAsia"/>
           <w:sz w:val="22"/>
         </w:rPr>
-        <w:lastRenderedPageBreak/>
         <w:t>(7) 함수</w:t>
       </w:r>
     </w:p>
@@ -12803,7 +12839,6 @@
           <w:rFonts w:ascii="1훈떡볶이 R" w:eastAsia="1훈떡볶이 R" w:hAnsi="1훈떡볶이 R"/>
           <w:sz w:val="22"/>
         </w:rPr>
-        <w:lastRenderedPageBreak/>
         <w:t>f</w:t>
       </w:r>
       <w:r>

</xml_diff>